<commit_message>
updated documentation and approval workflow
</commit_message>
<xml_diff>
--- a/Resolve Documentation.docx
+++ b/Resolve Documentation.docx
@@ -365,6 +365,7 @@
       <w:tblPr>
         <w:tblStyle w:val="TableGrid"/>
         <w:tblW w:w="0" w:type="auto"/>
+        <w:jc w:val="center"/>
         <w:tblLook w:val="04A0" w:firstRow="1" w:lastRow="0" w:firstColumn="1" w:lastColumn="0" w:noHBand="0" w:noVBand="1"/>
       </w:tblPr>
       <w:tblGrid>
@@ -374,6 +375,9 @@
         <w:gridCol w:w="2338"/>
       </w:tblGrid>
       <w:tr>
+        <w:trPr>
+          <w:jc w:val="center"/>
+        </w:trPr>
         <w:tc>
           <w:tcPr>
             <w:tcW w:w="2337" w:type="dxa"/>
@@ -476,6 +480,9 @@
         </w:tc>
       </w:tr>
       <w:tr>
+        <w:trPr>
+          <w:jc w:val="center"/>
+        </w:trPr>
         <w:tc>
           <w:tcPr>
             <w:tcW w:w="2337" w:type="dxa"/>
@@ -573,6 +580,9 @@
         </w:tc>
       </w:tr>
       <w:tr>
+        <w:trPr>
+          <w:jc w:val="center"/>
+        </w:trPr>
         <w:tc>
           <w:tcPr>
             <w:tcW w:w="2337" w:type="dxa"/>
@@ -692,6 +702,7 @@
       <w:tblPr>
         <w:tblStyle w:val="TableGrid"/>
         <w:tblW w:w="0" w:type="auto"/>
+        <w:jc w:val="center"/>
         <w:tblLook w:val="04A0" w:firstRow="1" w:lastRow="0" w:firstColumn="1" w:lastColumn="0" w:noHBand="0" w:noVBand="1"/>
       </w:tblPr>
       <w:tblGrid>
@@ -701,6 +712,9 @@
         <w:gridCol w:w="2338"/>
       </w:tblGrid>
       <w:tr>
+        <w:trPr>
+          <w:jc w:val="center"/>
+        </w:trPr>
         <w:tc>
           <w:tcPr>
             <w:tcW w:w="2337" w:type="dxa"/>
@@ -803,6 +817,9 @@
         </w:tc>
       </w:tr>
       <w:tr>
+        <w:trPr>
+          <w:jc w:val="center"/>
+        </w:trPr>
         <w:tc>
           <w:tcPr>
             <w:tcW w:w="2337" w:type="dxa"/>
@@ -1079,6 +1096,12 @@
     </w:p>
     <w:sdt>
       <w:sdtPr>
+        <w:rPr>
+          <w:rFonts w:asciiTheme="minorHAnsi" w:eastAsiaTheme="minorHAnsi" w:hAnsiTheme="minorHAnsi" w:cstheme="minorBidi"/>
+          <w:color w:val="auto"/>
+          <w:sz w:val="22"/>
+          <w:szCs w:val="22"/>
+        </w:rPr>
         <w:id w:val="243929958"/>
         <w:docPartObj>
           <w:docPartGallery w:val="Table of Contents"/>
@@ -1087,13 +1110,9 @@
       </w:sdtPr>
       <w:sdtEndPr>
         <w:rPr>
-          <w:rFonts w:asciiTheme="minorHAnsi" w:eastAsiaTheme="minorHAnsi" w:hAnsiTheme="minorHAnsi" w:cstheme="minorBidi"/>
           <w:b/>
           <w:bCs/>
           <w:noProof/>
-          <w:color w:val="auto"/>
-          <w:sz w:val="22"/>
-          <w:szCs w:val="22"/>
         </w:rPr>
       </w:sdtEndPr>
       <w:sdtContent>
@@ -1126,7 +1145,7 @@
           <w:r>
             <w:fldChar w:fldCharType="separate"/>
           </w:r>
-          <w:hyperlink w:anchor="_Toc39229128" w:history="1">
+          <w:hyperlink w:anchor="_Toc39406825" w:history="1">
             <w:r>
               <w:rPr>
                 <w:rStyle w:val="Hyperlink"/>
@@ -1153,7 +1172,7 @@
                 <w:noProof/>
                 <w:webHidden/>
               </w:rPr>
-              <w:instrText xml:space="preserve"> PAGEREF _Toc39229128 \h </w:instrText>
+              <w:instrText xml:space="preserve"> PAGEREF _Toc39406825 \h </w:instrText>
             </w:r>
             <w:r>
               <w:rPr>
@@ -1195,7 +1214,7 @@
               <w:noProof/>
             </w:rPr>
           </w:pPr>
-          <w:hyperlink w:anchor="_Toc39229129" w:history="1">
+          <w:hyperlink w:anchor="_Toc39406826" w:history="1">
             <w:r>
               <w:rPr>
                 <w:rStyle w:val="Hyperlink"/>
@@ -1222,7 +1241,7 @@
                 <w:noProof/>
                 <w:webHidden/>
               </w:rPr>
-              <w:instrText xml:space="preserve"> PAGEREF _Toc39229129 \h </w:instrText>
+              <w:instrText xml:space="preserve"> PAGEREF _Toc39406826 \h </w:instrText>
             </w:r>
             <w:r>
               <w:rPr>
@@ -1243,6 +1262,75 @@
                 <w:webHidden/>
               </w:rPr>
               <w:t>4</w:t>
+            </w:r>
+            <w:r>
+              <w:rPr>
+                <w:noProof/>
+                <w:webHidden/>
+              </w:rPr>
+              <w:fldChar w:fldCharType="end"/>
+            </w:r>
+          </w:hyperlink>
+        </w:p>
+        <w:p>
+          <w:pPr>
+            <w:pStyle w:val="TOC1"/>
+            <w:tabs>
+              <w:tab w:val="right" w:leader="dot" w:pos="10790"/>
+            </w:tabs>
+            <w:rPr>
+              <w:rFonts w:eastAsiaTheme="minorEastAsia"/>
+              <w:noProof/>
+            </w:rPr>
+          </w:pPr>
+          <w:hyperlink w:anchor="_Toc39406827" w:history="1">
+            <w:r>
+              <w:rPr>
+                <w:rStyle w:val="Hyperlink"/>
+                <w:noProof/>
+              </w:rPr>
+              <w:t>Security</w:t>
+            </w:r>
+            <w:r>
+              <w:rPr>
+                <w:noProof/>
+                <w:webHidden/>
+              </w:rPr>
+              <w:tab/>
+            </w:r>
+            <w:r>
+              <w:rPr>
+                <w:noProof/>
+                <w:webHidden/>
+              </w:rPr>
+              <w:fldChar w:fldCharType="begin"/>
+            </w:r>
+            <w:r>
+              <w:rPr>
+                <w:noProof/>
+                <w:webHidden/>
+              </w:rPr>
+              <w:instrText xml:space="preserve"> PAGEREF _Toc39406827 \h </w:instrText>
+            </w:r>
+            <w:r>
+              <w:rPr>
+                <w:noProof/>
+                <w:webHidden/>
+              </w:rPr>
+            </w:r>
+            <w:r>
+              <w:rPr>
+                <w:noProof/>
+                <w:webHidden/>
+              </w:rPr>
+              <w:fldChar w:fldCharType="separate"/>
+            </w:r>
+            <w:r>
+              <w:rPr>
+                <w:noProof/>
+                <w:webHidden/>
+              </w:rPr>
+              <w:t>7</w:t>
             </w:r>
             <w:r>
               <w:rPr>
@@ -1264,13 +1352,13 @@
               <w:noProof/>
             </w:rPr>
           </w:pPr>
-          <w:hyperlink w:anchor="_Toc39229130" w:history="1">
+          <w:hyperlink w:anchor="_Toc39406828" w:history="1">
             <w:r>
               <w:rPr>
                 <w:rStyle w:val="Hyperlink"/>
                 <w:noProof/>
               </w:rPr>
-              <w:t>Test</w:t>
+              <w:t>Authentication</w:t>
             </w:r>
             <w:r>
               <w:rPr>
@@ -1291,7 +1379,7 @@
                 <w:noProof/>
                 <w:webHidden/>
               </w:rPr>
-              <w:instrText xml:space="preserve"> PAGEREF _Toc39229130 \h </w:instrText>
+              <w:instrText xml:space="preserve"> PAGEREF _Toc39406828 \h </w:instrText>
             </w:r>
             <w:r>
               <w:rPr>
@@ -1311,7 +1399,76 @@
                 <w:noProof/>
                 <w:webHidden/>
               </w:rPr>
-              <w:t>4</w:t>
+              <w:t>7</w:t>
+            </w:r>
+            <w:r>
+              <w:rPr>
+                <w:noProof/>
+                <w:webHidden/>
+              </w:rPr>
+              <w:fldChar w:fldCharType="end"/>
+            </w:r>
+          </w:hyperlink>
+        </w:p>
+        <w:p>
+          <w:pPr>
+            <w:pStyle w:val="TOC2"/>
+            <w:tabs>
+              <w:tab w:val="right" w:leader="dot" w:pos="10790"/>
+            </w:tabs>
+            <w:rPr>
+              <w:rFonts w:eastAsiaTheme="minorEastAsia"/>
+              <w:noProof/>
+            </w:rPr>
+          </w:pPr>
+          <w:hyperlink w:anchor="_Toc39406829" w:history="1">
+            <w:r>
+              <w:rPr>
+                <w:rStyle w:val="Hyperlink"/>
+                <w:noProof/>
+              </w:rPr>
+              <w:t>Authorization</w:t>
+            </w:r>
+            <w:r>
+              <w:rPr>
+                <w:noProof/>
+                <w:webHidden/>
+              </w:rPr>
+              <w:tab/>
+            </w:r>
+            <w:r>
+              <w:rPr>
+                <w:noProof/>
+                <w:webHidden/>
+              </w:rPr>
+              <w:fldChar w:fldCharType="begin"/>
+            </w:r>
+            <w:r>
+              <w:rPr>
+                <w:noProof/>
+                <w:webHidden/>
+              </w:rPr>
+              <w:instrText xml:space="preserve"> PAGEREF _Toc39406829 \h </w:instrText>
+            </w:r>
+            <w:r>
+              <w:rPr>
+                <w:noProof/>
+                <w:webHidden/>
+              </w:rPr>
+            </w:r>
+            <w:r>
+              <w:rPr>
+                <w:noProof/>
+                <w:webHidden/>
+              </w:rPr>
+              <w:fldChar w:fldCharType="separate"/>
+            </w:r>
+            <w:r>
+              <w:rPr>
+                <w:noProof/>
+                <w:webHidden/>
+              </w:rPr>
+              <w:t>7</w:t>
             </w:r>
             <w:r>
               <w:rPr>
@@ -1333,13 +1490,13 @@
               <w:noProof/>
             </w:rPr>
           </w:pPr>
-          <w:hyperlink w:anchor="_Toc39229131" w:history="1">
+          <w:hyperlink w:anchor="_Toc39406830" w:history="1">
             <w:r>
               <w:rPr>
                 <w:rStyle w:val="Hyperlink"/>
                 <w:noProof/>
               </w:rPr>
-              <w:t>Database</w:t>
+              <w:t>Data Layer (Models)</w:t>
             </w:r>
             <w:r>
               <w:rPr>
@@ -1360,7 +1517,7 @@
                 <w:noProof/>
                 <w:webHidden/>
               </w:rPr>
-              <w:instrText xml:space="preserve"> PAGEREF _Toc39229131 \h </w:instrText>
+              <w:instrText xml:space="preserve"> PAGEREF _Toc39406830 \h </w:instrText>
             </w:r>
             <w:r>
               <w:rPr>
@@ -1380,7 +1537,421 @@
                 <w:noProof/>
                 <w:webHidden/>
               </w:rPr>
-              <w:t>6</w:t>
+              <w:t>7</w:t>
+            </w:r>
+            <w:r>
+              <w:rPr>
+                <w:noProof/>
+                <w:webHidden/>
+              </w:rPr>
+              <w:fldChar w:fldCharType="end"/>
+            </w:r>
+          </w:hyperlink>
+        </w:p>
+        <w:p>
+          <w:pPr>
+            <w:pStyle w:val="TOC2"/>
+            <w:tabs>
+              <w:tab w:val="right" w:leader="dot" w:pos="10790"/>
+            </w:tabs>
+            <w:rPr>
+              <w:rFonts w:eastAsiaTheme="minorEastAsia"/>
+              <w:noProof/>
+            </w:rPr>
+          </w:pPr>
+          <w:hyperlink w:anchor="_Toc39406831" w:history="1">
+            <w:r>
+              <w:rPr>
+                <w:rStyle w:val="Hyperlink"/>
+                <w:noProof/>
+              </w:rPr>
+              <w:t>Model Descriptions</w:t>
+            </w:r>
+            <w:r>
+              <w:rPr>
+                <w:noProof/>
+                <w:webHidden/>
+              </w:rPr>
+              <w:tab/>
+            </w:r>
+            <w:r>
+              <w:rPr>
+                <w:noProof/>
+                <w:webHidden/>
+              </w:rPr>
+              <w:fldChar w:fldCharType="begin"/>
+            </w:r>
+            <w:r>
+              <w:rPr>
+                <w:noProof/>
+                <w:webHidden/>
+              </w:rPr>
+              <w:instrText xml:space="preserve"> PAGEREF _Toc39406831 \h </w:instrText>
+            </w:r>
+            <w:r>
+              <w:rPr>
+                <w:noProof/>
+                <w:webHidden/>
+              </w:rPr>
+            </w:r>
+            <w:r>
+              <w:rPr>
+                <w:noProof/>
+                <w:webHidden/>
+              </w:rPr>
+              <w:fldChar w:fldCharType="separate"/>
+            </w:r>
+            <w:r>
+              <w:rPr>
+                <w:noProof/>
+                <w:webHidden/>
+              </w:rPr>
+              <w:t>7</w:t>
+            </w:r>
+            <w:r>
+              <w:rPr>
+                <w:noProof/>
+                <w:webHidden/>
+              </w:rPr>
+              <w:fldChar w:fldCharType="end"/>
+            </w:r>
+          </w:hyperlink>
+        </w:p>
+        <w:p>
+          <w:pPr>
+            <w:pStyle w:val="TOC2"/>
+            <w:tabs>
+              <w:tab w:val="right" w:leader="dot" w:pos="10790"/>
+            </w:tabs>
+            <w:rPr>
+              <w:rFonts w:eastAsiaTheme="minorEastAsia"/>
+              <w:noProof/>
+            </w:rPr>
+          </w:pPr>
+          <w:hyperlink w:anchor="_Toc39406832" w:history="1">
+            <w:r>
+              <w:rPr>
+                <w:rStyle w:val="Hyperlink"/>
+                <w:noProof/>
+              </w:rPr>
+              <w:t>Entity Relationship Diagram</w:t>
+            </w:r>
+            <w:r>
+              <w:rPr>
+                <w:noProof/>
+                <w:webHidden/>
+              </w:rPr>
+              <w:tab/>
+            </w:r>
+            <w:r>
+              <w:rPr>
+                <w:noProof/>
+                <w:webHidden/>
+              </w:rPr>
+              <w:fldChar w:fldCharType="begin"/>
+            </w:r>
+            <w:r>
+              <w:rPr>
+                <w:noProof/>
+                <w:webHidden/>
+              </w:rPr>
+              <w:instrText xml:space="preserve"> PAGEREF _Toc39406832 \h </w:instrText>
+            </w:r>
+            <w:r>
+              <w:rPr>
+                <w:noProof/>
+                <w:webHidden/>
+              </w:rPr>
+            </w:r>
+            <w:r>
+              <w:rPr>
+                <w:noProof/>
+                <w:webHidden/>
+              </w:rPr>
+              <w:fldChar w:fldCharType="separate"/>
+            </w:r>
+            <w:r>
+              <w:rPr>
+                <w:noProof/>
+                <w:webHidden/>
+              </w:rPr>
+              <w:t>9</w:t>
+            </w:r>
+            <w:r>
+              <w:rPr>
+                <w:noProof/>
+                <w:webHidden/>
+              </w:rPr>
+              <w:fldChar w:fldCharType="end"/>
+            </w:r>
+          </w:hyperlink>
+        </w:p>
+        <w:p>
+          <w:pPr>
+            <w:pStyle w:val="TOC1"/>
+            <w:tabs>
+              <w:tab w:val="right" w:leader="dot" w:pos="10790"/>
+            </w:tabs>
+            <w:rPr>
+              <w:rFonts w:eastAsiaTheme="minorEastAsia"/>
+              <w:noProof/>
+            </w:rPr>
+          </w:pPr>
+          <w:hyperlink w:anchor="_Toc39406833" w:history="1">
+            <w:r>
+              <w:rPr>
+                <w:rStyle w:val="Hyperlink"/>
+                <w:noProof/>
+              </w:rPr>
+              <w:t>Business Logic Layer (Controllers)</w:t>
+            </w:r>
+            <w:r>
+              <w:rPr>
+                <w:noProof/>
+                <w:webHidden/>
+              </w:rPr>
+              <w:tab/>
+            </w:r>
+            <w:r>
+              <w:rPr>
+                <w:noProof/>
+                <w:webHidden/>
+              </w:rPr>
+              <w:fldChar w:fldCharType="begin"/>
+            </w:r>
+            <w:r>
+              <w:rPr>
+                <w:noProof/>
+                <w:webHidden/>
+              </w:rPr>
+              <w:instrText xml:space="preserve"> PAGEREF _Toc39406833 \h </w:instrText>
+            </w:r>
+            <w:r>
+              <w:rPr>
+                <w:noProof/>
+                <w:webHidden/>
+              </w:rPr>
+            </w:r>
+            <w:r>
+              <w:rPr>
+                <w:noProof/>
+                <w:webHidden/>
+              </w:rPr>
+              <w:fldChar w:fldCharType="separate"/>
+            </w:r>
+            <w:r>
+              <w:rPr>
+                <w:noProof/>
+                <w:webHidden/>
+              </w:rPr>
+              <w:t>9</w:t>
+            </w:r>
+            <w:r>
+              <w:rPr>
+                <w:noProof/>
+                <w:webHidden/>
+              </w:rPr>
+              <w:fldChar w:fldCharType="end"/>
+            </w:r>
+          </w:hyperlink>
+        </w:p>
+        <w:p>
+          <w:pPr>
+            <w:pStyle w:val="TOC2"/>
+            <w:tabs>
+              <w:tab w:val="right" w:leader="dot" w:pos="10790"/>
+            </w:tabs>
+            <w:rPr>
+              <w:rFonts w:eastAsiaTheme="minorEastAsia"/>
+              <w:noProof/>
+            </w:rPr>
+          </w:pPr>
+          <w:hyperlink w:anchor="_Toc39406834" w:history="1">
+            <w:r>
+              <w:rPr>
+                <w:rStyle w:val="Hyperlink"/>
+                <w:noProof/>
+              </w:rPr>
+              <w:t>Additional Case Types</w:t>
+            </w:r>
+            <w:r>
+              <w:rPr>
+                <w:noProof/>
+                <w:webHidden/>
+              </w:rPr>
+              <w:tab/>
+            </w:r>
+            <w:r>
+              <w:rPr>
+                <w:noProof/>
+                <w:webHidden/>
+              </w:rPr>
+              <w:fldChar w:fldCharType="begin"/>
+            </w:r>
+            <w:r>
+              <w:rPr>
+                <w:noProof/>
+                <w:webHidden/>
+              </w:rPr>
+              <w:instrText xml:space="preserve"> PAGEREF _Toc39406834 \h </w:instrText>
+            </w:r>
+            <w:r>
+              <w:rPr>
+                <w:noProof/>
+                <w:webHidden/>
+              </w:rPr>
+            </w:r>
+            <w:r>
+              <w:rPr>
+                <w:noProof/>
+                <w:webHidden/>
+              </w:rPr>
+              <w:fldChar w:fldCharType="separate"/>
+            </w:r>
+            <w:r>
+              <w:rPr>
+                <w:noProof/>
+                <w:webHidden/>
+              </w:rPr>
+              <w:t>9</w:t>
+            </w:r>
+            <w:r>
+              <w:rPr>
+                <w:noProof/>
+                <w:webHidden/>
+              </w:rPr>
+              <w:fldChar w:fldCharType="end"/>
+            </w:r>
+          </w:hyperlink>
+        </w:p>
+        <w:p>
+          <w:pPr>
+            <w:pStyle w:val="TOC2"/>
+            <w:tabs>
+              <w:tab w:val="right" w:leader="dot" w:pos="10790"/>
+            </w:tabs>
+            <w:rPr>
+              <w:rFonts w:eastAsiaTheme="minorEastAsia"/>
+              <w:noProof/>
+            </w:rPr>
+          </w:pPr>
+          <w:hyperlink w:anchor="_Toc39406835" w:history="1">
+            <w:r>
+              <w:rPr>
+                <w:rStyle w:val="Hyperlink"/>
+                <w:noProof/>
+              </w:rPr>
+              <w:t>Approval Workflow</w:t>
+            </w:r>
+            <w:r>
+              <w:rPr>
+                <w:noProof/>
+                <w:webHidden/>
+              </w:rPr>
+              <w:tab/>
+            </w:r>
+            <w:r>
+              <w:rPr>
+                <w:noProof/>
+                <w:webHidden/>
+              </w:rPr>
+              <w:fldChar w:fldCharType="begin"/>
+            </w:r>
+            <w:r>
+              <w:rPr>
+                <w:noProof/>
+                <w:webHidden/>
+              </w:rPr>
+              <w:instrText xml:space="preserve"> PAGEREF _Toc39406835 \h </w:instrText>
+            </w:r>
+            <w:r>
+              <w:rPr>
+                <w:noProof/>
+                <w:webHidden/>
+              </w:rPr>
+            </w:r>
+            <w:r>
+              <w:rPr>
+                <w:noProof/>
+                <w:webHidden/>
+              </w:rPr>
+              <w:fldChar w:fldCharType="separate"/>
+            </w:r>
+            <w:r>
+              <w:rPr>
+                <w:noProof/>
+                <w:webHidden/>
+              </w:rPr>
+              <w:t>9</w:t>
+            </w:r>
+            <w:r>
+              <w:rPr>
+                <w:noProof/>
+                <w:webHidden/>
+              </w:rPr>
+              <w:fldChar w:fldCharType="end"/>
+            </w:r>
+          </w:hyperlink>
+        </w:p>
+        <w:p>
+          <w:pPr>
+            <w:pStyle w:val="TOC1"/>
+            <w:tabs>
+              <w:tab w:val="right" w:leader="dot" w:pos="10790"/>
+            </w:tabs>
+            <w:rPr>
+              <w:rFonts w:eastAsiaTheme="minorEastAsia"/>
+              <w:noProof/>
+            </w:rPr>
+          </w:pPr>
+          <w:hyperlink w:anchor="_Toc39406836" w:history="1">
+            <w:r>
+              <w:rPr>
+                <w:rStyle w:val="Hyperlink"/>
+                <w:noProof/>
+              </w:rPr>
+              <w:t>Front End Layer (Views)</w:t>
+            </w:r>
+            <w:r>
+              <w:rPr>
+                <w:noProof/>
+                <w:webHidden/>
+              </w:rPr>
+              <w:tab/>
+            </w:r>
+            <w:r>
+              <w:rPr>
+                <w:noProof/>
+                <w:webHidden/>
+              </w:rPr>
+              <w:fldChar w:fldCharType="begin"/>
+            </w:r>
+            <w:r>
+              <w:rPr>
+                <w:noProof/>
+                <w:webHidden/>
+              </w:rPr>
+              <w:instrText xml:space="preserve"> PAGEREF _Toc39406836 \h </w:instrText>
+            </w:r>
+            <w:r>
+              <w:rPr>
+                <w:noProof/>
+                <w:webHidden/>
+              </w:rPr>
+            </w:r>
+            <w:r>
+              <w:rPr>
+                <w:noProof/>
+                <w:webHidden/>
+              </w:rPr>
+              <w:fldChar w:fldCharType="separate"/>
+            </w:r>
+            <w:r>
+              <w:rPr>
+                <w:noProof/>
+                <w:webHidden/>
+              </w:rPr>
+              <w:t>10</w:t>
             </w:r>
             <w:r>
               <w:rPr>
@@ -1585,55 +2156,16 @@
     </w:p>
     <w:p>
       <w:pPr>
-        <w:rPr>
-          <w:b/>
-          <w:bCs/>
-          <w:sz w:val="24"/>
-          <w:szCs w:val="24"/>
-        </w:rPr>
-      </w:pPr>
-    </w:p>
-    <w:p>
-      <w:pPr>
-        <w:rPr>
-          <w:b/>
-          <w:bCs/>
-          <w:sz w:val="24"/>
-          <w:szCs w:val="24"/>
-        </w:rPr>
-      </w:pPr>
-    </w:p>
-    <w:p>
-      <w:pPr>
-        <w:rPr>
-          <w:b/>
-          <w:bCs/>
-          <w:sz w:val="24"/>
-          <w:szCs w:val="24"/>
-        </w:rPr>
-      </w:pPr>
-    </w:p>
-    <w:p>
-      <w:pPr>
-        <w:rPr>
-          <w:b/>
-          <w:bCs/>
-          <w:sz w:val="24"/>
-          <w:szCs w:val="24"/>
-        </w:rPr>
-      </w:pPr>
-    </w:p>
-    <w:p>
-      <w:pPr>
         <w:pStyle w:val="Heading1"/>
       </w:pPr>
-      <w:bookmarkStart w:id="0" w:name="_Toc39229128"/>
+      <w:bookmarkStart w:id="0" w:name="_Toc39406825"/>
       <w:r>
         <w:lastRenderedPageBreak/>
         <w:t>Objective</w:t>
       </w:r>
       <w:bookmarkEnd w:id="0"/>
     </w:p>
+    <w:p/>
     <w:p>
       <w:pPr>
         <w:rPr>
@@ -1754,7 +2286,7 @@
       <w:pPr>
         <w:pStyle w:val="Heading2"/>
       </w:pPr>
-      <w:bookmarkStart w:id="1" w:name="_Toc39229129"/>
+      <w:bookmarkStart w:id="1" w:name="_Toc39406826"/>
       <w:r>
         <w:t>Chosen Technology</w:t>
       </w:r>
@@ -1769,16 +2301,6 @@
       <w:r>
         <w:t>The chosen options have been highlighted in YELLOW in the screenshots below, while developing the application.</w:t>
       </w:r>
-    </w:p>
-    <w:p>
-      <w:pPr>
-        <w:pStyle w:val="Heading2"/>
-      </w:pPr>
-      <w:bookmarkStart w:id="2" w:name="_Toc39229130"/>
-      <w:r>
-        <w:t>Test</w:t>
-      </w:r>
-      <w:bookmarkEnd w:id="2"/>
     </w:p>
     <w:p>
       <w:r>
@@ -1997,16 +2519,68 @@
       <w:pPr>
         <w:pStyle w:val="Heading1"/>
       </w:pPr>
-      <w:bookmarkStart w:id="3" w:name="_Toc39229131"/>
-    </w:p>
-    <w:bookmarkEnd w:id="3"/>
+    </w:p>
     <w:p/>
     <w:p/>
     <w:p/>
     <w:p/>
-    <w:p/>
-    <w:p/>
-    <w:p/>
+    <w:p>
+      <w:pPr>
+        <w:pStyle w:val="Heading1"/>
+      </w:pPr>
+      <w:bookmarkStart w:id="2" w:name="_Toc39406827"/>
+      <w:r>
+        <w:lastRenderedPageBreak/>
+        <w:t>Security</w:t>
+      </w:r>
+      <w:bookmarkEnd w:id="2"/>
+    </w:p>
+    <w:p>
+      <w:pPr>
+        <w:pStyle w:val="Heading2"/>
+      </w:pPr>
+      <w:bookmarkStart w:id="3" w:name="_Toc39406828"/>
+      <w:r>
+        <w:t>Authentication</w:t>
+      </w:r>
+      <w:bookmarkEnd w:id="3"/>
+    </w:p>
+    <w:p>
+      <w:pPr>
+        <w:pStyle w:val="Heading2"/>
+      </w:pPr>
+      <w:bookmarkStart w:id="4" w:name="_Toc39406829"/>
+      <w:r>
+        <w:t>Authorization</w:t>
+      </w:r>
+      <w:bookmarkEnd w:id="4"/>
+    </w:p>
+    <w:p>
+      <w:pPr>
+        <w:pStyle w:val="Heading1"/>
+      </w:pPr>
+      <w:bookmarkStart w:id="5" w:name="_Toc39406830"/>
+      <w:r>
+        <w:t>Data Layer</w:t>
+      </w:r>
+      <w:r>
+        <w:t xml:space="preserve"> (Models)</w:t>
+      </w:r>
+      <w:bookmarkEnd w:id="5"/>
+    </w:p>
+    <w:p>
+      <w:pPr>
+        <w:pStyle w:val="Heading2"/>
+      </w:pPr>
+      <w:bookmarkStart w:id="6" w:name="_Toc39406831"/>
+      <w:r>
+        <w:t>Model</w:t>
+      </w:r>
+      <w:r>
+        <w:t xml:space="preserve"> Descriptions</w:t>
+      </w:r>
+      <w:bookmarkEnd w:id="6"/>
+    </w:p>
     <w:p/>
     <w:p/>
     <w:p>
@@ -2025,8 +2599,25 @@
           <w:sz w:val="24"/>
           <w:szCs w:val="24"/>
         </w:rPr>
-        <w:lastRenderedPageBreak/>
-        <w:t>Entity Description Table</w:t>
+        <w:t>Entity</w:t>
+      </w:r>
+      <w:r>
+        <w:rPr>
+          <w:b/>
+          <w:bCs/>
+          <w:sz w:val="24"/>
+          <w:szCs w:val="24"/>
+        </w:rPr>
+        <w:t>/Model</w:t>
+      </w:r>
+      <w:r>
+        <w:rPr>
+          <w:b/>
+          <w:bCs/>
+          <w:sz w:val="24"/>
+          <w:szCs w:val="24"/>
+        </w:rPr>
+        <w:t xml:space="preserve"> Description Table</w:t>
       </w:r>
     </w:p>
     <w:p>
@@ -2426,14 +3017,7 @@
                 <w:rFonts w:eastAsiaTheme="minorEastAsia"/>
                 <w:lang w:val="en"/>
               </w:rPr>
-              <w:t xml:space="preserve">Local User table is managed automatically. An entry in this table is created when a user logs in to Resolve for the first time. </w:t>
-            </w:r>
-            <w:r>
-              <w:rPr>
-                <w:rFonts w:eastAsiaTheme="minorEastAsia"/>
-                <w:lang w:val="en"/>
-              </w:rPr>
-              <w:t>The data is picked from AzureAD</w:t>
+              <w:t>Local User table is managed automatically. An entry in this table is created when a user logs in to Resolve for the first time. The data is picked from AzureAD</w:t>
             </w:r>
           </w:p>
         </w:tc>
@@ -2622,16 +3206,7 @@
                 <w:szCs w:val="20"/>
                 <w:lang w:val="en"/>
               </w:rPr>
-              <w:t>L</w:t>
-            </w:r>
-            <w:r>
-              <w:rPr>
-                <w:rFonts w:eastAsiaTheme="minorEastAsia" w:cstheme="minorHAnsi"/>
-                <w:sz w:val="20"/>
-                <w:szCs w:val="20"/>
-                <w:lang w:val="en"/>
-              </w:rPr>
-              <w:t>ocalUser</w:t>
+              <w:t>LocalUser</w:t>
             </w:r>
             <w:proofErr w:type="spellEnd"/>
           </w:p>
@@ -3100,14 +3675,7 @@
                 <w:rFonts w:eastAsiaTheme="minorEastAsia"/>
                 <w:lang w:val="en"/>
               </w:rPr>
-              <w:t xml:space="preserve">This table is manually managed by the admin. Newer Case Types can be added as required by the </w:t>
-            </w:r>
-            <w:r>
-              <w:rPr>
-                <w:rFonts w:eastAsiaTheme="minorEastAsia"/>
-                <w:lang w:val="en"/>
-              </w:rPr>
-              <w:t>application users.</w:t>
+              <w:t>This table is manually managed by the admin. Newer Case Types can be added as required by the application users.</w:t>
             </w:r>
           </w:p>
         </w:tc>
@@ -3751,6 +4319,7 @@
                 <w:rFonts w:eastAsiaTheme="minorEastAsia"/>
                 <w:lang w:val="en"/>
               </w:rPr>
+              <w:lastRenderedPageBreak/>
               <w:t>7</w:t>
             </w:r>
           </w:p>
@@ -4282,21 +4851,7 @@
                 <w:rFonts w:eastAsiaTheme="minorEastAsia"/>
                 <w:lang w:val="en"/>
               </w:rPr>
-              <w:t xml:space="preserve">, an entry created for every new </w:t>
-            </w:r>
-            <w:r>
-              <w:rPr>
-                <w:rFonts w:eastAsiaTheme="minorEastAsia"/>
-                <w:lang w:val="en"/>
-              </w:rPr>
-              <w:t>comment</w:t>
-            </w:r>
-            <w:r>
-              <w:rPr>
-                <w:rFonts w:eastAsiaTheme="minorEastAsia"/>
-                <w:lang w:val="en"/>
-              </w:rPr>
-              <w:t xml:space="preserve">, created for a Case by a </w:t>
+              <w:t xml:space="preserve">, an entry created for every new comment, created for a Case by a </w:t>
             </w:r>
             <w:proofErr w:type="spellStart"/>
             <w:r>
@@ -4374,7 +4929,6 @@
                 <w:rFonts w:eastAsiaTheme="minorEastAsia"/>
                 <w:lang w:val="en"/>
               </w:rPr>
-              <w:lastRenderedPageBreak/>
               <w:t>9</w:t>
             </w:r>
           </w:p>
@@ -4759,21 +5313,7 @@
                 <w:rFonts w:eastAsiaTheme="minorEastAsia"/>
                 <w:lang w:val="en"/>
               </w:rPr>
-              <w:t xml:space="preserve">By </w:t>
-            </w:r>
-            <w:r>
-              <w:rPr>
-                <w:rFonts w:eastAsiaTheme="minorEastAsia"/>
-                <w:lang w:val="en"/>
-              </w:rPr>
-              <w:t>default,</w:t>
-            </w:r>
-            <w:r>
-              <w:rPr>
-                <w:rFonts w:eastAsiaTheme="minorEastAsia"/>
-                <w:lang w:val="en"/>
-              </w:rPr>
-              <w:t xml:space="preserve"> a Case is assigned to one group (as defined in </w:t>
+              <w:t xml:space="preserve">By default, a Case is assigned to one group (as defined in </w:t>
             </w:r>
             <w:proofErr w:type="spellStart"/>
             <w:r>
@@ -4817,14 +5357,7 @@
                 <w:rFonts w:eastAsiaTheme="minorEastAsia"/>
                 <w:lang w:val="en"/>
               </w:rPr>
-              <w:t>Local</w:t>
-            </w:r>
-            <w:r>
-              <w:rPr>
-                <w:rFonts w:eastAsiaTheme="minorEastAsia"/>
-                <w:lang w:val="en"/>
-              </w:rPr>
-              <w:t>Group</w:t>
+              <w:t>LocalGroup</w:t>
             </w:r>
             <w:proofErr w:type="spellEnd"/>
             <w:r>
@@ -4832,14 +5365,7 @@
                 <w:rFonts w:eastAsiaTheme="minorEastAsia"/>
                 <w:lang w:val="en"/>
               </w:rPr>
-              <w:t xml:space="preserve"> table. </w:t>
-            </w:r>
-            <w:r>
-              <w:rPr>
-                <w:rFonts w:eastAsiaTheme="minorEastAsia"/>
-                <w:lang w:val="en"/>
-              </w:rPr>
-              <w:t xml:space="preserve">One Case can be assigned to multiple </w:t>
+              <w:t xml:space="preserve"> table. One Case can be assigned to multiple </w:t>
             </w:r>
             <w:proofErr w:type="spellStart"/>
             <w:r>
@@ -5078,49 +5604,7 @@
                 <w:rFonts w:eastAsiaTheme="minorEastAsia"/>
                 <w:lang w:val="en"/>
               </w:rPr>
-              <w:t>). However, more approver</w:t>
-            </w:r>
-            <w:r>
-              <w:rPr>
-                <w:rFonts w:eastAsiaTheme="minorEastAsia"/>
-                <w:lang w:val="en"/>
-              </w:rPr>
-              <w:t>s</w:t>
-            </w:r>
-            <w:r>
-              <w:rPr>
-                <w:rFonts w:eastAsiaTheme="minorEastAsia"/>
-                <w:lang w:val="en"/>
-              </w:rPr>
-              <w:t xml:space="preserve"> can be added by </w:t>
-            </w:r>
-            <w:r>
-              <w:rPr>
-                <w:rFonts w:eastAsiaTheme="minorEastAsia"/>
-                <w:lang w:val="en"/>
-              </w:rPr>
-              <w:t xml:space="preserve">the </w:t>
-            </w:r>
-            <w:r>
-              <w:rPr>
-                <w:rFonts w:eastAsiaTheme="minorEastAsia"/>
-                <w:lang w:val="en"/>
-              </w:rPr>
-              <w:t>admin or</w:t>
-            </w:r>
-            <w:r>
-              <w:rPr>
-                <w:rFonts w:eastAsiaTheme="minorEastAsia"/>
-                <w:lang w:val="en"/>
-              </w:rPr>
-              <w:t xml:space="preserve"> the</w:t>
-            </w:r>
-            <w:r>
-              <w:rPr>
-                <w:rFonts w:eastAsiaTheme="minorEastAsia"/>
-                <w:lang w:val="en"/>
-              </w:rPr>
-              <w:t xml:space="preserve"> pre-assigned approver.</w:t>
+              <w:t>). However, more approvers can be added by the admin or the pre-assigned approver.</w:t>
             </w:r>
           </w:p>
         </w:tc>
@@ -5148,14 +5632,7 @@
                 <w:rFonts w:eastAsiaTheme="minorEastAsia"/>
                 <w:lang w:val="en"/>
               </w:rPr>
-              <w:t>Local</w:t>
-            </w:r>
-            <w:r>
-              <w:rPr>
-                <w:rFonts w:eastAsiaTheme="minorEastAsia"/>
-                <w:lang w:val="en"/>
-              </w:rPr>
-              <w:t>User</w:t>
+              <w:t>LocalUser</w:t>
             </w:r>
             <w:proofErr w:type="spellEnd"/>
             <w:r>
@@ -5171,21 +5648,7 @@
                 <w:rFonts w:eastAsiaTheme="minorEastAsia"/>
                 <w:lang w:val="en"/>
               </w:rPr>
-              <w:t>Local</w:t>
-            </w:r>
-            <w:r>
-              <w:rPr>
-                <w:rFonts w:eastAsiaTheme="minorEastAsia"/>
-                <w:lang w:val="en"/>
-              </w:rPr>
-              <w:t>User</w:t>
-            </w:r>
-            <w:r>
-              <w:rPr>
-                <w:rFonts w:eastAsiaTheme="minorEastAsia"/>
-                <w:lang w:val="en"/>
-              </w:rPr>
-              <w:t>s</w:t>
+              <w:t>LocalUsers</w:t>
             </w:r>
             <w:proofErr w:type="spellEnd"/>
           </w:p>
@@ -5416,42 +5879,7 @@
                 <w:rFonts w:eastAsiaTheme="minorEastAsia"/>
                 <w:lang w:val="en"/>
               </w:rPr>
-              <w:t xml:space="preserve">To add specific details for a </w:t>
-            </w:r>
-            <w:r>
-              <w:rPr>
-                <w:rFonts w:eastAsiaTheme="minorEastAsia"/>
-                <w:lang w:val="en"/>
-              </w:rPr>
-              <w:t>Case Type</w:t>
-            </w:r>
-            <w:r>
-              <w:rPr>
-                <w:rFonts w:eastAsiaTheme="minorEastAsia"/>
-                <w:lang w:val="en"/>
-              </w:rPr>
-              <w:t xml:space="preserve">, new entities </w:t>
-            </w:r>
-            <w:r>
-              <w:rPr>
-                <w:rFonts w:eastAsiaTheme="minorEastAsia"/>
-                <w:lang w:val="en"/>
-              </w:rPr>
-              <w:t xml:space="preserve">can be created by the admin/developer as required by the users. For every new Case Type added, a new model </w:t>
-            </w:r>
-            <w:r>
-              <w:rPr>
-                <w:rFonts w:eastAsiaTheme="minorEastAsia"/>
-                <w:lang w:val="en"/>
-              </w:rPr>
-              <w:t>must</w:t>
-            </w:r>
-            <w:r>
-              <w:rPr>
-                <w:rFonts w:eastAsiaTheme="minorEastAsia"/>
-                <w:lang w:val="en"/>
-              </w:rPr>
-              <w:t xml:space="preserve"> be created under the “~/Models/</w:t>
+              <w:t>To add specific details for a Case Type, new entities can be created by the admin/developer as required by the users. For every new Case Type added, a new model must be created under the “~/Models/</w:t>
             </w:r>
             <w:proofErr w:type="spellStart"/>
             <w:r>
@@ -5467,14 +5895,7 @@
                 <w:rFonts w:eastAsiaTheme="minorEastAsia"/>
                 <w:lang w:val="en"/>
               </w:rPr>
-              <w:t>/” folder</w:t>
-            </w:r>
-            <w:r>
-              <w:rPr>
-                <w:rFonts w:eastAsiaTheme="minorEastAsia"/>
-                <w:lang w:val="en"/>
-              </w:rPr>
-              <w:t xml:space="preserve">, if specific details are required for that </w:t>
+              <w:t xml:space="preserve">/” folder, if specific details are required for that </w:t>
             </w:r>
             <w:proofErr w:type="spellStart"/>
             <w:r>
@@ -5843,6 +6264,7 @@
     </w:p>
     <w:p>
       <w:r>
+        <w:lastRenderedPageBreak/>
         <w:t>FK: Foreign Key</w:t>
       </w:r>
     </w:p>
@@ -5877,8 +6299,8 @@
         <w:t xml:space="preserve"> file.</w:t>
       </w:r>
     </w:p>
-    <w:bookmarkStart w:id="4" w:name="_MON_1645705636"/>
-    <w:bookmarkEnd w:id="4"/>
+    <w:bookmarkStart w:id="7" w:name="_MON_1645705636"/>
+    <w:bookmarkEnd w:id="7"/>
     <w:p>
       <w:r>
         <w:rPr>
@@ -5887,7 +6309,7 @@
           <w:sz w:val="19"/>
           <w:szCs w:val="19"/>
         </w:rPr>
-        <w:object w:dxaOrig="9360" w:dyaOrig="1290" w14:anchorId="745C8616">
+        <w:object w:dxaOrig="9360" w:dyaOrig="1290" w14:anchorId="2567978D">
           <v:shapetype id="_x0000_t75" coordsize="21600,21600" o:spt="75" o:preferrelative="t" path="m@4@5l@4@11@9@11@9@5xe" filled="f" stroked="f">
             <v:stroke joinstyle="miter"/>
             <v:formulas>
@@ -5907,12 +6329,660 @@
             <v:path o:extrusionok="f" gradientshapeok="t" o:connecttype="rect"/>
             <o:lock v:ext="edit" aspectratio="t"/>
           </v:shapetype>
-          <v:shape id="_x0000_i1025" type="#_x0000_t75" style="width:468pt;height:64.5pt" o:ole="">
+          <v:shape id="_x0000_i1034" type="#_x0000_t75" style="width:468pt;height:64.5pt" o:ole="">
             <v:imagedata r:id="rId15" o:title=""/>
           </v:shape>
-          <o:OLEObject Type="Embed" ProgID="Word.OpenDocumentText.12" ShapeID="_x0000_i1025" DrawAspect="Content" ObjectID="_1649845414" r:id="rId16"/>
+          <o:OLEObject Type="Embed" ProgID="Word.OpenDocumentText.12" ShapeID="_x0000_i1034" DrawAspect="Content" ObjectID="_1650055863" r:id="rId16"/>
         </w:object>
       </w:r>
+    </w:p>
+    <w:p>
+      <w:pPr>
+        <w:pStyle w:val="Heading2"/>
+      </w:pPr>
+      <w:bookmarkStart w:id="8" w:name="_Toc39406832"/>
+      <w:r>
+        <w:t>Entity Relationship Diagram</w:t>
+      </w:r>
+      <w:bookmarkEnd w:id="8"/>
+    </w:p>
+    <w:p/>
+    <w:p>
+      <w:pPr>
+        <w:pStyle w:val="Heading1"/>
+      </w:pPr>
+      <w:bookmarkStart w:id="9" w:name="_Toc39406833"/>
+      <w:r>
+        <w:t>Business Logic</w:t>
+      </w:r>
+      <w:r>
+        <w:t xml:space="preserve"> Layer (</w:t>
+      </w:r>
+      <w:r>
+        <w:t>Controllers</w:t>
+      </w:r>
+      <w:r>
+        <w:t>)</w:t>
+      </w:r>
+      <w:bookmarkEnd w:id="9"/>
+    </w:p>
+    <w:p/>
+    <w:p>
+      <w:pPr>
+        <w:pStyle w:val="Heading2"/>
+      </w:pPr>
+      <w:bookmarkStart w:id="10" w:name="_Toc39406834"/>
+      <w:r>
+        <w:t>Additional Case Types</w:t>
+      </w:r>
+      <w:bookmarkEnd w:id="10"/>
+      <w:r>
+        <w:t xml:space="preserve"> </w:t>
+      </w:r>
+    </w:p>
+    <w:p/>
+    <w:p>
+      <w:r>
+        <w:t>Steps to add a new case type:</w:t>
+      </w:r>
+    </w:p>
+    <w:p/>
+    <w:p>
+      <w:pPr>
+        <w:pStyle w:val="ListParagraph"/>
+        <w:numPr>
+          <w:ilvl w:val="0"/>
+          <w:numId w:val="22"/>
+        </w:numPr>
+      </w:pPr>
+      <w:r>
+        <w:t>Create a model under "~/Models/</w:t>
+      </w:r>
+      <w:proofErr w:type="spellStart"/>
+      <w:r>
+        <w:t>CaseTypeModels</w:t>
+      </w:r>
+      <w:proofErr w:type="spellEnd"/>
+      <w:r>
+        <w:t>/{</w:t>
+      </w:r>
+      <w:proofErr w:type="spellStart"/>
+      <w:r>
+        <w:t>CaseTypeTitle</w:t>
+      </w:r>
+      <w:proofErr w:type="spellEnd"/>
+      <w:r>
+        <w:t>}.cs"</w:t>
+      </w:r>
+    </w:p>
+    <w:p>
+      <w:pPr>
+        <w:pStyle w:val="ListParagraph"/>
+        <w:numPr>
+          <w:ilvl w:val="0"/>
+          <w:numId w:val="22"/>
+        </w:numPr>
+      </w:pPr>
+      <w:r>
+        <w:t xml:space="preserve">P.S - Name of the model </w:t>
+      </w:r>
+      <w:proofErr w:type="gramStart"/>
+      <w:r>
+        <w:t>has to</w:t>
+      </w:r>
+      <w:proofErr w:type="gramEnd"/>
+      <w:r>
+        <w:t xml:space="preserve"> be same as "</w:t>
+      </w:r>
+      <w:proofErr w:type="spellStart"/>
+      <w:r>
+        <w:t>CaseTypeTitle</w:t>
+      </w:r>
+      <w:proofErr w:type="spellEnd"/>
+      <w:r>
+        <w:t>"</w:t>
+      </w:r>
+    </w:p>
+    <w:p>
+      <w:pPr>
+        <w:pStyle w:val="ListParagraph"/>
+        <w:numPr>
+          <w:ilvl w:val="0"/>
+          <w:numId w:val="22"/>
+        </w:numPr>
+      </w:pPr>
+      <w:r>
+        <w:t>Add entry to "~/Data/</w:t>
+      </w:r>
+      <w:proofErr w:type="spellStart"/>
+      <w:r>
+        <w:t>ResolveCaseContext.cs</w:t>
+      </w:r>
+      <w:proofErr w:type="spellEnd"/>
+      <w:r>
+        <w:t>"</w:t>
+      </w:r>
+    </w:p>
+    <w:p>
+      <w:pPr>
+        <w:pStyle w:val="ListParagraph"/>
+        <w:numPr>
+          <w:ilvl w:val="0"/>
+          <w:numId w:val="22"/>
+        </w:numPr>
+      </w:pPr>
+      <w:r>
+        <w:t>Add entry to "~/Models/</w:t>
+      </w:r>
+      <w:proofErr w:type="spellStart"/>
+      <w:r>
+        <w:t>Case.cs</w:t>
+      </w:r>
+      <w:proofErr w:type="spellEnd"/>
+      <w:r>
+        <w:t>"</w:t>
+      </w:r>
+    </w:p>
+    <w:p>
+      <w:pPr>
+        <w:pStyle w:val="ListParagraph"/>
+        <w:numPr>
+          <w:ilvl w:val="0"/>
+          <w:numId w:val="22"/>
+        </w:numPr>
+      </w:pPr>
+      <w:r>
+        <w:t xml:space="preserve">Add </w:t>
+      </w:r>
+      <w:proofErr w:type="spellStart"/>
+      <w:r>
+        <w:t>funtion</w:t>
+      </w:r>
+      <w:proofErr w:type="spellEnd"/>
+      <w:r>
+        <w:t xml:space="preserve"> {</w:t>
+      </w:r>
+      <w:proofErr w:type="spellStart"/>
+      <w:r>
+        <w:t>CaseTypeTitle</w:t>
+      </w:r>
+      <w:proofErr w:type="spellEnd"/>
+      <w:r>
+        <w:t>} to "~/Controllers/</w:t>
+      </w:r>
+      <w:proofErr w:type="spellStart"/>
+      <w:r>
+        <w:t>CaseSpecificDetailsController.cs</w:t>
+      </w:r>
+      <w:proofErr w:type="spellEnd"/>
+      <w:r>
+        <w:t>"</w:t>
+      </w:r>
+    </w:p>
+    <w:p>
+      <w:pPr>
+        <w:pStyle w:val="ListParagraph"/>
+        <w:numPr>
+          <w:ilvl w:val="0"/>
+          <w:numId w:val="22"/>
+        </w:numPr>
+      </w:pPr>
+      <w:r>
+        <w:t>Add form template to "~/Views/</w:t>
+      </w:r>
+      <w:proofErr w:type="spellStart"/>
+      <w:r>
+        <w:t>CaseSpecificDetails</w:t>
+      </w:r>
+      <w:proofErr w:type="spellEnd"/>
+      <w:r>
+        <w:t>/{</w:t>
+      </w:r>
+      <w:proofErr w:type="spellStart"/>
+      <w:r>
+        <w:t>CaseTypeTitle</w:t>
+      </w:r>
+      <w:proofErr w:type="spellEnd"/>
+      <w:proofErr w:type="gramStart"/>
+      <w:r>
+        <w:t>}.</w:t>
+      </w:r>
+      <w:proofErr w:type="spellStart"/>
+      <w:r>
+        <w:t>cshtml</w:t>
+      </w:r>
+      <w:proofErr w:type="spellEnd"/>
+      <w:proofErr w:type="gramEnd"/>
+      <w:r>
+        <w:t>"</w:t>
+      </w:r>
+    </w:p>
+    <w:p>
+      <w:pPr>
+        <w:pStyle w:val="ListParagraph"/>
+        <w:numPr>
+          <w:ilvl w:val="0"/>
+          <w:numId w:val="22"/>
+        </w:numPr>
+      </w:pPr>
+      <w:r>
+        <w:t>Add block of code to "~/Views/Cases/</w:t>
+      </w:r>
+      <w:proofErr w:type="spellStart"/>
+      <w:r>
+        <w:t>Details.cshtml</w:t>
+      </w:r>
+      <w:proofErr w:type="spellEnd"/>
+      <w:r>
+        <w:t>" for every new Case Type Added</w:t>
+      </w:r>
+    </w:p>
+    <w:p/>
+    <w:p>
+      <w:pPr>
+        <w:pStyle w:val="Heading2"/>
+      </w:pPr>
+      <w:bookmarkStart w:id="11" w:name="_Toc39406835"/>
+      <w:r>
+        <w:t>Approval Workflow</w:t>
+      </w:r>
+      <w:bookmarkEnd w:id="11"/>
+    </w:p>
+    <w:p/>
+    <w:p>
+      <w:r>
+        <w:t xml:space="preserve">In the </w:t>
+      </w:r>
+      <w:r>
+        <w:rPr>
+          <w:b/>
+          <w:bCs/>
+        </w:rPr>
+        <w:t>Approver</w:t>
+      </w:r>
+      <w:r>
+        <w:t xml:space="preserve"> model, the ‘</w:t>
+      </w:r>
+      <w:r>
+        <w:rPr>
+          <w:i/>
+          <w:iCs/>
+        </w:rPr>
+        <w:t>Approved</w:t>
+      </w:r>
+      <w:r>
+        <w:rPr>
+          <w:i/>
+          <w:iCs/>
+        </w:rPr>
+        <w:t>’</w:t>
+      </w:r>
+      <w:r>
+        <w:t xml:space="preserve"> attribute can have 3 values as described below:</w:t>
+      </w:r>
+    </w:p>
+    <w:p/>
+    <w:tbl>
+      <w:tblPr>
+        <w:tblStyle w:val="TableGrid"/>
+        <w:tblW w:w="0" w:type="auto"/>
+        <w:tblLook w:val="04A0" w:firstRow="1" w:lastRow="0" w:firstColumn="1" w:lastColumn="0" w:noHBand="0" w:noVBand="1"/>
+      </w:tblPr>
+      <w:tblGrid>
+        <w:gridCol w:w="5395"/>
+        <w:gridCol w:w="5395"/>
+      </w:tblGrid>
+      <w:tr>
+        <w:tc>
+          <w:tcPr>
+            <w:tcW w:w="5395" w:type="dxa"/>
+          </w:tcPr>
+          <w:p>
+            <w:pPr>
+              <w:rPr>
+                <w:b/>
+                <w:bCs/>
+                <w:sz w:val="28"/>
+                <w:szCs w:val="28"/>
+              </w:rPr>
+            </w:pPr>
+            <w:r>
+              <w:rPr>
+                <w:b/>
+                <w:bCs/>
+                <w:i/>
+                <w:iCs/>
+                <w:sz w:val="28"/>
+                <w:szCs w:val="28"/>
+              </w:rPr>
+              <w:t>‘</w:t>
+            </w:r>
+            <w:r>
+              <w:rPr>
+                <w:b/>
+                <w:bCs/>
+                <w:i/>
+                <w:iCs/>
+                <w:sz w:val="28"/>
+                <w:szCs w:val="28"/>
+              </w:rPr>
+              <w:t>Approved</w:t>
+            </w:r>
+            <w:r>
+              <w:rPr>
+                <w:b/>
+                <w:bCs/>
+                <w:i/>
+                <w:iCs/>
+                <w:sz w:val="28"/>
+                <w:szCs w:val="28"/>
+              </w:rPr>
+              <w:t>’</w:t>
+            </w:r>
+            <w:r>
+              <w:rPr>
+                <w:b/>
+                <w:bCs/>
+                <w:sz w:val="28"/>
+                <w:szCs w:val="28"/>
+              </w:rPr>
+              <w:t xml:space="preserve"> Attribute Value</w:t>
+            </w:r>
+          </w:p>
+        </w:tc>
+        <w:tc>
+          <w:tcPr>
+            <w:tcW w:w="5395" w:type="dxa"/>
+          </w:tcPr>
+          <w:p>
+            <w:pPr>
+              <w:rPr>
+                <w:b/>
+                <w:bCs/>
+                <w:sz w:val="28"/>
+                <w:szCs w:val="28"/>
+              </w:rPr>
+            </w:pPr>
+            <w:r>
+              <w:rPr>
+                <w:b/>
+                <w:bCs/>
+                <w:sz w:val="28"/>
+                <w:szCs w:val="28"/>
+              </w:rPr>
+              <w:t>Significance</w:t>
+            </w:r>
+          </w:p>
+        </w:tc>
+      </w:tr>
+      <w:tr>
+        <w:tc>
+          <w:tcPr>
+            <w:tcW w:w="5395" w:type="dxa"/>
+          </w:tcPr>
+          <w:p>
+            <w:r>
+              <w:t>-1</w:t>
+            </w:r>
+          </w:p>
+        </w:tc>
+        <w:tc>
+          <w:tcPr>
+            <w:tcW w:w="5395" w:type="dxa"/>
+          </w:tcPr>
+          <w:p>
+            <w:r>
+              <w:t>Disapproved/Rejected</w:t>
+            </w:r>
+          </w:p>
+        </w:tc>
+      </w:tr>
+      <w:tr>
+        <w:tc>
+          <w:tcPr>
+            <w:tcW w:w="5395" w:type="dxa"/>
+          </w:tcPr>
+          <w:p>
+            <w:r>
+              <w:t>0 (Default)</w:t>
+            </w:r>
+          </w:p>
+        </w:tc>
+        <w:tc>
+          <w:tcPr>
+            <w:tcW w:w="5395" w:type="dxa"/>
+          </w:tcPr>
+          <w:p>
+            <w:r>
+              <w:t>Neutral (Newly added approver)</w:t>
+            </w:r>
+          </w:p>
+        </w:tc>
+      </w:tr>
+      <w:tr>
+        <w:tc>
+          <w:tcPr>
+            <w:tcW w:w="5395" w:type="dxa"/>
+          </w:tcPr>
+          <w:p>
+            <w:r>
+              <w:t>1</w:t>
+            </w:r>
+          </w:p>
+        </w:tc>
+        <w:tc>
+          <w:tcPr>
+            <w:tcW w:w="5395" w:type="dxa"/>
+          </w:tcPr>
+          <w:p>
+            <w:r>
+              <w:t>Approved/Accepted</w:t>
+            </w:r>
+          </w:p>
+        </w:tc>
+      </w:tr>
+    </w:tbl>
+    <w:p/>
+    <w:p>
+      <w:r>
+        <w:t xml:space="preserve">When an approver/admin approves a case or rejects a case, the value is set automatically in the ‘Approved’ attribute. </w:t>
+      </w:r>
+    </w:p>
+    <w:p>
+      <w:r>
+        <w:t>Below are the business rules programmed for Approval Workflow:</w:t>
+      </w:r>
+    </w:p>
+    <w:p/>
+    <w:p>
+      <w:pPr>
+        <w:pStyle w:val="ListParagraph"/>
+        <w:numPr>
+          <w:ilvl w:val="0"/>
+          <w:numId w:val="21"/>
+        </w:numPr>
+      </w:pPr>
+      <w:r>
+        <w:lastRenderedPageBreak/>
+        <w:t xml:space="preserve">When a Case is created, a default approver is assigned to it, i.e. an entry in the </w:t>
+      </w:r>
+      <w:r>
+        <w:rPr>
+          <w:b/>
+          <w:bCs/>
+        </w:rPr>
+        <w:t>Approver</w:t>
+      </w:r>
+      <w:r>
+        <w:t xml:space="preserve"> model is created. </w:t>
+      </w:r>
+    </w:p>
+    <w:p>
+      <w:pPr>
+        <w:pStyle w:val="ListParagraph"/>
+        <w:numPr>
+          <w:ilvl w:val="0"/>
+          <w:numId w:val="21"/>
+        </w:numPr>
+      </w:pPr>
+      <w:r>
+        <w:t xml:space="preserve">This default approver comes from the flow: Case -&gt; </w:t>
+      </w:r>
+      <w:proofErr w:type="spellStart"/>
+      <w:r>
+        <w:t>CaseType</w:t>
+      </w:r>
+      <w:proofErr w:type="spellEnd"/>
+      <w:r>
+        <w:t xml:space="preserve"> -&gt; Default </w:t>
+      </w:r>
+      <w:proofErr w:type="spellStart"/>
+      <w:r>
+        <w:t>LocalGroup</w:t>
+      </w:r>
+      <w:proofErr w:type="spellEnd"/>
+      <w:r>
+        <w:t xml:space="preserve"> -&gt; </w:t>
+      </w:r>
+      <w:proofErr w:type="spellStart"/>
+      <w:r>
+        <w:t>DefaultApprover</w:t>
+      </w:r>
+      <w:proofErr w:type="spellEnd"/>
+      <w:r>
+        <w:t>.</w:t>
+      </w:r>
+    </w:p>
+    <w:p>
+      <w:pPr>
+        <w:pStyle w:val="ListParagraph"/>
+        <w:numPr>
+          <w:ilvl w:val="0"/>
+          <w:numId w:val="21"/>
+        </w:numPr>
+      </w:pPr>
+      <w:r>
+        <w:t xml:space="preserve">Every Case will belong to a </w:t>
+      </w:r>
+      <w:proofErr w:type="spellStart"/>
+      <w:r>
+        <w:t>CaseType</w:t>
+      </w:r>
+      <w:proofErr w:type="spellEnd"/>
+      <w:r>
+        <w:t xml:space="preserve">, every </w:t>
+      </w:r>
+      <w:proofErr w:type="spellStart"/>
+      <w:r>
+        <w:t>CaseType</w:t>
+      </w:r>
+      <w:proofErr w:type="spellEnd"/>
+      <w:r>
+        <w:t xml:space="preserve"> will have a Default </w:t>
+      </w:r>
+      <w:proofErr w:type="spellStart"/>
+      <w:r>
+        <w:t>LocalGroup</w:t>
+      </w:r>
+      <w:proofErr w:type="spellEnd"/>
+      <w:r>
+        <w:t xml:space="preserve"> associated with it, and every </w:t>
+      </w:r>
+      <w:proofErr w:type="spellStart"/>
+      <w:r>
+        <w:t>LocalGroup</w:t>
+      </w:r>
+      <w:proofErr w:type="spellEnd"/>
+      <w:r>
+        <w:t xml:space="preserve"> will have a default Approver (</w:t>
+      </w:r>
+      <w:proofErr w:type="spellStart"/>
+      <w:r>
+        <w:t>LocalUser</w:t>
+      </w:r>
+      <w:proofErr w:type="spellEnd"/>
+      <w:r>
+        <w:t xml:space="preserve">) associated with it. </w:t>
+      </w:r>
+    </w:p>
+    <w:p>
+      <w:pPr>
+        <w:pStyle w:val="ListParagraph"/>
+        <w:numPr>
+          <w:ilvl w:val="0"/>
+          <w:numId w:val="21"/>
+        </w:numPr>
+      </w:pPr>
+      <w:r>
+        <w:t xml:space="preserve">Multiple approvers can be assigned to a Case. </w:t>
+      </w:r>
+    </w:p>
+    <w:p>
+      <w:pPr>
+        <w:pStyle w:val="ListParagraph"/>
+        <w:numPr>
+          <w:ilvl w:val="0"/>
+          <w:numId w:val="21"/>
+        </w:numPr>
+      </w:pPr>
+      <w:r>
+        <w:t xml:space="preserve">An Admin, or an existing Approver can add additional approvers for the Case. For other users, the option to add additional approvers will remain disabled. </w:t>
+      </w:r>
+    </w:p>
+    <w:p>
+      <w:pPr>
+        <w:pStyle w:val="ListParagraph"/>
+        <w:numPr>
+          <w:ilvl w:val="0"/>
+          <w:numId w:val="21"/>
+        </w:numPr>
+      </w:pPr>
+      <w:r>
+        <w:t xml:space="preserve">Admins can approve any Case. When an Admin approves a Case, the value for ‘Approved’ attribute for all approvers will be set to 1 and the Case will be marked as Resolved/Closed. </w:t>
+      </w:r>
+    </w:p>
+    <w:p/>
+    <w:p>
+      <w:pPr>
+        <w:pStyle w:val="Heading1"/>
+      </w:pPr>
+      <w:bookmarkStart w:id="12" w:name="_Toc39406836"/>
+      <w:r>
+        <w:t>Front End</w:t>
+      </w:r>
+      <w:r>
+        <w:t xml:space="preserve"> Layer (</w:t>
+      </w:r>
+      <w:r>
+        <w:t>Views</w:t>
+      </w:r>
+      <w:r>
+        <w:t>)</w:t>
+      </w:r>
+      <w:bookmarkEnd w:id="12"/>
+    </w:p>
+    <w:p/>
+    <w:p/>
+    <w:p/>
+    <w:p>
+      <w:pPr>
+        <w:rPr>
+          <w:rFonts w:ascii="Consolas" w:hAnsi="Consolas" w:cs="Consolas"/>
+          <w:color w:val="000000"/>
+          <w:sz w:val="19"/>
+          <w:szCs w:val="19"/>
+        </w:rPr>
+      </w:pPr>
+    </w:p>
+    <w:p>
+      <w:pPr>
+        <w:rPr>
+          <w:rFonts w:ascii="Consolas" w:hAnsi="Consolas" w:cs="Consolas"/>
+          <w:color w:val="000000"/>
+          <w:sz w:val="19"/>
+          <w:szCs w:val="19"/>
+        </w:rPr>
+      </w:pPr>
     </w:p>
     <w:sectPr>
       <w:pgSz w:w="12240" w:h="15840"/>
@@ -6159,6 +7229,118 @@
     </w:lvl>
   </w:abstractNum>
   <w:abstractNum w:abstractNumId="2" w15:restartNumberingAfterBreak="0">
+    <w:nsid w:val="13F02542"/>
+    <w:multiLevelType w:val="hybridMultilevel"/>
+    <w:tmpl w:val="164A9026"/>
+    <w:lvl w:ilvl="0" w:tplc="28DAA3B0">
+      <w:numFmt w:val="bullet"/>
+      <w:lvlText w:val="-"/>
+      <w:lvlJc w:val="left"/>
+      <w:pPr>
+        <w:ind w:left="1080" w:hanging="360"/>
+      </w:pPr>
+      <w:rPr>
+        <w:rFonts w:ascii="Calibri" w:eastAsiaTheme="minorHAnsi" w:hAnsi="Calibri" w:cs="Calibri" w:hint="default"/>
+      </w:rPr>
+    </w:lvl>
+    <w:lvl w:ilvl="1" w:tplc="04090003" w:tentative="1">
+      <w:start w:val="1"/>
+      <w:numFmt w:val="bullet"/>
+      <w:lvlText w:val="o"/>
+      <w:lvlJc w:val="left"/>
+      <w:pPr>
+        <w:ind w:left="1800" w:hanging="360"/>
+      </w:pPr>
+      <w:rPr>
+        <w:rFonts w:ascii="Courier New" w:hAnsi="Courier New" w:cs="Courier New" w:hint="default"/>
+      </w:rPr>
+    </w:lvl>
+    <w:lvl w:ilvl="2" w:tplc="04090005" w:tentative="1">
+      <w:start w:val="1"/>
+      <w:numFmt w:val="bullet"/>
+      <w:lvlText w:val=""/>
+      <w:lvlJc w:val="left"/>
+      <w:pPr>
+        <w:ind w:left="2520" w:hanging="360"/>
+      </w:pPr>
+      <w:rPr>
+        <w:rFonts w:ascii="Wingdings" w:hAnsi="Wingdings" w:cs="Wingdings" w:hint="default"/>
+      </w:rPr>
+    </w:lvl>
+    <w:lvl w:ilvl="3" w:tplc="04090001" w:tentative="1">
+      <w:start w:val="1"/>
+      <w:numFmt w:val="bullet"/>
+      <w:lvlText w:val=""/>
+      <w:lvlJc w:val="left"/>
+      <w:pPr>
+        <w:ind w:left="3240" w:hanging="360"/>
+      </w:pPr>
+      <w:rPr>
+        <w:rFonts w:ascii="Symbol" w:hAnsi="Symbol" w:cs="Symbol" w:hint="default"/>
+      </w:rPr>
+    </w:lvl>
+    <w:lvl w:ilvl="4" w:tplc="04090003" w:tentative="1">
+      <w:start w:val="1"/>
+      <w:numFmt w:val="bullet"/>
+      <w:lvlText w:val="o"/>
+      <w:lvlJc w:val="left"/>
+      <w:pPr>
+        <w:ind w:left="3960" w:hanging="360"/>
+      </w:pPr>
+      <w:rPr>
+        <w:rFonts w:ascii="Courier New" w:hAnsi="Courier New" w:cs="Courier New" w:hint="default"/>
+      </w:rPr>
+    </w:lvl>
+    <w:lvl w:ilvl="5" w:tplc="04090005" w:tentative="1">
+      <w:start w:val="1"/>
+      <w:numFmt w:val="bullet"/>
+      <w:lvlText w:val=""/>
+      <w:lvlJc w:val="left"/>
+      <w:pPr>
+        <w:ind w:left="4680" w:hanging="360"/>
+      </w:pPr>
+      <w:rPr>
+        <w:rFonts w:ascii="Wingdings" w:hAnsi="Wingdings" w:cs="Wingdings" w:hint="default"/>
+      </w:rPr>
+    </w:lvl>
+    <w:lvl w:ilvl="6" w:tplc="04090001" w:tentative="1">
+      <w:start w:val="1"/>
+      <w:numFmt w:val="bullet"/>
+      <w:lvlText w:val=""/>
+      <w:lvlJc w:val="left"/>
+      <w:pPr>
+        <w:ind w:left="5400" w:hanging="360"/>
+      </w:pPr>
+      <w:rPr>
+        <w:rFonts w:ascii="Symbol" w:hAnsi="Symbol" w:cs="Symbol" w:hint="default"/>
+      </w:rPr>
+    </w:lvl>
+    <w:lvl w:ilvl="7" w:tplc="04090003" w:tentative="1">
+      <w:start w:val="1"/>
+      <w:numFmt w:val="bullet"/>
+      <w:lvlText w:val="o"/>
+      <w:lvlJc w:val="left"/>
+      <w:pPr>
+        <w:ind w:left="6120" w:hanging="360"/>
+      </w:pPr>
+      <w:rPr>
+        <w:rFonts w:ascii="Courier New" w:hAnsi="Courier New" w:cs="Courier New" w:hint="default"/>
+      </w:rPr>
+    </w:lvl>
+    <w:lvl w:ilvl="8" w:tplc="04090005" w:tentative="1">
+      <w:start w:val="1"/>
+      <w:numFmt w:val="bullet"/>
+      <w:lvlText w:val=""/>
+      <w:lvlJc w:val="left"/>
+      <w:pPr>
+        <w:ind w:left="6840" w:hanging="360"/>
+      </w:pPr>
+      <w:rPr>
+        <w:rFonts w:ascii="Wingdings" w:hAnsi="Wingdings" w:cs="Wingdings" w:hint="default"/>
+      </w:rPr>
+    </w:lvl>
+  </w:abstractNum>
+  <w:abstractNum w:abstractNumId="3" w15:restartNumberingAfterBreak="0">
     <w:nsid w:val="29026079"/>
     <w:multiLevelType w:val="hybridMultilevel"/>
     <w:tmpl w:val="E3282400"/>
@@ -6271,7 +7453,7 @@
       </w:rPr>
     </w:lvl>
   </w:abstractNum>
-  <w:abstractNum w:abstractNumId="3" w15:restartNumberingAfterBreak="0">
+  <w:abstractNum w:abstractNumId="4" w15:restartNumberingAfterBreak="0">
     <w:nsid w:val="31205C67"/>
     <w:multiLevelType w:val="hybridMultilevel"/>
     <w:tmpl w:val="5FC442B2"/>
@@ -6384,7 +7566,7 @@
       </w:rPr>
     </w:lvl>
   </w:abstractNum>
-  <w:abstractNum w:abstractNumId="4" w15:restartNumberingAfterBreak="0">
+  <w:abstractNum w:abstractNumId="5" w15:restartNumberingAfterBreak="0">
     <w:nsid w:val="32E23343"/>
     <w:multiLevelType w:val="hybridMultilevel"/>
     <w:tmpl w:val="BEB85098"/>
@@ -6497,7 +7679,7 @@
       </w:rPr>
     </w:lvl>
   </w:abstractNum>
-  <w:abstractNum w:abstractNumId="5" w15:restartNumberingAfterBreak="0">
+  <w:abstractNum w:abstractNumId="6" w15:restartNumberingAfterBreak="0">
     <w:nsid w:val="39A537B9"/>
     <w:multiLevelType w:val="hybridMultilevel"/>
     <w:tmpl w:val="0486C5C0"/>
@@ -6610,7 +7792,7 @@
       </w:rPr>
     </w:lvl>
   </w:abstractNum>
-  <w:abstractNum w:abstractNumId="6" w15:restartNumberingAfterBreak="0">
+  <w:abstractNum w:abstractNumId="7" w15:restartNumberingAfterBreak="0">
     <w:nsid w:val="39E42B02"/>
     <w:multiLevelType w:val="hybridMultilevel"/>
     <w:tmpl w:val="3F9A5CE4"/>
@@ -6723,7 +7905,7 @@
       </w:rPr>
     </w:lvl>
   </w:abstractNum>
-  <w:abstractNum w:abstractNumId="7" w15:restartNumberingAfterBreak="0">
+  <w:abstractNum w:abstractNumId="8" w15:restartNumberingAfterBreak="0">
     <w:nsid w:val="50DD0619"/>
     <w:multiLevelType w:val="hybridMultilevel"/>
     <w:tmpl w:val="FAEA8134"/>
@@ -6836,7 +8018,120 @@
       </w:rPr>
     </w:lvl>
   </w:abstractNum>
-  <w:abstractNum w:abstractNumId="8" w15:restartNumberingAfterBreak="0">
+  <w:abstractNum w:abstractNumId="9" w15:restartNumberingAfterBreak="0">
+    <w:nsid w:val="59920E1F"/>
+    <w:multiLevelType w:val="hybridMultilevel"/>
+    <w:tmpl w:val="D4B83732"/>
+    <w:lvl w:ilvl="0" w:tplc="04090001">
+      <w:start w:val="1"/>
+      <w:numFmt w:val="bullet"/>
+      <w:lvlText w:val=""/>
+      <w:lvlJc w:val="left"/>
+      <w:pPr>
+        <w:ind w:left="720" w:hanging="360"/>
+      </w:pPr>
+      <w:rPr>
+        <w:rFonts w:ascii="Symbol" w:hAnsi="Symbol" w:hint="default"/>
+      </w:rPr>
+    </w:lvl>
+    <w:lvl w:ilvl="1" w:tplc="04090003" w:tentative="1">
+      <w:start w:val="1"/>
+      <w:numFmt w:val="bullet"/>
+      <w:lvlText w:val="o"/>
+      <w:lvlJc w:val="left"/>
+      <w:pPr>
+        <w:ind w:left="1440" w:hanging="360"/>
+      </w:pPr>
+      <w:rPr>
+        <w:rFonts w:ascii="Courier New" w:hAnsi="Courier New" w:cs="Courier New" w:hint="default"/>
+      </w:rPr>
+    </w:lvl>
+    <w:lvl w:ilvl="2" w:tplc="04090005" w:tentative="1">
+      <w:start w:val="1"/>
+      <w:numFmt w:val="bullet"/>
+      <w:lvlText w:val=""/>
+      <w:lvlJc w:val="left"/>
+      <w:pPr>
+        <w:ind w:left="2160" w:hanging="360"/>
+      </w:pPr>
+      <w:rPr>
+        <w:rFonts w:ascii="Wingdings" w:hAnsi="Wingdings" w:cs="Wingdings" w:hint="default"/>
+      </w:rPr>
+    </w:lvl>
+    <w:lvl w:ilvl="3" w:tplc="04090001" w:tentative="1">
+      <w:start w:val="1"/>
+      <w:numFmt w:val="bullet"/>
+      <w:lvlText w:val=""/>
+      <w:lvlJc w:val="left"/>
+      <w:pPr>
+        <w:ind w:left="2880" w:hanging="360"/>
+      </w:pPr>
+      <w:rPr>
+        <w:rFonts w:ascii="Symbol" w:hAnsi="Symbol" w:cs="Symbol" w:hint="default"/>
+      </w:rPr>
+    </w:lvl>
+    <w:lvl w:ilvl="4" w:tplc="04090003" w:tentative="1">
+      <w:start w:val="1"/>
+      <w:numFmt w:val="bullet"/>
+      <w:lvlText w:val="o"/>
+      <w:lvlJc w:val="left"/>
+      <w:pPr>
+        <w:ind w:left="3600" w:hanging="360"/>
+      </w:pPr>
+      <w:rPr>
+        <w:rFonts w:ascii="Courier New" w:hAnsi="Courier New" w:cs="Courier New" w:hint="default"/>
+      </w:rPr>
+    </w:lvl>
+    <w:lvl w:ilvl="5" w:tplc="04090005" w:tentative="1">
+      <w:start w:val="1"/>
+      <w:numFmt w:val="bullet"/>
+      <w:lvlText w:val=""/>
+      <w:lvlJc w:val="left"/>
+      <w:pPr>
+        <w:ind w:left="4320" w:hanging="360"/>
+      </w:pPr>
+      <w:rPr>
+        <w:rFonts w:ascii="Wingdings" w:hAnsi="Wingdings" w:cs="Wingdings" w:hint="default"/>
+      </w:rPr>
+    </w:lvl>
+    <w:lvl w:ilvl="6" w:tplc="04090001" w:tentative="1">
+      <w:start w:val="1"/>
+      <w:numFmt w:val="bullet"/>
+      <w:lvlText w:val=""/>
+      <w:lvlJc w:val="left"/>
+      <w:pPr>
+        <w:ind w:left="5040" w:hanging="360"/>
+      </w:pPr>
+      <w:rPr>
+        <w:rFonts w:ascii="Symbol" w:hAnsi="Symbol" w:cs="Symbol" w:hint="default"/>
+      </w:rPr>
+    </w:lvl>
+    <w:lvl w:ilvl="7" w:tplc="04090003" w:tentative="1">
+      <w:start w:val="1"/>
+      <w:numFmt w:val="bullet"/>
+      <w:lvlText w:val="o"/>
+      <w:lvlJc w:val="left"/>
+      <w:pPr>
+        <w:ind w:left="5760" w:hanging="360"/>
+      </w:pPr>
+      <w:rPr>
+        <w:rFonts w:ascii="Courier New" w:hAnsi="Courier New" w:cs="Courier New" w:hint="default"/>
+      </w:rPr>
+    </w:lvl>
+    <w:lvl w:ilvl="8" w:tplc="04090005" w:tentative="1">
+      <w:start w:val="1"/>
+      <w:numFmt w:val="bullet"/>
+      <w:lvlText w:val=""/>
+      <w:lvlJc w:val="left"/>
+      <w:pPr>
+        <w:ind w:left="6480" w:hanging="360"/>
+      </w:pPr>
+      <w:rPr>
+        <w:rFonts w:ascii="Wingdings" w:hAnsi="Wingdings" w:cs="Wingdings" w:hint="default"/>
+      </w:rPr>
+    </w:lvl>
+  </w:abstractNum>
+  <w:abstractNum w:abstractNumId="10" w15:restartNumberingAfterBreak="0">
     <w:nsid w:val="5A175C7B"/>
     <w:multiLevelType w:val="hybridMultilevel"/>
     <w:tmpl w:val="4D9CA878"/>
@@ -6949,7 +8244,120 @@
       </w:rPr>
     </w:lvl>
   </w:abstractNum>
-  <w:abstractNum w:abstractNumId="9" w15:restartNumberingAfterBreak="0">
+  <w:abstractNum w:abstractNumId="11" w15:restartNumberingAfterBreak="0">
+    <w:nsid w:val="614D0D85"/>
+    <w:multiLevelType w:val="hybridMultilevel"/>
+    <w:tmpl w:val="B55C3848"/>
+    <w:lvl w:ilvl="0" w:tplc="04090001">
+      <w:start w:val="1"/>
+      <w:numFmt w:val="bullet"/>
+      <w:lvlText w:val=""/>
+      <w:lvlJc w:val="left"/>
+      <w:pPr>
+        <w:ind w:left="1080" w:hanging="360"/>
+      </w:pPr>
+      <w:rPr>
+        <w:rFonts w:ascii="Symbol" w:hAnsi="Symbol" w:hint="default"/>
+      </w:rPr>
+    </w:lvl>
+    <w:lvl w:ilvl="1" w:tplc="04090003" w:tentative="1">
+      <w:start w:val="1"/>
+      <w:numFmt w:val="bullet"/>
+      <w:lvlText w:val="o"/>
+      <w:lvlJc w:val="left"/>
+      <w:pPr>
+        <w:ind w:left="1800" w:hanging="360"/>
+      </w:pPr>
+      <w:rPr>
+        <w:rFonts w:ascii="Courier New" w:hAnsi="Courier New" w:cs="Courier New" w:hint="default"/>
+      </w:rPr>
+    </w:lvl>
+    <w:lvl w:ilvl="2" w:tplc="04090005" w:tentative="1">
+      <w:start w:val="1"/>
+      <w:numFmt w:val="bullet"/>
+      <w:lvlText w:val=""/>
+      <w:lvlJc w:val="left"/>
+      <w:pPr>
+        <w:ind w:left="2520" w:hanging="360"/>
+      </w:pPr>
+      <w:rPr>
+        <w:rFonts w:ascii="Wingdings" w:hAnsi="Wingdings" w:cs="Wingdings" w:hint="default"/>
+      </w:rPr>
+    </w:lvl>
+    <w:lvl w:ilvl="3" w:tplc="04090001" w:tentative="1">
+      <w:start w:val="1"/>
+      <w:numFmt w:val="bullet"/>
+      <w:lvlText w:val=""/>
+      <w:lvlJc w:val="left"/>
+      <w:pPr>
+        <w:ind w:left="3240" w:hanging="360"/>
+      </w:pPr>
+      <w:rPr>
+        <w:rFonts w:ascii="Symbol" w:hAnsi="Symbol" w:cs="Symbol" w:hint="default"/>
+      </w:rPr>
+    </w:lvl>
+    <w:lvl w:ilvl="4" w:tplc="04090003" w:tentative="1">
+      <w:start w:val="1"/>
+      <w:numFmt w:val="bullet"/>
+      <w:lvlText w:val="o"/>
+      <w:lvlJc w:val="left"/>
+      <w:pPr>
+        <w:ind w:left="3960" w:hanging="360"/>
+      </w:pPr>
+      <w:rPr>
+        <w:rFonts w:ascii="Courier New" w:hAnsi="Courier New" w:cs="Courier New" w:hint="default"/>
+      </w:rPr>
+    </w:lvl>
+    <w:lvl w:ilvl="5" w:tplc="04090005" w:tentative="1">
+      <w:start w:val="1"/>
+      <w:numFmt w:val="bullet"/>
+      <w:lvlText w:val=""/>
+      <w:lvlJc w:val="left"/>
+      <w:pPr>
+        <w:ind w:left="4680" w:hanging="360"/>
+      </w:pPr>
+      <w:rPr>
+        <w:rFonts w:ascii="Wingdings" w:hAnsi="Wingdings" w:cs="Wingdings" w:hint="default"/>
+      </w:rPr>
+    </w:lvl>
+    <w:lvl w:ilvl="6" w:tplc="04090001" w:tentative="1">
+      <w:start w:val="1"/>
+      <w:numFmt w:val="bullet"/>
+      <w:lvlText w:val=""/>
+      <w:lvlJc w:val="left"/>
+      <w:pPr>
+        <w:ind w:left="5400" w:hanging="360"/>
+      </w:pPr>
+      <w:rPr>
+        <w:rFonts w:ascii="Symbol" w:hAnsi="Symbol" w:cs="Symbol" w:hint="default"/>
+      </w:rPr>
+    </w:lvl>
+    <w:lvl w:ilvl="7" w:tplc="04090003" w:tentative="1">
+      <w:start w:val="1"/>
+      <w:numFmt w:val="bullet"/>
+      <w:lvlText w:val="o"/>
+      <w:lvlJc w:val="left"/>
+      <w:pPr>
+        <w:ind w:left="6120" w:hanging="360"/>
+      </w:pPr>
+      <w:rPr>
+        <w:rFonts w:ascii="Courier New" w:hAnsi="Courier New" w:cs="Courier New" w:hint="default"/>
+      </w:rPr>
+    </w:lvl>
+    <w:lvl w:ilvl="8" w:tplc="04090005" w:tentative="1">
+      <w:start w:val="1"/>
+      <w:numFmt w:val="bullet"/>
+      <w:lvlText w:val=""/>
+      <w:lvlJc w:val="left"/>
+      <w:pPr>
+        <w:ind w:left="6840" w:hanging="360"/>
+      </w:pPr>
+      <w:rPr>
+        <w:rFonts w:ascii="Wingdings" w:hAnsi="Wingdings" w:cs="Wingdings" w:hint="default"/>
+      </w:rPr>
+    </w:lvl>
+  </w:abstractNum>
+  <w:abstractNum w:abstractNumId="12" w15:restartNumberingAfterBreak="0">
     <w:nsid w:val="626924AC"/>
     <w:multiLevelType w:val="hybridMultilevel"/>
     <w:tmpl w:val="47641C2A"/>
@@ -7062,7 +8470,7 @@
       </w:rPr>
     </w:lvl>
   </w:abstractNum>
-  <w:abstractNum w:abstractNumId="10" w15:restartNumberingAfterBreak="0">
+  <w:abstractNum w:abstractNumId="13" w15:restartNumberingAfterBreak="0">
     <w:nsid w:val="635203C1"/>
     <w:multiLevelType w:val="hybridMultilevel"/>
     <w:tmpl w:val="885242A8"/>
@@ -7175,7 +8583,7 @@
       </w:rPr>
     </w:lvl>
   </w:abstractNum>
-  <w:abstractNum w:abstractNumId="11" w15:restartNumberingAfterBreak="0">
+  <w:abstractNum w:abstractNumId="14" w15:restartNumberingAfterBreak="0">
     <w:nsid w:val="64A277E3"/>
     <w:multiLevelType w:val="hybridMultilevel"/>
     <w:tmpl w:val="3C806494"/>
@@ -7288,7 +8696,7 @@
       </w:rPr>
     </w:lvl>
   </w:abstractNum>
-  <w:abstractNum w:abstractNumId="12" w15:restartNumberingAfterBreak="0">
+  <w:abstractNum w:abstractNumId="15" w15:restartNumberingAfterBreak="0">
     <w:nsid w:val="6BA143D1"/>
     <w:multiLevelType w:val="hybridMultilevel"/>
     <w:tmpl w:val="FC1093FA"/>
@@ -7401,7 +8809,7 @@
       </w:rPr>
     </w:lvl>
   </w:abstractNum>
-  <w:abstractNum w:abstractNumId="13" w15:restartNumberingAfterBreak="0">
+  <w:abstractNum w:abstractNumId="16" w15:restartNumberingAfterBreak="0">
     <w:nsid w:val="6E796BB6"/>
     <w:multiLevelType w:val="hybridMultilevel"/>
     <w:tmpl w:val="FDE26602"/>
@@ -7514,7 +8922,7 @@
       </w:rPr>
     </w:lvl>
   </w:abstractNum>
-  <w:abstractNum w:abstractNumId="14" w15:restartNumberingAfterBreak="0">
+  <w:abstractNum w:abstractNumId="17" w15:restartNumberingAfterBreak="0">
     <w:nsid w:val="6F153648"/>
     <w:multiLevelType w:val="hybridMultilevel"/>
     <w:tmpl w:val="37788462"/>
@@ -7627,7 +9035,7 @@
       </w:rPr>
     </w:lvl>
   </w:abstractNum>
-  <w:abstractNum w:abstractNumId="15" w15:restartNumberingAfterBreak="0">
+  <w:abstractNum w:abstractNumId="18" w15:restartNumberingAfterBreak="0">
     <w:nsid w:val="70EF4729"/>
     <w:multiLevelType w:val="hybridMultilevel"/>
     <w:tmpl w:val="5C165048"/>
@@ -7740,7 +9148,7 @@
       </w:rPr>
     </w:lvl>
   </w:abstractNum>
-  <w:abstractNum w:abstractNumId="16" w15:restartNumberingAfterBreak="0">
+  <w:abstractNum w:abstractNumId="19" w15:restartNumberingAfterBreak="0">
     <w:nsid w:val="73595D13"/>
     <w:multiLevelType w:val="hybridMultilevel"/>
     <w:tmpl w:val="BAD61D3C"/>
@@ -7853,7 +9261,119 @@
       </w:rPr>
     </w:lvl>
   </w:abstractNum>
-  <w:abstractNum w:abstractNumId="17" w15:restartNumberingAfterBreak="0">
+  <w:abstractNum w:abstractNumId="20" w15:restartNumberingAfterBreak="0">
+    <w:nsid w:val="78C20446"/>
+    <w:multiLevelType w:val="hybridMultilevel"/>
+    <w:tmpl w:val="3F224AF0"/>
+    <w:lvl w:ilvl="0" w:tplc="28DAA3B0">
+      <w:numFmt w:val="bullet"/>
+      <w:lvlText w:val="-"/>
+      <w:lvlJc w:val="left"/>
+      <w:pPr>
+        <w:ind w:left="720" w:hanging="360"/>
+      </w:pPr>
+      <w:rPr>
+        <w:rFonts w:ascii="Calibri" w:eastAsiaTheme="minorHAnsi" w:hAnsi="Calibri" w:cs="Calibri" w:hint="default"/>
+      </w:rPr>
+    </w:lvl>
+    <w:lvl w:ilvl="1" w:tplc="04090003" w:tentative="1">
+      <w:start w:val="1"/>
+      <w:numFmt w:val="bullet"/>
+      <w:lvlText w:val="o"/>
+      <w:lvlJc w:val="left"/>
+      <w:pPr>
+        <w:ind w:left="1440" w:hanging="360"/>
+      </w:pPr>
+      <w:rPr>
+        <w:rFonts w:ascii="Courier New" w:hAnsi="Courier New" w:cs="Courier New" w:hint="default"/>
+      </w:rPr>
+    </w:lvl>
+    <w:lvl w:ilvl="2" w:tplc="04090005" w:tentative="1">
+      <w:start w:val="1"/>
+      <w:numFmt w:val="bullet"/>
+      <w:lvlText w:val=""/>
+      <w:lvlJc w:val="left"/>
+      <w:pPr>
+        <w:ind w:left="2160" w:hanging="360"/>
+      </w:pPr>
+      <w:rPr>
+        <w:rFonts w:ascii="Wingdings" w:hAnsi="Wingdings" w:cs="Wingdings" w:hint="default"/>
+      </w:rPr>
+    </w:lvl>
+    <w:lvl w:ilvl="3" w:tplc="04090001" w:tentative="1">
+      <w:start w:val="1"/>
+      <w:numFmt w:val="bullet"/>
+      <w:lvlText w:val=""/>
+      <w:lvlJc w:val="left"/>
+      <w:pPr>
+        <w:ind w:left="2880" w:hanging="360"/>
+      </w:pPr>
+      <w:rPr>
+        <w:rFonts w:ascii="Symbol" w:hAnsi="Symbol" w:cs="Symbol" w:hint="default"/>
+      </w:rPr>
+    </w:lvl>
+    <w:lvl w:ilvl="4" w:tplc="04090003" w:tentative="1">
+      <w:start w:val="1"/>
+      <w:numFmt w:val="bullet"/>
+      <w:lvlText w:val="o"/>
+      <w:lvlJc w:val="left"/>
+      <w:pPr>
+        <w:ind w:left="3600" w:hanging="360"/>
+      </w:pPr>
+      <w:rPr>
+        <w:rFonts w:ascii="Courier New" w:hAnsi="Courier New" w:cs="Courier New" w:hint="default"/>
+      </w:rPr>
+    </w:lvl>
+    <w:lvl w:ilvl="5" w:tplc="04090005" w:tentative="1">
+      <w:start w:val="1"/>
+      <w:numFmt w:val="bullet"/>
+      <w:lvlText w:val=""/>
+      <w:lvlJc w:val="left"/>
+      <w:pPr>
+        <w:ind w:left="4320" w:hanging="360"/>
+      </w:pPr>
+      <w:rPr>
+        <w:rFonts w:ascii="Wingdings" w:hAnsi="Wingdings" w:cs="Wingdings" w:hint="default"/>
+      </w:rPr>
+    </w:lvl>
+    <w:lvl w:ilvl="6" w:tplc="04090001" w:tentative="1">
+      <w:start w:val="1"/>
+      <w:numFmt w:val="bullet"/>
+      <w:lvlText w:val=""/>
+      <w:lvlJc w:val="left"/>
+      <w:pPr>
+        <w:ind w:left="5040" w:hanging="360"/>
+      </w:pPr>
+      <w:rPr>
+        <w:rFonts w:ascii="Symbol" w:hAnsi="Symbol" w:cs="Symbol" w:hint="default"/>
+      </w:rPr>
+    </w:lvl>
+    <w:lvl w:ilvl="7" w:tplc="04090003" w:tentative="1">
+      <w:start w:val="1"/>
+      <w:numFmt w:val="bullet"/>
+      <w:lvlText w:val="o"/>
+      <w:lvlJc w:val="left"/>
+      <w:pPr>
+        <w:ind w:left="5760" w:hanging="360"/>
+      </w:pPr>
+      <w:rPr>
+        <w:rFonts w:ascii="Courier New" w:hAnsi="Courier New" w:cs="Courier New" w:hint="default"/>
+      </w:rPr>
+    </w:lvl>
+    <w:lvl w:ilvl="8" w:tplc="04090005" w:tentative="1">
+      <w:start w:val="1"/>
+      <w:numFmt w:val="bullet"/>
+      <w:lvlText w:val=""/>
+      <w:lvlJc w:val="left"/>
+      <w:pPr>
+        <w:ind w:left="6480" w:hanging="360"/>
+      </w:pPr>
+      <w:rPr>
+        <w:rFonts w:ascii="Wingdings" w:hAnsi="Wingdings" w:cs="Wingdings" w:hint="default"/>
+      </w:rPr>
+    </w:lvl>
+  </w:abstractNum>
+  <w:abstractNum w:abstractNumId="21" w15:restartNumberingAfterBreak="0">
     <w:nsid w:val="7B677B29"/>
     <w:multiLevelType w:val="hybridMultilevel"/>
     <w:tmpl w:val="627CA74A"/>
@@ -7967,25 +9487,25 @@
     </w:lvl>
   </w:abstractNum>
   <w:num w:numId="1">
-    <w:abstractNumId w:val="7"/>
+    <w:abstractNumId w:val="8"/>
   </w:num>
   <w:num w:numId="2">
-    <w:abstractNumId w:val="9"/>
+    <w:abstractNumId w:val="12"/>
   </w:num>
   <w:num w:numId="3">
-    <w:abstractNumId w:val="14"/>
+    <w:abstractNumId w:val="17"/>
   </w:num>
   <w:num w:numId="4">
-    <w:abstractNumId w:val="17"/>
+    <w:abstractNumId w:val="21"/>
   </w:num>
   <w:num w:numId="5">
-    <w:abstractNumId w:val="15"/>
+    <w:abstractNumId w:val="18"/>
   </w:num>
   <w:num w:numId="6">
-    <w:abstractNumId w:val="13"/>
+    <w:abstractNumId w:val="16"/>
   </w:num>
   <w:num w:numId="7">
-    <w:abstractNumId w:val="12"/>
+    <w:abstractNumId w:val="15"/>
   </w:num>
   <w:num w:numId="8">
     <w:abstractNumId w:val="1"/>
@@ -7994,31 +9514,43 @@
     <w:abstractNumId w:val="0"/>
   </w:num>
   <w:num w:numId="10">
-    <w:abstractNumId w:val="8"/>
+    <w:abstractNumId w:val="10"/>
   </w:num>
   <w:num w:numId="11">
-    <w:abstractNumId w:val="10"/>
+    <w:abstractNumId w:val="13"/>
   </w:num>
   <w:num w:numId="12">
+    <w:abstractNumId w:val="5"/>
+  </w:num>
+  <w:num w:numId="13">
+    <w:abstractNumId w:val="6"/>
+  </w:num>
+  <w:num w:numId="14">
+    <w:abstractNumId w:val="14"/>
+  </w:num>
+  <w:num w:numId="15">
+    <w:abstractNumId w:val="3"/>
+  </w:num>
+  <w:num w:numId="16">
+    <w:abstractNumId w:val="19"/>
+  </w:num>
+  <w:num w:numId="17">
+    <w:abstractNumId w:val="7"/>
+  </w:num>
+  <w:num w:numId="18">
     <w:abstractNumId w:val="4"/>
   </w:num>
-  <w:num w:numId="13">
-    <w:abstractNumId w:val="5"/>
+  <w:num w:numId="19">
+    <w:abstractNumId w:val="20"/>
   </w:num>
-  <w:num w:numId="14">
+  <w:num w:numId="20">
+    <w:abstractNumId w:val="2"/>
+  </w:num>
+  <w:num w:numId="21">
     <w:abstractNumId w:val="11"/>
   </w:num>
-  <w:num w:numId="15">
-    <w:abstractNumId w:val="2"/>
-  </w:num>
-  <w:num w:numId="16">
-    <w:abstractNumId w:val="16"/>
-  </w:num>
-  <w:num w:numId="17">
-    <w:abstractNumId w:val="6"/>
-  </w:num>
-  <w:num w:numId="18">
-    <w:abstractNumId w:val="3"/>
+  <w:num w:numId="22">
+    <w:abstractNumId w:val="9"/>
   </w:num>
 </w:numbering>
 </file>
@@ -9182,7 +10714,7 @@
 </file>
 
 <file path=customXml/itemProps1.xml><?xml version="1.0" encoding="utf-8"?>
-<ds:datastoreItem xmlns:ds="http://schemas.openxmlformats.org/officeDocument/2006/customXml" ds:itemID="{4BA56C8F-81CA-4D52-8DB3-9AA948414439}">
+<ds:datastoreItem xmlns:ds="http://schemas.openxmlformats.org/officeDocument/2006/customXml" ds:itemID="{6B808A45-D2A3-4EC3-B7C7-E77BDB56EE8E}">
   <ds:schemaRefs>
     <ds:schemaRef ds:uri="http://schemas.openxmlformats.org/officeDocument/2006/bibliography"/>
   </ds:schemaRefs>

</xml_diff>

<commit_message>
created rules for approval on details page
</commit_message>
<xml_diff>
--- a/Resolve Documentation.docx
+++ b/Resolve Documentation.docx
@@ -1841,21 +1841,7 @@
                 <w:rStyle w:val="Hyperlink"/>
                 <w:noProof/>
               </w:rPr>
-              <w:t>Appro</w:t>
-            </w:r>
-            <w:r>
-              <w:rPr>
-                <w:rStyle w:val="Hyperlink"/>
-                <w:noProof/>
-              </w:rPr>
-              <w:t>v</w:t>
-            </w:r>
-            <w:r>
-              <w:rPr>
-                <w:rStyle w:val="Hyperlink"/>
-                <w:noProof/>
-              </w:rPr>
-              <w:t>al Workflow</w:t>
+              <w:t>Approval Workflow</w:t>
             </w:r>
             <w:r>
               <w:rPr>
@@ -2916,6 +2902,7 @@
                 <w:lang w:val="en"/>
               </w:rPr>
             </w:pPr>
+            <w:proofErr w:type="spellStart"/>
             <w:r>
               <w:rPr>
                 <w:rFonts w:eastAsiaTheme="minorEastAsia"/>
@@ -2923,6 +2910,7 @@
               </w:rPr>
               <w:t>LocalUser</w:t>
             </w:r>
+            <w:proofErr w:type="spellEnd"/>
           </w:p>
         </w:tc>
         <w:tc>
@@ -2971,6 +2959,7 @@
                 <w:lang w:val="en"/>
               </w:rPr>
             </w:pPr>
+            <w:proofErr w:type="spellStart"/>
             <w:r>
               <w:rPr>
                 <w:rFonts w:eastAsiaTheme="minorEastAsia" w:cstheme="minorHAnsi"/>
@@ -2980,6 +2969,7 @@
               </w:rPr>
               <w:t>LastName</w:t>
             </w:r>
+            <w:proofErr w:type="spellEnd"/>
           </w:p>
           <w:p>
             <w:pPr>
@@ -3023,6 +3013,7 @@
                 <w:lang w:val="en"/>
               </w:rPr>
             </w:pPr>
+            <w:proofErr w:type="spellStart"/>
             <w:r>
               <w:rPr>
                 <w:rFonts w:eastAsiaTheme="minorEastAsia" w:cstheme="minorHAnsi"/>
@@ -3032,6 +3023,7 @@
               </w:rPr>
               <w:t>EmailID</w:t>
             </w:r>
+            <w:proofErr w:type="spellEnd"/>
           </w:p>
         </w:tc>
         <w:tc>
@@ -3111,6 +3103,7 @@
                 <w:lang w:val="en"/>
               </w:rPr>
             </w:pPr>
+            <w:proofErr w:type="spellStart"/>
             <w:r>
               <w:rPr>
                 <w:rFonts w:eastAsiaTheme="minorEastAsia"/>
@@ -3118,6 +3111,7 @@
               </w:rPr>
               <w:t>LocalGroup</w:t>
             </w:r>
+            <w:proofErr w:type="spellEnd"/>
           </w:p>
         </w:tc>
         <w:tc>
@@ -3139,6 +3133,7 @@
                 <w:lang w:val="en"/>
               </w:rPr>
             </w:pPr>
+            <w:proofErr w:type="spellStart"/>
             <w:r>
               <w:rPr>
                 <w:rFonts w:eastAsiaTheme="minorEastAsia" w:cstheme="minorHAnsi"/>
@@ -3148,6 +3143,7 @@
               </w:rPr>
               <w:t>LocalGroupID</w:t>
             </w:r>
+            <w:proofErr w:type="spellEnd"/>
           </w:p>
           <w:p>
             <w:pPr>
@@ -3164,6 +3160,7 @@
                 <w:lang w:val="en"/>
               </w:rPr>
             </w:pPr>
+            <w:proofErr w:type="spellStart"/>
             <w:r>
               <w:rPr>
                 <w:rFonts w:eastAsiaTheme="minorEastAsia" w:cstheme="minorHAnsi"/>
@@ -3173,6 +3170,7 @@
               </w:rPr>
               <w:t>GroupName</w:t>
             </w:r>
+            <w:proofErr w:type="spellEnd"/>
           </w:p>
           <w:p>
             <w:pPr>
@@ -3189,6 +3187,7 @@
                 <w:lang w:val="en"/>
               </w:rPr>
             </w:pPr>
+            <w:proofErr w:type="spellStart"/>
             <w:r>
               <w:rPr>
                 <w:rFonts w:eastAsiaTheme="minorEastAsia" w:cstheme="minorHAnsi"/>
@@ -3198,6 +3197,7 @@
               </w:rPr>
               <w:t>GroupDescription</w:t>
             </w:r>
+            <w:proofErr w:type="spellEnd"/>
           </w:p>
           <w:p>
             <w:pPr>
@@ -3221,8 +3221,19 @@
                 <w:szCs w:val="20"/>
                 <w:lang w:val="en"/>
               </w:rPr>
-              <w:t>FK: LocalUser</w:t>
-            </w:r>
+              <w:t xml:space="preserve">FK: </w:t>
+            </w:r>
+            <w:proofErr w:type="spellStart"/>
+            <w:r>
+              <w:rPr>
+                <w:rFonts w:eastAsiaTheme="minorEastAsia" w:cstheme="minorHAnsi"/>
+                <w:sz w:val="20"/>
+                <w:szCs w:val="20"/>
+                <w:lang w:val="en"/>
+              </w:rPr>
+              <w:t>LocalUser</w:t>
+            </w:r>
+            <w:proofErr w:type="spellEnd"/>
           </w:p>
         </w:tc>
         <w:tc>
@@ -3241,7 +3252,23 @@
                 <w:rFonts w:eastAsiaTheme="minorEastAsia"/>
                 <w:lang w:val="en"/>
               </w:rPr>
-              <w:t>This table is managed manually by the admin. Groups are created as part of the application setup. ID comes from AzureAD (ObjectID)</w:t>
+              <w:t>This table is managed manually by the admin. Groups are created as part of the application setup. ID comes from AzureAD (</w:t>
+            </w:r>
+            <w:proofErr w:type="spellStart"/>
+            <w:r>
+              <w:rPr>
+                <w:rFonts w:eastAsiaTheme="minorEastAsia"/>
+                <w:lang w:val="en"/>
+              </w:rPr>
+              <w:t>ObjectID</w:t>
+            </w:r>
+            <w:proofErr w:type="spellEnd"/>
+            <w:r>
+              <w:rPr>
+                <w:rFonts w:eastAsiaTheme="minorEastAsia"/>
+                <w:lang w:val="en"/>
+              </w:rPr>
+              <w:t>)</w:t>
             </w:r>
           </w:p>
         </w:tc>
@@ -3261,7 +3288,39 @@
                 <w:rFonts w:eastAsiaTheme="minorEastAsia"/>
                 <w:lang w:val="en"/>
               </w:rPr>
-              <w:t>One LocalUser is assigned to a LocalGroup as a default lead/approver</w:t>
+              <w:t xml:space="preserve">One </w:t>
+            </w:r>
+            <w:proofErr w:type="spellStart"/>
+            <w:r>
+              <w:rPr>
+                <w:rFonts w:eastAsiaTheme="minorEastAsia"/>
+                <w:lang w:val="en"/>
+              </w:rPr>
+              <w:t>LocalUser</w:t>
+            </w:r>
+            <w:proofErr w:type="spellEnd"/>
+            <w:r>
+              <w:rPr>
+                <w:rFonts w:eastAsiaTheme="minorEastAsia"/>
+                <w:lang w:val="en"/>
+              </w:rPr>
+              <w:t xml:space="preserve"> is assigned to a </w:t>
+            </w:r>
+            <w:proofErr w:type="spellStart"/>
+            <w:r>
+              <w:rPr>
+                <w:rFonts w:eastAsiaTheme="minorEastAsia"/>
+                <w:lang w:val="en"/>
+              </w:rPr>
+              <w:t>LocalGroup</w:t>
+            </w:r>
+            <w:proofErr w:type="spellEnd"/>
+            <w:r>
+              <w:rPr>
+                <w:rFonts w:eastAsiaTheme="minorEastAsia"/>
+                <w:lang w:val="en"/>
+              </w:rPr>
+              <w:t xml:space="preserve"> as a default lead/approver</w:t>
             </w:r>
           </w:p>
         </w:tc>
@@ -3302,6 +3361,7 @@
                 <w:lang w:val="en"/>
               </w:rPr>
             </w:pPr>
+            <w:proofErr w:type="spellStart"/>
             <w:r>
               <w:rPr>
                 <w:rFonts w:eastAsiaTheme="minorEastAsia"/>
@@ -3309,6 +3369,7 @@
               </w:rPr>
               <w:t>UserGroup</w:t>
             </w:r>
+            <w:proofErr w:type="spellEnd"/>
           </w:p>
         </w:tc>
         <w:tc>
@@ -3337,8 +3398,19 @@
                 <w:szCs w:val="20"/>
                 <w:lang w:val="en"/>
               </w:rPr>
-              <w:t>FK: LocalUser</w:t>
-            </w:r>
+              <w:t xml:space="preserve">FK: </w:t>
+            </w:r>
+            <w:proofErr w:type="spellStart"/>
+            <w:r>
+              <w:rPr>
+                <w:rFonts w:eastAsiaTheme="minorEastAsia" w:cstheme="minorHAnsi"/>
+                <w:sz w:val="20"/>
+                <w:szCs w:val="20"/>
+                <w:lang w:val="en"/>
+              </w:rPr>
+              <w:t>LocalUser</w:t>
+            </w:r>
+            <w:proofErr w:type="spellEnd"/>
           </w:p>
           <w:p>
             <w:pPr>
@@ -3362,8 +3434,19 @@
                 <w:szCs w:val="20"/>
                 <w:lang w:val="en"/>
               </w:rPr>
-              <w:t>FK: LocalGroup</w:t>
-            </w:r>
+              <w:t xml:space="preserve">FK: </w:t>
+            </w:r>
+            <w:proofErr w:type="spellStart"/>
+            <w:r>
+              <w:rPr>
+                <w:rFonts w:eastAsiaTheme="minorEastAsia" w:cstheme="minorHAnsi"/>
+                <w:sz w:val="20"/>
+                <w:szCs w:val="20"/>
+                <w:lang w:val="en"/>
+              </w:rPr>
+              <w:t>LocalGroup</w:t>
+            </w:r>
+            <w:proofErr w:type="spellEnd"/>
           </w:p>
         </w:tc>
         <w:tc>
@@ -3402,8 +3485,33 @@
                 <w:rFonts w:eastAsiaTheme="minorEastAsia"/>
                 <w:lang w:val="en"/>
               </w:rPr>
-              <w:t>Many-to-many mapping between LocalUser and LocalGroup</w:t>
-            </w:r>
+              <w:t xml:space="preserve">Many-to-many mapping between </w:t>
+            </w:r>
+            <w:proofErr w:type="spellStart"/>
+            <w:r>
+              <w:rPr>
+                <w:rFonts w:eastAsiaTheme="minorEastAsia"/>
+                <w:lang w:val="en"/>
+              </w:rPr>
+              <w:t>LocalUser</w:t>
+            </w:r>
+            <w:proofErr w:type="spellEnd"/>
+            <w:r>
+              <w:rPr>
+                <w:rFonts w:eastAsiaTheme="minorEastAsia"/>
+                <w:lang w:val="en"/>
+              </w:rPr>
+              <w:t xml:space="preserve"> and </w:t>
+            </w:r>
+            <w:proofErr w:type="spellStart"/>
+            <w:r>
+              <w:rPr>
+                <w:rFonts w:eastAsiaTheme="minorEastAsia"/>
+                <w:lang w:val="en"/>
+              </w:rPr>
+              <w:t>LocalGroup</w:t>
+            </w:r>
+            <w:proofErr w:type="spellEnd"/>
           </w:p>
         </w:tc>
       </w:tr>
@@ -3443,6 +3551,7 @@
                 <w:lang w:val="en"/>
               </w:rPr>
             </w:pPr>
+            <w:proofErr w:type="spellStart"/>
             <w:r>
               <w:rPr>
                 <w:rFonts w:eastAsiaTheme="minorEastAsia"/>
@@ -3450,6 +3559,7 @@
               </w:rPr>
               <w:t>CaseType</w:t>
             </w:r>
+            <w:proofErr w:type="spellEnd"/>
           </w:p>
         </w:tc>
         <w:tc>
@@ -3471,6 +3581,7 @@
                 <w:lang w:val="en"/>
               </w:rPr>
             </w:pPr>
+            <w:proofErr w:type="spellStart"/>
             <w:r>
               <w:rPr>
                 <w:rFonts w:eastAsiaTheme="minorEastAsia" w:cstheme="minorHAnsi"/>
@@ -3480,6 +3591,7 @@
               </w:rPr>
               <w:t>CaseTypeID</w:t>
             </w:r>
+            <w:proofErr w:type="spellEnd"/>
           </w:p>
           <w:p>
             <w:pPr>
@@ -3496,6 +3608,7 @@
                 <w:lang w:val="en"/>
               </w:rPr>
             </w:pPr>
+            <w:proofErr w:type="spellStart"/>
             <w:r>
               <w:rPr>
                 <w:rFonts w:eastAsiaTheme="minorEastAsia" w:cstheme="minorHAnsi"/>
@@ -3505,6 +3618,7 @@
               </w:rPr>
               <w:t>CaseTypeTitle</w:t>
             </w:r>
+            <w:proofErr w:type="spellEnd"/>
           </w:p>
           <w:p>
             <w:pPr>
@@ -3521,6 +3635,7 @@
                 <w:lang w:val="en"/>
               </w:rPr>
             </w:pPr>
+            <w:proofErr w:type="spellStart"/>
             <w:r>
               <w:rPr>
                 <w:rFonts w:eastAsiaTheme="minorEastAsia" w:cstheme="minorHAnsi"/>
@@ -3530,6 +3645,7 @@
               </w:rPr>
               <w:t>LongDescription</w:t>
             </w:r>
+            <w:proofErr w:type="spellEnd"/>
           </w:p>
           <w:p>
             <w:pPr>
@@ -3553,8 +3669,19 @@
                 <w:szCs w:val="20"/>
                 <w:lang w:val="en"/>
               </w:rPr>
-              <w:t>FK: LocalGroup</w:t>
-            </w:r>
+              <w:t xml:space="preserve">FK: </w:t>
+            </w:r>
+            <w:proofErr w:type="spellStart"/>
+            <w:r>
+              <w:rPr>
+                <w:rFonts w:eastAsiaTheme="minorEastAsia" w:cstheme="minorHAnsi"/>
+                <w:sz w:val="20"/>
+                <w:szCs w:val="20"/>
+                <w:lang w:val="en"/>
+              </w:rPr>
+              <w:t>LocalGroup</w:t>
+            </w:r>
+            <w:proofErr w:type="spellEnd"/>
           </w:p>
         </w:tc>
         <w:tc>
@@ -3593,7 +3720,55 @@
                 <w:rFonts w:eastAsiaTheme="minorEastAsia"/>
                 <w:lang w:val="en"/>
               </w:rPr>
-              <w:t>One LocalGroup is assigned to the CaseType as a default group to which the CaseType belongs</w:t>
+              <w:t xml:space="preserve">One </w:t>
+            </w:r>
+            <w:proofErr w:type="spellStart"/>
+            <w:r>
+              <w:rPr>
+                <w:rFonts w:eastAsiaTheme="minorEastAsia"/>
+                <w:lang w:val="en"/>
+              </w:rPr>
+              <w:t>LocalGroup</w:t>
+            </w:r>
+            <w:proofErr w:type="spellEnd"/>
+            <w:r>
+              <w:rPr>
+                <w:rFonts w:eastAsiaTheme="minorEastAsia"/>
+                <w:lang w:val="en"/>
+              </w:rPr>
+              <w:t xml:space="preserve"> is assigned to the </w:t>
+            </w:r>
+            <w:proofErr w:type="spellStart"/>
+            <w:r>
+              <w:rPr>
+                <w:rFonts w:eastAsiaTheme="minorEastAsia"/>
+                <w:lang w:val="en"/>
+              </w:rPr>
+              <w:t>CaseType</w:t>
+            </w:r>
+            <w:proofErr w:type="spellEnd"/>
+            <w:r>
+              <w:rPr>
+                <w:rFonts w:eastAsiaTheme="minorEastAsia"/>
+                <w:lang w:val="en"/>
+              </w:rPr>
+              <w:t xml:space="preserve"> as a default group to which the </w:t>
+            </w:r>
+            <w:proofErr w:type="spellStart"/>
+            <w:r>
+              <w:rPr>
+                <w:rFonts w:eastAsiaTheme="minorEastAsia"/>
+                <w:lang w:val="en"/>
+              </w:rPr>
+              <w:t>CaseType</w:t>
+            </w:r>
+            <w:proofErr w:type="spellEnd"/>
+            <w:r>
+              <w:rPr>
+                <w:rFonts w:eastAsiaTheme="minorEastAsia"/>
+                <w:lang w:val="en"/>
+              </w:rPr>
+              <w:t xml:space="preserve"> belongs</w:t>
             </w:r>
           </w:p>
         </w:tc>
@@ -3696,6 +3871,7 @@
               </w:rPr>
               <w:t xml:space="preserve">Auto: </w:t>
             </w:r>
+            <w:proofErr w:type="spellStart"/>
             <w:r>
               <w:rPr>
                 <w:rFonts w:eastAsiaTheme="minorEastAsia" w:cstheme="minorHAnsi"/>
@@ -3705,6 +3881,7 @@
               </w:rPr>
               <w:t>CaseCID</w:t>
             </w:r>
+            <w:proofErr w:type="spellEnd"/>
           </w:p>
           <w:p>
             <w:pPr>
@@ -3721,6 +3898,7 @@
                 <w:lang w:val="en"/>
               </w:rPr>
             </w:pPr>
+            <w:proofErr w:type="spellStart"/>
             <w:r>
               <w:rPr>
                 <w:rFonts w:eastAsiaTheme="minorEastAsia" w:cstheme="minorHAnsi"/>
@@ -3730,6 +3908,7 @@
               </w:rPr>
               <w:t>OnBehalfOf</w:t>
             </w:r>
+            <w:proofErr w:type="spellEnd"/>
           </w:p>
           <w:p>
             <w:pPr>
@@ -3746,6 +3925,7 @@
                 <w:lang w:val="en"/>
               </w:rPr>
             </w:pPr>
+            <w:proofErr w:type="spellStart"/>
             <w:r>
               <w:rPr>
                 <w:rFonts w:eastAsiaTheme="minorEastAsia" w:cstheme="minorHAnsi"/>
@@ -3755,6 +3935,7 @@
               </w:rPr>
               <w:t>CaseStatus</w:t>
             </w:r>
+            <w:proofErr w:type="spellEnd"/>
           </w:p>
           <w:p>
             <w:pPr>
@@ -3780,6 +3961,7 @@
               </w:rPr>
               <w:t xml:space="preserve">Auto: </w:t>
             </w:r>
+            <w:proofErr w:type="spellStart"/>
             <w:r>
               <w:rPr>
                 <w:rFonts w:cstheme="minorHAnsi"/>
@@ -3789,6 +3971,7 @@
               </w:rPr>
               <w:t>CaseCreationTimestamp</w:t>
             </w:r>
+            <w:proofErr w:type="spellEnd"/>
           </w:p>
           <w:p>
             <w:pPr>
@@ -3812,8 +3995,19 @@
                 <w:sz w:val="20"/>
                 <w:szCs w:val="20"/>
               </w:rPr>
-              <w:t>FK: CaseType</w:t>
-            </w:r>
+              <w:t xml:space="preserve">FK: </w:t>
+            </w:r>
+            <w:proofErr w:type="spellStart"/>
+            <w:r>
+              <w:rPr>
+                <w:rFonts w:cstheme="minorHAnsi"/>
+                <w:color w:val="000000"/>
+                <w:sz w:val="20"/>
+                <w:szCs w:val="20"/>
+              </w:rPr>
+              <w:t>CaseType</w:t>
+            </w:r>
+            <w:proofErr w:type="spellEnd"/>
           </w:p>
           <w:p>
             <w:pPr>
@@ -3838,8 +4032,19 @@
                 <w:lang w:val="en"/>
               </w:rPr>
               <w:lastRenderedPageBreak/>
-              <w:t>FK: LocalUser</w:t>
-            </w:r>
+              <w:t xml:space="preserve">FK: </w:t>
+            </w:r>
+            <w:proofErr w:type="spellStart"/>
+            <w:r>
+              <w:rPr>
+                <w:rFonts w:eastAsiaTheme="minorEastAsia" w:cstheme="minorHAnsi"/>
+                <w:sz w:val="20"/>
+                <w:szCs w:val="20"/>
+                <w:lang w:val="en"/>
+              </w:rPr>
+              <w:t>LocalUser</w:t>
+            </w:r>
+            <w:proofErr w:type="spellEnd"/>
           </w:p>
         </w:tc>
         <w:tc>
@@ -3879,8 +4084,65 @@
                 <w:rFonts w:eastAsiaTheme="minorEastAsia"/>
                 <w:lang w:val="en"/>
               </w:rPr>
-              <w:t>Many-to-One relationship with CaseType and LocalUser. A new Case can be of one CaseType and can be created by one LocalUser</w:t>
-            </w:r>
+              <w:t xml:space="preserve">Many-to-One relationship with </w:t>
+            </w:r>
+            <w:proofErr w:type="spellStart"/>
+            <w:r>
+              <w:rPr>
+                <w:rFonts w:eastAsiaTheme="minorEastAsia"/>
+                <w:lang w:val="en"/>
+              </w:rPr>
+              <w:t>CaseType</w:t>
+            </w:r>
+            <w:proofErr w:type="spellEnd"/>
+            <w:r>
+              <w:rPr>
+                <w:rFonts w:eastAsiaTheme="minorEastAsia"/>
+                <w:lang w:val="en"/>
+              </w:rPr>
+              <w:t xml:space="preserve"> and </w:t>
+            </w:r>
+            <w:proofErr w:type="spellStart"/>
+            <w:r>
+              <w:rPr>
+                <w:rFonts w:eastAsiaTheme="minorEastAsia"/>
+                <w:lang w:val="en"/>
+              </w:rPr>
+              <w:t>LocalUser</w:t>
+            </w:r>
+            <w:proofErr w:type="spellEnd"/>
+            <w:r>
+              <w:rPr>
+                <w:rFonts w:eastAsiaTheme="minorEastAsia"/>
+                <w:lang w:val="en"/>
+              </w:rPr>
+              <w:t xml:space="preserve">. A new Case can be of one </w:t>
+            </w:r>
+            <w:proofErr w:type="spellStart"/>
+            <w:r>
+              <w:rPr>
+                <w:rFonts w:eastAsiaTheme="minorEastAsia"/>
+                <w:lang w:val="en"/>
+              </w:rPr>
+              <w:t>CaseType</w:t>
+            </w:r>
+            <w:proofErr w:type="spellEnd"/>
+            <w:r>
+              <w:rPr>
+                <w:rFonts w:eastAsiaTheme="minorEastAsia"/>
+                <w:lang w:val="en"/>
+              </w:rPr>
+              <w:t xml:space="preserve"> and can be created by one </w:t>
+            </w:r>
+            <w:proofErr w:type="spellStart"/>
+            <w:r>
+              <w:rPr>
+                <w:rFonts w:eastAsiaTheme="minorEastAsia"/>
+                <w:lang w:val="en"/>
+              </w:rPr>
+              <w:t>LocalUser</w:t>
+            </w:r>
+            <w:proofErr w:type="spellEnd"/>
           </w:p>
         </w:tc>
       </w:tr>
@@ -3920,6 +4182,7 @@
                 <w:lang w:val="en"/>
               </w:rPr>
             </w:pPr>
+            <w:proofErr w:type="spellStart"/>
             <w:r>
               <w:rPr>
                 <w:rFonts w:eastAsiaTheme="minorEastAsia"/>
@@ -3927,6 +4190,7 @@
               </w:rPr>
               <w:t>OnBehalf</w:t>
             </w:r>
+            <w:proofErr w:type="spellEnd"/>
           </w:p>
         </w:tc>
         <w:tc>
@@ -3989,8 +4253,19 @@
                 <w:szCs w:val="20"/>
                 <w:lang w:val="en"/>
               </w:rPr>
-              <w:t>FK: LocalUser</w:t>
-            </w:r>
+              <w:t xml:space="preserve">FK: </w:t>
+            </w:r>
+            <w:proofErr w:type="spellStart"/>
+            <w:r>
+              <w:rPr>
+                <w:rFonts w:eastAsiaTheme="minorEastAsia" w:cstheme="minorHAnsi"/>
+                <w:sz w:val="20"/>
+                <w:szCs w:val="20"/>
+                <w:lang w:val="en"/>
+              </w:rPr>
+              <w:t>LocalUser</w:t>
+            </w:r>
+            <w:proofErr w:type="spellEnd"/>
           </w:p>
         </w:tc>
         <w:tc>
@@ -4029,7 +4304,23 @@
                 <w:rFonts w:eastAsiaTheme="minorEastAsia"/>
                 <w:lang w:val="en"/>
               </w:rPr>
-              <w:t>One-to-One relationship with Case table, and Many-to-One relation with LocalUser table</w:t>
+              <w:t xml:space="preserve">One-to-One relationship with Case table, and Many-to-One relation with </w:t>
+            </w:r>
+            <w:proofErr w:type="spellStart"/>
+            <w:r>
+              <w:rPr>
+                <w:rFonts w:eastAsiaTheme="minorEastAsia"/>
+                <w:lang w:val="en"/>
+              </w:rPr>
+              <w:t>LocalUser</w:t>
+            </w:r>
+            <w:proofErr w:type="spellEnd"/>
+            <w:r>
+              <w:rPr>
+                <w:rFonts w:eastAsiaTheme="minorEastAsia"/>
+                <w:lang w:val="en"/>
+              </w:rPr>
+              <w:t xml:space="preserve"> table</w:t>
             </w:r>
           </w:p>
         </w:tc>
@@ -4070,6 +4361,7 @@
                 <w:lang w:val="en"/>
               </w:rPr>
             </w:pPr>
+            <w:proofErr w:type="spellStart"/>
             <w:r>
               <w:rPr>
                 <w:rFonts w:eastAsiaTheme="minorEastAsia"/>
@@ -4077,6 +4369,7 @@
               </w:rPr>
               <w:t>CaseAttachment</w:t>
             </w:r>
+            <w:proofErr w:type="spellEnd"/>
           </w:p>
         </w:tc>
         <w:tc>
@@ -4098,6 +4391,7 @@
                 <w:lang w:val="en"/>
               </w:rPr>
             </w:pPr>
+            <w:proofErr w:type="spellStart"/>
             <w:r>
               <w:rPr>
                 <w:rFonts w:eastAsiaTheme="minorEastAsia" w:cstheme="minorHAnsi"/>
@@ -4107,6 +4401,7 @@
               </w:rPr>
               <w:t>CaseAttachmentID</w:t>
             </w:r>
+            <w:proofErr w:type="spellEnd"/>
           </w:p>
           <w:p>
             <w:pPr>
@@ -4155,8 +4450,19 @@
                 <w:szCs w:val="20"/>
                 <w:lang w:val="en"/>
               </w:rPr>
-              <w:t>FK: LocalUser</w:t>
-            </w:r>
+              <w:t xml:space="preserve">FK: </w:t>
+            </w:r>
+            <w:proofErr w:type="spellStart"/>
+            <w:r>
+              <w:rPr>
+                <w:rFonts w:eastAsiaTheme="minorEastAsia" w:cstheme="minorHAnsi"/>
+                <w:sz w:val="20"/>
+                <w:szCs w:val="20"/>
+                <w:lang w:val="en"/>
+              </w:rPr>
+              <w:t>LocalUser</w:t>
+            </w:r>
+            <w:proofErr w:type="spellEnd"/>
           </w:p>
           <w:p>
             <w:pPr>
@@ -4173,6 +4479,7 @@
                 <w:lang w:val="en"/>
               </w:rPr>
             </w:pPr>
+            <w:proofErr w:type="spellStart"/>
             <w:r>
               <w:rPr>
                 <w:rFonts w:eastAsiaTheme="minorEastAsia" w:cstheme="minorHAnsi"/>
@@ -4182,6 +4489,7 @@
               </w:rPr>
               <w:t>FilePath</w:t>
             </w:r>
+            <w:proofErr w:type="spellEnd"/>
           </w:p>
           <w:p>
             <w:pPr>
@@ -4198,6 +4506,7 @@
                 <w:lang w:val="en"/>
               </w:rPr>
             </w:pPr>
+            <w:proofErr w:type="spellStart"/>
             <w:r>
               <w:rPr>
                 <w:rFonts w:eastAsiaTheme="minorEastAsia" w:cstheme="minorHAnsi"/>
@@ -4207,6 +4516,7 @@
               </w:rPr>
               <w:t>FileName</w:t>
             </w:r>
+            <w:proofErr w:type="spellEnd"/>
           </w:p>
           <w:p>
             <w:pPr>
@@ -4232,6 +4542,7 @@
               </w:rPr>
               <w:t xml:space="preserve">Auto: </w:t>
             </w:r>
+            <w:proofErr w:type="spellStart"/>
             <w:r>
               <w:rPr>
                 <w:rFonts w:cstheme="minorHAnsi"/>
@@ -4241,6 +4552,7 @@
               </w:rPr>
               <w:t>AttachmentTimestamp</w:t>
             </w:r>
+            <w:proofErr w:type="spellEnd"/>
           </w:p>
         </w:tc>
         <w:tc>
@@ -4259,7 +4571,39 @@
                 <w:rFonts w:eastAsiaTheme="minorEastAsia"/>
                 <w:lang w:val="en"/>
               </w:rPr>
-              <w:t>Managed by LocalUsers, an entry created for every new attachment, created for a Case by a LocalUser.</w:t>
+              <w:t xml:space="preserve">Managed by </w:t>
+            </w:r>
+            <w:proofErr w:type="spellStart"/>
+            <w:r>
+              <w:rPr>
+                <w:rFonts w:eastAsiaTheme="minorEastAsia"/>
+                <w:lang w:val="en"/>
+              </w:rPr>
+              <w:t>LocalUsers</w:t>
+            </w:r>
+            <w:proofErr w:type="spellEnd"/>
+            <w:r>
+              <w:rPr>
+                <w:rFonts w:eastAsiaTheme="minorEastAsia"/>
+                <w:lang w:val="en"/>
+              </w:rPr>
+              <w:t xml:space="preserve">, an entry created for every new attachment, created for a Case by a </w:t>
+            </w:r>
+            <w:proofErr w:type="spellStart"/>
+            <w:r>
+              <w:rPr>
+                <w:rFonts w:eastAsiaTheme="minorEastAsia"/>
+                <w:lang w:val="en"/>
+              </w:rPr>
+              <w:t>LocalUser</w:t>
+            </w:r>
+            <w:proofErr w:type="spellEnd"/>
+            <w:r>
+              <w:rPr>
+                <w:rFonts w:eastAsiaTheme="minorEastAsia"/>
+                <w:lang w:val="en"/>
+              </w:rPr>
+              <w:t>.</w:t>
             </w:r>
           </w:p>
         </w:tc>
@@ -4279,7 +4623,23 @@
                 <w:rFonts w:eastAsiaTheme="minorEastAsia"/>
                 <w:lang w:val="en"/>
               </w:rPr>
-              <w:t>Many-to-One relation with Case table and LocalUser table. Many entries can be created for the same Case by many Users</w:t>
+              <w:t xml:space="preserve">Many-to-One relation with Case table and </w:t>
+            </w:r>
+            <w:proofErr w:type="spellStart"/>
+            <w:r>
+              <w:rPr>
+                <w:rFonts w:eastAsiaTheme="minorEastAsia"/>
+                <w:lang w:val="en"/>
+              </w:rPr>
+              <w:t>LocalUser</w:t>
+            </w:r>
+            <w:proofErr w:type="spellEnd"/>
+            <w:r>
+              <w:rPr>
+                <w:rFonts w:eastAsiaTheme="minorEastAsia"/>
+                <w:lang w:val="en"/>
+              </w:rPr>
+              <w:t xml:space="preserve"> table. Many entries can be created for the same Case by many Users</w:t>
             </w:r>
           </w:p>
         </w:tc>
@@ -4320,6 +4680,7 @@
                 <w:lang w:val="en"/>
               </w:rPr>
             </w:pPr>
+            <w:proofErr w:type="spellStart"/>
             <w:r>
               <w:rPr>
                 <w:rFonts w:eastAsiaTheme="minorEastAsia"/>
@@ -4327,6 +4688,7 @@
               </w:rPr>
               <w:t>CaseComment</w:t>
             </w:r>
+            <w:proofErr w:type="spellEnd"/>
           </w:p>
         </w:tc>
         <w:tc>
@@ -4348,6 +4710,7 @@
                 <w:lang w:val="en"/>
               </w:rPr>
             </w:pPr>
+            <w:proofErr w:type="spellStart"/>
             <w:r>
               <w:rPr>
                 <w:rFonts w:eastAsiaTheme="minorEastAsia" w:cstheme="minorHAnsi"/>
@@ -4357,6 +4720,7 @@
               </w:rPr>
               <w:t>CaseCommentID</w:t>
             </w:r>
+            <w:proofErr w:type="spellEnd"/>
           </w:p>
           <w:p>
             <w:pPr>
@@ -4407,6 +4771,7 @@
               </w:rPr>
               <w:t xml:space="preserve">Auto: </w:t>
             </w:r>
+            <w:proofErr w:type="spellStart"/>
             <w:r>
               <w:rPr>
                 <w:rFonts w:eastAsiaTheme="minorEastAsia" w:cstheme="minorHAnsi"/>
@@ -4416,6 +4781,7 @@
               </w:rPr>
               <w:t>CommentTimestamp</w:t>
             </w:r>
+            <w:proofErr w:type="spellEnd"/>
           </w:p>
           <w:p>
             <w:pPr>
@@ -4464,8 +4830,19 @@
                 <w:szCs w:val="20"/>
                 <w:lang w:val="en"/>
               </w:rPr>
-              <w:t>FK: LocalUser</w:t>
-            </w:r>
+              <w:t xml:space="preserve">FK: </w:t>
+            </w:r>
+            <w:proofErr w:type="spellStart"/>
+            <w:r>
+              <w:rPr>
+                <w:rFonts w:eastAsiaTheme="minorEastAsia" w:cstheme="minorHAnsi"/>
+                <w:sz w:val="20"/>
+                <w:szCs w:val="20"/>
+                <w:lang w:val="en"/>
+              </w:rPr>
+              <w:t>LocalUser</w:t>
+            </w:r>
+            <w:proofErr w:type="spellEnd"/>
           </w:p>
         </w:tc>
         <w:tc>
@@ -4484,7 +4861,39 @@
                 <w:rFonts w:eastAsiaTheme="minorEastAsia"/>
                 <w:lang w:val="en"/>
               </w:rPr>
-              <w:t>Managed by LocalUsers, an entry created for every new comment, created for a Case by a LocalUser.</w:t>
+              <w:t xml:space="preserve">Managed by </w:t>
+            </w:r>
+            <w:proofErr w:type="spellStart"/>
+            <w:r>
+              <w:rPr>
+                <w:rFonts w:eastAsiaTheme="minorEastAsia"/>
+                <w:lang w:val="en"/>
+              </w:rPr>
+              <w:t>LocalUsers</w:t>
+            </w:r>
+            <w:proofErr w:type="spellEnd"/>
+            <w:r>
+              <w:rPr>
+                <w:rFonts w:eastAsiaTheme="minorEastAsia"/>
+                <w:lang w:val="en"/>
+              </w:rPr>
+              <w:t xml:space="preserve">, an entry created for every new comment, created for a Case by a </w:t>
+            </w:r>
+            <w:proofErr w:type="spellStart"/>
+            <w:r>
+              <w:rPr>
+                <w:rFonts w:eastAsiaTheme="minorEastAsia"/>
+                <w:lang w:val="en"/>
+              </w:rPr>
+              <w:t>LocalUser</w:t>
+            </w:r>
+            <w:proofErr w:type="spellEnd"/>
+            <w:r>
+              <w:rPr>
+                <w:rFonts w:eastAsiaTheme="minorEastAsia"/>
+                <w:lang w:val="en"/>
+              </w:rPr>
+              <w:t>.</w:t>
             </w:r>
           </w:p>
         </w:tc>
@@ -4504,7 +4913,23 @@
                 <w:rFonts w:eastAsiaTheme="minorEastAsia"/>
                 <w:lang w:val="en"/>
               </w:rPr>
-              <w:t>Many-to-One relation with Case table and LocalUser table. Many entries can be created for the same Case by many Users</w:t>
+              <w:t xml:space="preserve">Many-to-One relation with Case table and </w:t>
+            </w:r>
+            <w:proofErr w:type="spellStart"/>
+            <w:r>
+              <w:rPr>
+                <w:rFonts w:eastAsiaTheme="minorEastAsia"/>
+                <w:lang w:val="en"/>
+              </w:rPr>
+              <w:t>LocalUser</w:t>
+            </w:r>
+            <w:proofErr w:type="spellEnd"/>
+            <w:r>
+              <w:rPr>
+                <w:rFonts w:eastAsiaTheme="minorEastAsia"/>
+                <w:lang w:val="en"/>
+              </w:rPr>
+              <w:t xml:space="preserve"> table. Many entries can be created for the same Case by many Users</w:t>
             </w:r>
           </w:p>
         </w:tc>
@@ -4545,6 +4970,7 @@
                 <w:lang w:val="en"/>
               </w:rPr>
             </w:pPr>
+            <w:proofErr w:type="spellStart"/>
             <w:r>
               <w:rPr>
                 <w:rFonts w:eastAsiaTheme="minorEastAsia"/>
@@ -4552,6 +4978,7 @@
               </w:rPr>
               <w:t>CaseAudit</w:t>
             </w:r>
+            <w:proofErr w:type="spellEnd"/>
           </w:p>
         </w:tc>
         <w:tc>
@@ -4573,6 +5000,7 @@
                 <w:lang w:val="en"/>
               </w:rPr>
             </w:pPr>
+            <w:proofErr w:type="spellStart"/>
             <w:r>
               <w:rPr>
                 <w:rFonts w:eastAsiaTheme="minorEastAsia" w:cstheme="minorHAnsi"/>
@@ -4582,6 +5010,7 @@
               </w:rPr>
               <w:t>CaseAuditID</w:t>
             </w:r>
+            <w:proofErr w:type="spellEnd"/>
           </w:p>
           <w:p>
             <w:pPr>
@@ -4607,6 +5036,7 @@
               </w:rPr>
               <w:t xml:space="preserve">Auto: </w:t>
             </w:r>
+            <w:proofErr w:type="spellStart"/>
             <w:r>
               <w:rPr>
                 <w:rFonts w:eastAsiaTheme="minorEastAsia" w:cstheme="minorHAnsi"/>
@@ -4616,6 +5046,7 @@
               </w:rPr>
               <w:t>AuditTimestamp</w:t>
             </w:r>
+            <w:proofErr w:type="spellEnd"/>
           </w:p>
           <w:p>
             <w:pPr>
@@ -4632,6 +5063,7 @@
                 <w:lang w:val="en"/>
               </w:rPr>
             </w:pPr>
+            <w:proofErr w:type="spellStart"/>
             <w:r>
               <w:rPr>
                 <w:rFonts w:eastAsiaTheme="minorEastAsia" w:cstheme="minorHAnsi"/>
@@ -4641,6 +5073,7 @@
               </w:rPr>
               <w:t>AuditLog</w:t>
             </w:r>
+            <w:proofErr w:type="spellEnd"/>
           </w:p>
           <w:p>
             <w:pPr>
@@ -4689,8 +5122,19 @@
                 <w:szCs w:val="20"/>
                 <w:lang w:val="en"/>
               </w:rPr>
-              <w:t>FK: LocalUser</w:t>
-            </w:r>
+              <w:t xml:space="preserve">FK: </w:t>
+            </w:r>
+            <w:proofErr w:type="spellStart"/>
+            <w:r>
+              <w:rPr>
+                <w:rFonts w:eastAsiaTheme="minorEastAsia" w:cstheme="minorHAnsi"/>
+                <w:sz w:val="20"/>
+                <w:szCs w:val="20"/>
+                <w:lang w:val="en"/>
+              </w:rPr>
+              <w:t>LocalUser</w:t>
+            </w:r>
+            <w:proofErr w:type="spellEnd"/>
           </w:p>
         </w:tc>
         <w:tc>
@@ -4709,7 +5153,23 @@
                 <w:rFonts w:eastAsiaTheme="minorEastAsia"/>
                 <w:lang w:val="en"/>
               </w:rPr>
-              <w:t>Managed automatically. An entry is created for every action taken by any user. A function call has to be made at code level by developer for data generation in this table</w:t>
+              <w:t xml:space="preserve">Managed automatically. An entry is created for every action taken by any user. A function call </w:t>
+            </w:r>
+            <w:proofErr w:type="gramStart"/>
+            <w:r>
+              <w:rPr>
+                <w:rFonts w:eastAsiaTheme="minorEastAsia"/>
+                <w:lang w:val="en"/>
+              </w:rPr>
+              <w:t>has to</w:t>
+            </w:r>
+            <w:proofErr w:type="gramEnd"/>
+            <w:r>
+              <w:rPr>
+                <w:rFonts w:eastAsiaTheme="minorEastAsia"/>
+                <w:lang w:val="en"/>
+              </w:rPr>
+              <w:t xml:space="preserve"> be made at code level by developer for data generation in this table</w:t>
             </w:r>
           </w:p>
         </w:tc>
@@ -4729,7 +5189,23 @@
                 <w:rFonts w:eastAsiaTheme="minorEastAsia"/>
                 <w:lang w:val="en"/>
               </w:rPr>
-              <w:t>Many-to-One relation with Case table and LocalUser table. Many entries can be created for the same Case by many Users</w:t>
+              <w:t xml:space="preserve">Many-to-One relation with Case table and </w:t>
+            </w:r>
+            <w:proofErr w:type="spellStart"/>
+            <w:r>
+              <w:rPr>
+                <w:rFonts w:eastAsiaTheme="minorEastAsia"/>
+                <w:lang w:val="en"/>
+              </w:rPr>
+              <w:t>LocalUser</w:t>
+            </w:r>
+            <w:proofErr w:type="spellEnd"/>
+            <w:r>
+              <w:rPr>
+                <w:rFonts w:eastAsiaTheme="minorEastAsia"/>
+                <w:lang w:val="en"/>
+              </w:rPr>
+              <w:t xml:space="preserve"> table. Many entries can be created for the same Case by many Users</w:t>
             </w:r>
           </w:p>
         </w:tc>
@@ -4770,6 +5246,7 @@
                 <w:lang w:val="en"/>
               </w:rPr>
             </w:pPr>
+            <w:proofErr w:type="spellStart"/>
             <w:r>
               <w:rPr>
                 <w:rFonts w:eastAsiaTheme="minorEastAsia"/>
@@ -4777,6 +5254,7 @@
               </w:rPr>
               <w:t>GroupAssignment</w:t>
             </w:r>
+            <w:proofErr w:type="spellEnd"/>
           </w:p>
         </w:tc>
         <w:tc>
@@ -4830,8 +5308,19 @@
                 <w:szCs w:val="20"/>
                 <w:lang w:val="en"/>
               </w:rPr>
-              <w:t>FK: LocalGroup</w:t>
-            </w:r>
+              <w:t xml:space="preserve">FK: </w:t>
+            </w:r>
+            <w:proofErr w:type="spellStart"/>
+            <w:r>
+              <w:rPr>
+                <w:rFonts w:eastAsiaTheme="minorEastAsia" w:cstheme="minorHAnsi"/>
+                <w:sz w:val="20"/>
+                <w:szCs w:val="20"/>
+                <w:lang w:val="en"/>
+              </w:rPr>
+              <w:t>LocalGroup</w:t>
+            </w:r>
+            <w:proofErr w:type="spellEnd"/>
           </w:p>
         </w:tc>
         <w:tc>
@@ -4850,7 +5339,23 @@
                 <w:rFonts w:eastAsiaTheme="minorEastAsia"/>
                 <w:lang w:val="en"/>
               </w:rPr>
-              <w:t>By default, a Case is assigned to one group (as defined in CaseType table), however, if further group assignments are required, then an entry is created in this table.</w:t>
+              <w:t xml:space="preserve">By default, a Case is assigned to one group (as defined in </w:t>
+            </w:r>
+            <w:proofErr w:type="spellStart"/>
+            <w:r>
+              <w:rPr>
+                <w:rFonts w:eastAsiaTheme="minorEastAsia"/>
+                <w:lang w:val="en"/>
+              </w:rPr>
+              <w:t>CaseType</w:t>
+            </w:r>
+            <w:proofErr w:type="spellEnd"/>
+            <w:r>
+              <w:rPr>
+                <w:rFonts w:eastAsiaTheme="minorEastAsia"/>
+                <w:lang w:val="en"/>
+              </w:rPr>
+              <w:t xml:space="preserve"> table), however, if further group assignments are required, then an entry is created in this table.</w:t>
             </w:r>
           </w:p>
         </w:tc>
@@ -4870,8 +5375,33 @@
                 <w:rFonts w:eastAsiaTheme="minorEastAsia"/>
                 <w:lang w:val="en"/>
               </w:rPr>
-              <w:t>Many-to-One relation with Case table and LocalGroup table. One Case can be assigned to multiple LocalGroups</w:t>
-            </w:r>
+              <w:t xml:space="preserve">Many-to-One relation with Case table and </w:t>
+            </w:r>
+            <w:proofErr w:type="spellStart"/>
+            <w:r>
+              <w:rPr>
+                <w:rFonts w:eastAsiaTheme="minorEastAsia"/>
+                <w:lang w:val="en"/>
+              </w:rPr>
+              <w:t>LocalGroup</w:t>
+            </w:r>
+            <w:proofErr w:type="spellEnd"/>
+            <w:r>
+              <w:rPr>
+                <w:rFonts w:eastAsiaTheme="minorEastAsia"/>
+                <w:lang w:val="en"/>
+              </w:rPr>
+              <w:t xml:space="preserve"> table. One Case can be assigned to multiple </w:t>
+            </w:r>
+            <w:proofErr w:type="spellStart"/>
+            <w:r>
+              <w:rPr>
+                <w:rFonts w:eastAsiaTheme="minorEastAsia"/>
+                <w:lang w:val="en"/>
+              </w:rPr>
+              <w:t>LocalGroups</w:t>
+            </w:r>
+            <w:proofErr w:type="spellEnd"/>
           </w:p>
         </w:tc>
       </w:tr>
@@ -4971,8 +5501,19 @@
                 <w:szCs w:val="20"/>
                 <w:lang w:val="en"/>
               </w:rPr>
-              <w:t>FK: LocalUser</w:t>
-            </w:r>
+              <w:t xml:space="preserve">FK: </w:t>
+            </w:r>
+            <w:proofErr w:type="spellStart"/>
+            <w:r>
+              <w:rPr>
+                <w:rFonts w:eastAsiaTheme="minorEastAsia" w:cstheme="minorHAnsi"/>
+                <w:sz w:val="20"/>
+                <w:szCs w:val="20"/>
+                <w:lang w:val="en"/>
+              </w:rPr>
+              <w:t>LocalUser</w:t>
+            </w:r>
+            <w:proofErr w:type="spellEnd"/>
           </w:p>
           <w:p>
             <w:pPr>
@@ -5041,7 +5582,55 @@
                 <w:rFonts w:eastAsiaTheme="minorEastAsia"/>
                 <w:lang w:val="en"/>
               </w:rPr>
-              <w:t>One entry is created in this table automatically for every new case created (Case -&gt; CaseType -&gt; DefaultGroup -&gt; DefaultApprover). However, more approvers can be added by the admin or the pre-assigned approver.</w:t>
+              <w:t xml:space="preserve">One entry is created in this table automatically for every new case created (Case -&gt; </w:t>
+            </w:r>
+            <w:proofErr w:type="spellStart"/>
+            <w:r>
+              <w:rPr>
+                <w:rFonts w:eastAsiaTheme="minorEastAsia"/>
+                <w:lang w:val="en"/>
+              </w:rPr>
+              <w:t>CaseType</w:t>
+            </w:r>
+            <w:proofErr w:type="spellEnd"/>
+            <w:r>
+              <w:rPr>
+                <w:rFonts w:eastAsiaTheme="minorEastAsia"/>
+                <w:lang w:val="en"/>
+              </w:rPr>
+              <w:t xml:space="preserve"> -&gt; </w:t>
+            </w:r>
+            <w:proofErr w:type="spellStart"/>
+            <w:r>
+              <w:rPr>
+                <w:rFonts w:eastAsiaTheme="minorEastAsia"/>
+                <w:lang w:val="en"/>
+              </w:rPr>
+              <w:t>DefaultGroup</w:t>
+            </w:r>
+            <w:proofErr w:type="spellEnd"/>
+            <w:r>
+              <w:rPr>
+                <w:rFonts w:eastAsiaTheme="minorEastAsia"/>
+                <w:lang w:val="en"/>
+              </w:rPr>
+              <w:t xml:space="preserve"> -&gt; </w:t>
+            </w:r>
+            <w:proofErr w:type="spellStart"/>
+            <w:r>
+              <w:rPr>
+                <w:rFonts w:eastAsiaTheme="minorEastAsia"/>
+                <w:lang w:val="en"/>
+              </w:rPr>
+              <w:t>DefaultApprover</w:t>
+            </w:r>
+            <w:proofErr w:type="spellEnd"/>
+            <w:r>
+              <w:rPr>
+                <w:rFonts w:eastAsiaTheme="minorEastAsia"/>
+                <w:lang w:val="en"/>
+              </w:rPr>
+              <w:t>). However, more approvers can be added by the admin or the pre-assigned approver.</w:t>
             </w:r>
           </w:p>
         </w:tc>
@@ -5061,8 +5650,33 @@
                 <w:rFonts w:eastAsiaTheme="minorEastAsia"/>
                 <w:lang w:val="en"/>
               </w:rPr>
-              <w:t>Many-to-One relation with Case table and LocalUser table. One Case can be assigned to multiple LocalUsers</w:t>
-            </w:r>
+              <w:t xml:space="preserve">Many-to-One relation with Case table and </w:t>
+            </w:r>
+            <w:proofErr w:type="spellStart"/>
+            <w:r>
+              <w:rPr>
+                <w:rFonts w:eastAsiaTheme="minorEastAsia"/>
+                <w:lang w:val="en"/>
+              </w:rPr>
+              <w:t>LocalUser</w:t>
+            </w:r>
+            <w:proofErr w:type="spellEnd"/>
+            <w:r>
+              <w:rPr>
+                <w:rFonts w:eastAsiaTheme="minorEastAsia"/>
+                <w:lang w:val="en"/>
+              </w:rPr>
+              <w:t xml:space="preserve"> table. One Case can be assigned to multiple </w:t>
+            </w:r>
+            <w:proofErr w:type="spellStart"/>
+            <w:r>
+              <w:rPr>
+                <w:rFonts w:eastAsiaTheme="minorEastAsia"/>
+                <w:lang w:val="en"/>
+              </w:rPr>
+              <w:t>LocalUsers</w:t>
+            </w:r>
+            <w:proofErr w:type="spellEnd"/>
           </w:p>
         </w:tc>
       </w:tr>
@@ -5098,8 +5712,21 @@
                 <w:szCs w:val="24"/>
                 <w:lang w:val="en"/>
               </w:rPr>
-              <w:t>Sub Folder: CaseTypeModels</w:t>
-            </w:r>
+              <w:t xml:space="preserve">Sub Folder: </w:t>
+            </w:r>
+            <w:proofErr w:type="spellStart"/>
+            <w:r>
+              <w:rPr>
+                <w:rFonts w:eastAsiaTheme="minorEastAsia" w:cstheme="minorHAnsi"/>
+                <w:b/>
+                <w:bCs/>
+                <w:sz w:val="24"/>
+                <w:szCs w:val="24"/>
+                <w:lang w:val="en"/>
+              </w:rPr>
+              <w:t>CaseTypeModels</w:t>
+            </w:r>
+            <w:proofErr w:type="spellEnd"/>
           </w:p>
         </w:tc>
       </w:tr>
@@ -5278,8 +5905,33 @@
                 <w:rFonts w:eastAsiaTheme="minorEastAsia"/>
                 <w:lang w:val="en"/>
               </w:rPr>
-              <w:t>To add specific details for a Case Type, new entities can be created by the admin/developer as required by the users. For every new Case Type added, a new model must be created under the “~/Models/CaseTypeModels/” folder, if specific details are required for that CaseType</w:t>
-            </w:r>
+              <w:t>To add specific details for a Case Type, new entities can be created by the admin/developer as required by the users. For every new Case Type added, a new model must be created under the “~/Models/</w:t>
+            </w:r>
+            <w:proofErr w:type="spellStart"/>
+            <w:r>
+              <w:rPr>
+                <w:rFonts w:eastAsiaTheme="minorEastAsia"/>
+                <w:lang w:val="en"/>
+              </w:rPr>
+              <w:t>CaseTypeModels</w:t>
+            </w:r>
+            <w:proofErr w:type="spellEnd"/>
+            <w:r>
+              <w:rPr>
+                <w:rFonts w:eastAsiaTheme="minorEastAsia"/>
+                <w:lang w:val="en"/>
+              </w:rPr>
+              <w:t xml:space="preserve">/” folder, if specific details are required for that </w:t>
+            </w:r>
+            <w:proofErr w:type="spellStart"/>
+            <w:r>
+              <w:rPr>
+                <w:rFonts w:eastAsiaTheme="minorEastAsia"/>
+                <w:lang w:val="en"/>
+              </w:rPr>
+              <w:t>CaseType</w:t>
+            </w:r>
+            <w:proofErr w:type="spellEnd"/>
           </w:p>
         </w:tc>
         <w:tc>
@@ -5660,6 +6312,7 @@
       <w:r>
         <w:t xml:space="preserve">Below is the connection string specified in the </w:t>
       </w:r>
+      <w:proofErr w:type="spellStart"/>
       <w:r>
         <w:rPr>
           <w:i/>
@@ -5667,6 +6320,7 @@
         </w:rPr>
         <w:t>appsettings.json</w:t>
       </w:r>
+      <w:proofErr w:type="spellEnd"/>
       <w:r>
         <w:t xml:space="preserve"> file.</w:t>
       </w:r>
@@ -5704,7 +6358,7 @@
           <v:shape id="_x0000_i1025" type="#_x0000_t75" style="width:468pt;height:64.5pt" o:ole="">
             <v:imagedata r:id="rId15" o:title=""/>
           </v:shape>
-          <o:OLEObject Type="Embed" ProgID="Word.OpenDocumentText.12" ShapeID="_x0000_i1025" DrawAspect="Content" ObjectID="_1650452246" r:id="rId16"/>
+          <o:OLEObject Type="Embed" ProgID="Word.OpenDocumentText.12" ShapeID="_x0000_i1025" DrawAspect="Content" ObjectID="_1650555634" r:id="rId16"/>
         </w:object>
       </w:r>
     </w:p>
@@ -5768,7 +6422,23 @@
         </w:numPr>
       </w:pPr>
       <w:r>
-        <w:t>Create a model under "~/Models/CaseTypeModels/{CaseTypeTitle}.cs"</w:t>
+        <w:t>Create a model under "~/Models/</w:t>
+      </w:r>
+      <w:proofErr w:type="spellStart"/>
+      <w:r>
+        <w:t>CaseTypeModels</w:t>
+      </w:r>
+      <w:proofErr w:type="spellEnd"/>
+      <w:r>
+        <w:t>/{</w:t>
+      </w:r>
+      <w:proofErr w:type="spellStart"/>
+      <w:r>
+        <w:t>CaseTypeTitle</w:t>
+      </w:r>
+      <w:proofErr w:type="spellEnd"/>
+      <w:r>
+        <w:t>}.cs"</w:t>
       </w:r>
     </w:p>
     <w:p>
@@ -5780,7 +6450,23 @@
         </w:numPr>
       </w:pPr>
       <w:r>
-        <w:t>P.S - Name of the model has to be same as "CaseTypeTitle"</w:t>
+        <w:t xml:space="preserve">P.S - Name of the model </w:t>
+      </w:r>
+      <w:proofErr w:type="gramStart"/>
+      <w:r>
+        <w:t>has to</w:t>
+      </w:r>
+      <w:proofErr w:type="gramEnd"/>
+      <w:r>
+        <w:t xml:space="preserve"> be same as "</w:t>
+      </w:r>
+      <w:proofErr w:type="spellStart"/>
+      <w:r>
+        <w:t>CaseTypeTitle</w:t>
+      </w:r>
+      <w:proofErr w:type="spellEnd"/>
+      <w:r>
+        <w:t>"</w:t>
       </w:r>
     </w:p>
     <w:p>
@@ -5792,7 +6478,15 @@
         </w:numPr>
       </w:pPr>
       <w:r>
-        <w:t>Add entry to "~/Data/ResolveCaseContext.cs"</w:t>
+        <w:t>Add entry to "~/Data/</w:t>
+      </w:r>
+      <w:proofErr w:type="spellStart"/>
+      <w:r>
+        <w:t>ResolveCaseContext.cs</w:t>
+      </w:r>
+      <w:proofErr w:type="spellEnd"/>
+      <w:r>
+        <w:t>"</w:t>
       </w:r>
     </w:p>
     <w:p>
@@ -5804,7 +6498,15 @@
         </w:numPr>
       </w:pPr>
       <w:r>
-        <w:t>Add entry to "~/Models/Case.cs"</w:t>
+        <w:t>Add entry to "~/Models/</w:t>
+      </w:r>
+      <w:proofErr w:type="spellStart"/>
+      <w:r>
+        <w:t>Case.cs</w:t>
+      </w:r>
+      <w:proofErr w:type="spellEnd"/>
+      <w:r>
+        <w:t>"</w:t>
       </w:r>
     </w:p>
     <w:p>
@@ -5816,7 +6518,31 @@
         </w:numPr>
       </w:pPr>
       <w:r>
-        <w:t>Add funtion {CaseTypeTitle} to "~/Controllers/CaseSpecificDetailsController.cs"</w:t>
+        <w:t xml:space="preserve">Add </w:t>
+      </w:r>
+      <w:proofErr w:type="spellStart"/>
+      <w:r>
+        <w:t>funtion</w:t>
+      </w:r>
+      <w:proofErr w:type="spellEnd"/>
+      <w:r>
+        <w:t xml:space="preserve"> {</w:t>
+      </w:r>
+      <w:proofErr w:type="spellStart"/>
+      <w:r>
+        <w:t>CaseTypeTitle</w:t>
+      </w:r>
+      <w:proofErr w:type="spellEnd"/>
+      <w:r>
+        <w:t>} to "~/Controllers/</w:t>
+      </w:r>
+      <w:proofErr w:type="spellStart"/>
+      <w:r>
+        <w:t>CaseSpecificDetailsController.cs</w:t>
+      </w:r>
+      <w:proofErr w:type="spellEnd"/>
+      <w:r>
+        <w:t>"</w:t>
       </w:r>
     </w:p>
     <w:p>
@@ -5828,7 +6554,33 @@
         </w:numPr>
       </w:pPr>
       <w:r>
-        <w:t>Add form template to "~/Views/CaseSpecificDetails/{CaseTypeTitle}.cshtml"</w:t>
+        <w:t>Add form template to "~/Views/</w:t>
+      </w:r>
+      <w:proofErr w:type="spellStart"/>
+      <w:r>
+        <w:t>CaseSpecificDetails</w:t>
+      </w:r>
+      <w:proofErr w:type="spellEnd"/>
+      <w:r>
+        <w:t>/{</w:t>
+      </w:r>
+      <w:proofErr w:type="spellStart"/>
+      <w:r>
+        <w:t>CaseTypeTitle</w:t>
+      </w:r>
+      <w:proofErr w:type="spellEnd"/>
+      <w:proofErr w:type="gramStart"/>
+      <w:r>
+        <w:t>}.</w:t>
+      </w:r>
+      <w:proofErr w:type="spellStart"/>
+      <w:r>
+        <w:t>cshtml</w:t>
+      </w:r>
+      <w:proofErr w:type="spellEnd"/>
+      <w:proofErr w:type="gramEnd"/>
+      <w:r>
+        <w:t>"</w:t>
       </w:r>
     </w:p>
     <w:p>
@@ -5840,7 +6592,15 @@
         </w:numPr>
       </w:pPr>
       <w:r>
-        <w:t>Add block of code to "~/Views/Cases/Details.cshtml" for every new Case Type Added</w:t>
+        <w:t>Add block of code to "~/Views/Cases/</w:t>
+      </w:r>
+      <w:proofErr w:type="spellStart"/>
+      <w:r>
+        <w:t>Details.cshtml</w:t>
+      </w:r>
+      <w:proofErr w:type="spellEnd"/>
+      <w:r>
+        <w:t>" for every new Case Type Added</w:t>
       </w:r>
     </w:p>
     <w:p>
@@ -5852,7 +6612,15 @@
         </w:numPr>
       </w:pPr>
       <w:r>
-        <w:t>Add an entry to “Details” action in “~/Controllers/CasesController.cs” to include details of new Case Type.</w:t>
+        <w:t>Add an entry to “Details” action in “~/Controllers/</w:t>
+      </w:r>
+      <w:proofErr w:type="spellStart"/>
+      <w:r>
+        <w:t>CasesController.cs</w:t>
+      </w:r>
+      <w:proofErr w:type="spellEnd"/>
+      <w:r>
+        <w:t>” to include details of new Case Type.</w:t>
       </w:r>
     </w:p>
     <w:p/>
@@ -6060,6 +6828,12 @@
     </w:p>
     <w:p/>
     <w:p>
+      <w:r>
+        <w:t xml:space="preserve">For a case to be deemed approved, it needs to have an approval by ALL assigned approvers, or by the admin, on behalf of all assigned approvers. Even if there is a single reject, the Case is deemed to remain in rejected status. </w:t>
+      </w:r>
+    </w:p>
+    <w:p/>
+    <w:p>
       <w:pPr>
         <w:pStyle w:val="ListParagraph"/>
         <w:numPr>
@@ -6090,7 +6864,31 @@
         </w:numPr>
       </w:pPr>
       <w:r>
-        <w:t>This default approver comes from the flow: Case -&gt; CaseType -&gt; Default LocalGroup -&gt; DefaultApprover.</w:t>
+        <w:t xml:space="preserve">This default approver comes from the flow: Case -&gt; </w:t>
+      </w:r>
+      <w:proofErr w:type="spellStart"/>
+      <w:r>
+        <w:t>CaseType</w:t>
+      </w:r>
+      <w:proofErr w:type="spellEnd"/>
+      <w:r>
+        <w:t xml:space="preserve"> -&gt; Default </w:t>
+      </w:r>
+      <w:proofErr w:type="spellStart"/>
+      <w:r>
+        <w:t>LocalGroup</w:t>
+      </w:r>
+      <w:proofErr w:type="spellEnd"/>
+      <w:r>
+        <w:t xml:space="preserve"> -&gt; </w:t>
+      </w:r>
+      <w:proofErr w:type="spellStart"/>
+      <w:r>
+        <w:t>DefaultApprover</w:t>
+      </w:r>
+      <w:proofErr w:type="spellEnd"/>
+      <w:r>
+        <w:t>.</w:t>
       </w:r>
     </w:p>
     <w:p>
@@ -6102,7 +6900,47 @@
         </w:numPr>
       </w:pPr>
       <w:r>
-        <w:t xml:space="preserve">Every Case will belong to a CaseType, every CaseType will have a Default LocalGroup associated with it, and every LocalGroup will have a default Approver (LocalUser) associated with it. </w:t>
+        <w:t xml:space="preserve">Every Case will belong to a </w:t>
+      </w:r>
+      <w:proofErr w:type="spellStart"/>
+      <w:r>
+        <w:t>CaseType</w:t>
+      </w:r>
+      <w:proofErr w:type="spellEnd"/>
+      <w:r>
+        <w:t xml:space="preserve">, every </w:t>
+      </w:r>
+      <w:proofErr w:type="spellStart"/>
+      <w:r>
+        <w:t>CaseType</w:t>
+      </w:r>
+      <w:proofErr w:type="spellEnd"/>
+      <w:r>
+        <w:t xml:space="preserve"> will have a Default </w:t>
+      </w:r>
+      <w:proofErr w:type="spellStart"/>
+      <w:r>
+        <w:t>LocalGroup</w:t>
+      </w:r>
+      <w:proofErr w:type="spellEnd"/>
+      <w:r>
+        <w:t xml:space="preserve"> associated with it, and every </w:t>
+      </w:r>
+      <w:proofErr w:type="spellStart"/>
+      <w:r>
+        <w:t>LocalGroup</w:t>
+      </w:r>
+      <w:proofErr w:type="spellEnd"/>
+      <w:r>
+        <w:t xml:space="preserve"> will have a default Approver (</w:t>
+      </w:r>
+      <w:proofErr w:type="spellStart"/>
+      <w:r>
+        <w:t>LocalUser</w:t>
+      </w:r>
+      <w:proofErr w:type="spellEnd"/>
+      <w:r>
+        <w:t xml:space="preserve">) associated with it. </w:t>
       </w:r>
     </w:p>
     <w:p>
@@ -6141,12 +6979,64 @@
         <w:t xml:space="preserve">Admins can approve any Case. When an Admin approves a Case, the value for ‘Approved’ attribute for all approvers will be set to 1 and the Case will be marked as Resolved. </w:t>
       </w:r>
     </w:p>
+    <w:p>
+      <w:pPr>
+        <w:pStyle w:val="ListParagraph"/>
+        <w:numPr>
+          <w:ilvl w:val="0"/>
+          <w:numId w:val="21"/>
+        </w:numPr>
+      </w:pPr>
+      <w:r>
+        <w:t xml:space="preserve">Once the case is approved by all assigned approvers or the admin, the buttons to Approve/Reject get replaced by Reopen, and a badge with “Resolved” keyword is put for the case. </w:t>
+      </w:r>
+    </w:p>
+    <w:p>
+      <w:pPr>
+        <w:pStyle w:val="ListParagraph"/>
+        <w:numPr>
+          <w:ilvl w:val="0"/>
+          <w:numId w:val="21"/>
+        </w:numPr>
+      </w:pPr>
+      <w:r>
+        <w:t xml:space="preserve">Until the Case is resolved, a badge with “# Approvals Pending” is put for the case. </w:t>
+      </w:r>
+    </w:p>
     <w:p/>
+    <w:p/>
+    <w:p/>
+    <w:p/>
+    <w:p/>
+    <w:p/>
+    <w:p/>
+    <w:p>
+      <w:r>
+        <w:lastRenderedPageBreak/>
+        <w:t>Logic for managing approvals:</w:t>
+      </w:r>
+    </w:p>
+    <w:p/>
+    <w:bookmarkStart w:id="12" w:name="_MON_1650555575"/>
+    <w:bookmarkEnd w:id="12"/>
+    <w:p>
+      <w:pPr>
+        <w:jc w:val="center"/>
+      </w:pPr>
+      <w:r>
+        <w:object w:dxaOrig="9360" w:dyaOrig="5072" w14:anchorId="5DF712FA">
+          <v:shape id="_x0000_i1032" type="#_x0000_t75" style="width:468pt;height:253.5pt" o:ole="">
+            <v:imagedata r:id="rId17" o:title=""/>
+          </v:shape>
+          <o:OLEObject Type="Embed" ProgID="Word.OpenDocumentText.12" ShapeID="_x0000_i1032" DrawAspect="Content" ObjectID="_1650555635" r:id="rId18"/>
+        </w:object>
+      </w:r>
+    </w:p>
     <w:p>
       <w:pPr>
         <w:pStyle w:val="Heading1"/>
       </w:pPr>
-      <w:bookmarkStart w:id="12" w:name="_Toc39406836"/>
+      <w:bookmarkStart w:id="13" w:name="_Toc39406836"/>
       <w:r>
         <w:t>Front End</w:t>
       </w:r>
@@ -6159,7 +7049,7 @@
       <w:r>
         <w:t>)</w:t>
       </w:r>
-      <w:bookmarkEnd w:id="12"/>
+      <w:bookmarkEnd w:id="13"/>
     </w:p>
     <w:p/>
     <w:p/>
@@ -9914,7 +10804,7 @@
 </file>
 
 <file path=customXml/itemProps1.xml><?xml version="1.0" encoding="utf-8"?>
-<ds:datastoreItem xmlns:ds="http://schemas.openxmlformats.org/officeDocument/2006/customXml" ds:itemID="{BE56C3AA-4993-482B-BD42-5BA286D254E4}">
+<ds:datastoreItem xmlns:ds="http://schemas.openxmlformats.org/officeDocument/2006/customXml" ds:itemID="{8B9582D7-0EAB-4E91-8B9F-A2FBA5488F86}">
   <ds:schemaRefs>
     <ds:schemaRef ds:uri="http://schemas.openxmlformats.org/officeDocument/2006/bibliography"/>
   </ds:schemaRefs>

</xml_diff>

<commit_message>
ERD updated to include a new model: CaseTypeGroup
</commit_message>
<xml_diff>
--- a/Resolve Documentation.docx
+++ b/Resolve Documentation.docx
@@ -3692,15 +3692,6 @@
                 <w:lang w:val="en"/>
               </w:rPr>
             </w:pPr>
-            <w:r>
-              <w:rPr>
-                <w:rFonts w:eastAsiaTheme="minorEastAsia" w:cstheme="minorHAnsi"/>
-                <w:sz w:val="20"/>
-                <w:szCs w:val="20"/>
-                <w:lang w:val="en"/>
-              </w:rPr>
-              <w:t xml:space="preserve">FK: </w:t>
-            </w:r>
             <w:proofErr w:type="spellStart"/>
             <w:r>
               <w:rPr>
@@ -3709,7 +3700,7 @@
                 <w:szCs w:val="20"/>
                 <w:lang w:val="en"/>
               </w:rPr>
-              <w:t>LocalGroup</w:t>
+              <w:t>GroupNumber</w:t>
             </w:r>
             <w:proofErr w:type="spellEnd"/>
           </w:p>
@@ -3745,20 +3736,13 @@
                 <w:lang w:val="en"/>
               </w:rPr>
             </w:pPr>
-            <w:r>
-              <w:rPr>
-                <w:rFonts w:eastAsiaTheme="minorEastAsia"/>
-                <w:lang w:val="en"/>
-              </w:rPr>
-              <w:t xml:space="preserve">One </w:t>
-            </w:r>
             <w:proofErr w:type="spellStart"/>
             <w:r>
               <w:rPr>
                 <w:rFonts w:eastAsiaTheme="minorEastAsia"/>
                 <w:lang w:val="en"/>
               </w:rPr>
-              <w:t>LocalGroup</w:t>
+              <w:t>GroupNumber</w:t>
             </w:r>
             <w:proofErr w:type="spellEnd"/>
             <w:r>
@@ -3766,7 +3750,7 @@
                 <w:rFonts w:eastAsiaTheme="minorEastAsia"/>
                 <w:lang w:val="en"/>
               </w:rPr>
-              <w:t xml:space="preserve"> is assigned to the </w:t>
+              <w:t xml:space="preserve"> is the </w:t>
             </w:r>
             <w:proofErr w:type="spellStart"/>
             <w:r>
@@ -3774,6 +3758,22 @@
                 <w:rFonts w:eastAsiaTheme="minorEastAsia"/>
                 <w:lang w:val="en"/>
               </w:rPr>
+              <w:t>the</w:t>
+            </w:r>
+            <w:proofErr w:type="spellEnd"/>
+            <w:r>
+              <w:rPr>
+                <w:rFonts w:eastAsiaTheme="minorEastAsia"/>
+                <w:lang w:val="en"/>
+              </w:rPr>
+              <w:t xml:space="preserve"> number of groups attached to this </w:t>
+            </w:r>
+            <w:proofErr w:type="spellStart"/>
+            <w:r>
+              <w:rPr>
+                <w:rFonts w:eastAsiaTheme="minorEastAsia"/>
+                <w:lang w:val="en"/>
+              </w:rPr>
               <w:t>CaseType</w:t>
             </w:r>
             <w:proofErr w:type="spellEnd"/>
@@ -3782,23 +3782,7 @@
                 <w:rFonts w:eastAsiaTheme="minorEastAsia"/>
                 <w:lang w:val="en"/>
               </w:rPr>
-              <w:t xml:space="preserve"> as a default group to which the </w:t>
-            </w:r>
-            <w:proofErr w:type="spellStart"/>
-            <w:r>
-              <w:rPr>
-                <w:rFonts w:eastAsiaTheme="minorEastAsia"/>
-                <w:lang w:val="en"/>
-              </w:rPr>
-              <w:t>CaseType</w:t>
-            </w:r>
-            <w:proofErr w:type="spellEnd"/>
-            <w:r>
-              <w:rPr>
-                <w:rFonts w:eastAsiaTheme="minorEastAsia"/>
-                <w:lang w:val="en"/>
-              </w:rPr>
-              <w:t xml:space="preserve"> belongs</w:t>
+              <w:t xml:space="preserve"> to whom the Case would be assigned.</w:t>
             </w:r>
           </w:p>
         </w:tc>
@@ -5456,6 +5440,285 @@
                 <w:lang w:val="en"/>
               </w:rPr>
               <w:t>11</w:t>
+            </w:r>
+          </w:p>
+        </w:tc>
+        <w:tc>
+          <w:tcPr>
+            <w:tcW w:w="1980" w:type="dxa"/>
+          </w:tcPr>
+          <w:p>
+            <w:pPr>
+              <w:rPr>
+                <w:rFonts w:eastAsiaTheme="minorEastAsia"/>
+                <w:lang w:val="en"/>
+              </w:rPr>
+            </w:pPr>
+            <w:proofErr w:type="spellStart"/>
+            <w:r>
+              <w:rPr>
+                <w:rFonts w:eastAsiaTheme="minorEastAsia"/>
+                <w:lang w:val="en"/>
+              </w:rPr>
+              <w:t>CaseTypeGroup</w:t>
+            </w:r>
+            <w:proofErr w:type="spellEnd"/>
+          </w:p>
+        </w:tc>
+        <w:tc>
+          <w:tcPr>
+            <w:tcW w:w="2700" w:type="dxa"/>
+          </w:tcPr>
+          <w:p>
+            <w:pPr>
+              <w:pStyle w:val="ListParagraph"/>
+              <w:numPr>
+                <w:ilvl w:val="0"/>
+                <w:numId w:val="15"/>
+              </w:numPr>
+              <w:ind w:left="346" w:hanging="270"/>
+              <w:rPr>
+                <w:rFonts w:eastAsiaTheme="minorEastAsia" w:cstheme="minorHAnsi"/>
+                <w:sz w:val="20"/>
+                <w:szCs w:val="20"/>
+                <w:lang w:val="en"/>
+              </w:rPr>
+            </w:pPr>
+            <w:r>
+              <w:rPr>
+                <w:rFonts w:eastAsiaTheme="minorEastAsia" w:cstheme="minorHAnsi"/>
+                <w:sz w:val="20"/>
+                <w:szCs w:val="20"/>
+                <w:lang w:val="en"/>
+              </w:rPr>
+              <w:t xml:space="preserve">PK, FK: </w:t>
+            </w:r>
+            <w:proofErr w:type="spellStart"/>
+            <w:r>
+              <w:rPr>
+                <w:rFonts w:eastAsiaTheme="minorEastAsia" w:cstheme="minorHAnsi"/>
+                <w:sz w:val="20"/>
+                <w:szCs w:val="20"/>
+                <w:lang w:val="en"/>
+              </w:rPr>
+              <w:t>CaseTypeID</w:t>
+            </w:r>
+            <w:proofErr w:type="spellEnd"/>
+          </w:p>
+          <w:p>
+            <w:pPr>
+              <w:pStyle w:val="ListParagraph"/>
+              <w:numPr>
+                <w:ilvl w:val="0"/>
+                <w:numId w:val="15"/>
+              </w:numPr>
+              <w:ind w:left="346" w:hanging="270"/>
+              <w:rPr>
+                <w:rFonts w:eastAsiaTheme="minorEastAsia" w:cstheme="minorHAnsi"/>
+                <w:sz w:val="20"/>
+                <w:szCs w:val="20"/>
+                <w:lang w:val="en"/>
+              </w:rPr>
+            </w:pPr>
+            <w:r>
+              <w:rPr>
+                <w:rFonts w:eastAsiaTheme="minorEastAsia" w:cstheme="minorHAnsi"/>
+                <w:sz w:val="20"/>
+                <w:szCs w:val="20"/>
+                <w:lang w:val="en"/>
+              </w:rPr>
+              <w:t xml:space="preserve">PK, FK: </w:t>
+            </w:r>
+            <w:proofErr w:type="spellStart"/>
+            <w:r>
+              <w:rPr>
+                <w:rFonts w:eastAsiaTheme="minorEastAsia" w:cstheme="minorHAnsi"/>
+                <w:sz w:val="20"/>
+                <w:szCs w:val="20"/>
+                <w:lang w:val="en"/>
+              </w:rPr>
+              <w:t>LocalGroupID</w:t>
+            </w:r>
+            <w:proofErr w:type="spellEnd"/>
+          </w:p>
+          <w:p>
+            <w:pPr>
+              <w:pStyle w:val="ListParagraph"/>
+              <w:numPr>
+                <w:ilvl w:val="0"/>
+                <w:numId w:val="15"/>
+              </w:numPr>
+              <w:ind w:left="346" w:hanging="270"/>
+              <w:rPr>
+                <w:rFonts w:eastAsiaTheme="minorEastAsia" w:cstheme="minorHAnsi"/>
+                <w:sz w:val="20"/>
+                <w:szCs w:val="20"/>
+                <w:lang w:val="en"/>
+              </w:rPr>
+            </w:pPr>
+            <w:r>
+              <w:rPr>
+                <w:rFonts w:eastAsiaTheme="minorEastAsia" w:cstheme="minorHAnsi"/>
+                <w:sz w:val="20"/>
+                <w:szCs w:val="20"/>
+                <w:lang w:val="en"/>
+              </w:rPr>
+              <w:t>Approved</w:t>
+            </w:r>
+          </w:p>
+          <w:p>
+            <w:pPr>
+              <w:pStyle w:val="ListParagraph"/>
+              <w:numPr>
+                <w:ilvl w:val="0"/>
+                <w:numId w:val="15"/>
+              </w:numPr>
+              <w:ind w:left="346" w:hanging="270"/>
+              <w:rPr>
+                <w:rFonts w:eastAsiaTheme="minorEastAsia" w:cstheme="minorHAnsi"/>
+                <w:sz w:val="20"/>
+                <w:szCs w:val="20"/>
+                <w:lang w:val="en"/>
+              </w:rPr>
+            </w:pPr>
+            <w:r>
+              <w:rPr>
+                <w:rFonts w:eastAsiaTheme="minorEastAsia" w:cstheme="minorHAnsi"/>
+                <w:sz w:val="20"/>
+                <w:szCs w:val="20"/>
+                <w:lang w:val="en"/>
+              </w:rPr>
+              <w:t>Order</w:t>
+            </w:r>
+          </w:p>
+        </w:tc>
+        <w:tc>
+          <w:tcPr>
+            <w:tcW w:w="3159" w:type="dxa"/>
+          </w:tcPr>
+          <w:p>
+            <w:pPr>
+              <w:rPr>
+                <w:rFonts w:eastAsiaTheme="minorEastAsia"/>
+                <w:lang w:val="en"/>
+              </w:rPr>
+            </w:pPr>
+            <w:r>
+              <w:rPr>
+                <w:rFonts w:eastAsiaTheme="minorEastAsia"/>
+                <w:lang w:val="en"/>
+              </w:rPr>
+              <w:t xml:space="preserve">This table managed by Admins, for every </w:t>
+            </w:r>
+            <w:proofErr w:type="spellStart"/>
+            <w:r>
+              <w:rPr>
+                <w:rFonts w:eastAsiaTheme="minorEastAsia"/>
+                <w:lang w:val="en"/>
+              </w:rPr>
+              <w:t>CaseType’s</w:t>
+            </w:r>
+            <w:proofErr w:type="spellEnd"/>
+            <w:r>
+              <w:rPr>
+                <w:rFonts w:eastAsiaTheme="minorEastAsia"/>
+                <w:lang w:val="en"/>
+              </w:rPr>
+              <w:t xml:space="preserve"> </w:t>
+            </w:r>
+            <w:proofErr w:type="spellStart"/>
+            <w:r>
+              <w:rPr>
+                <w:rFonts w:eastAsiaTheme="minorEastAsia"/>
+                <w:lang w:val="en"/>
+              </w:rPr>
+              <w:t>GroupNumber</w:t>
+            </w:r>
+            <w:proofErr w:type="spellEnd"/>
+            <w:r>
+              <w:rPr>
+                <w:rFonts w:eastAsiaTheme="minorEastAsia"/>
+                <w:lang w:val="en"/>
+              </w:rPr>
+              <w:t>, entry to be created in this table.</w:t>
+            </w:r>
+          </w:p>
+        </w:tc>
+        <w:tc>
+          <w:tcPr>
+            <w:tcW w:w="2492" w:type="dxa"/>
+          </w:tcPr>
+          <w:p>
+            <w:pPr>
+              <w:rPr>
+                <w:rFonts w:eastAsiaTheme="minorEastAsia"/>
+                <w:lang w:val="en"/>
+              </w:rPr>
+            </w:pPr>
+            <w:r>
+              <w:rPr>
+                <w:rFonts w:eastAsiaTheme="minorEastAsia"/>
+                <w:lang w:val="en"/>
+              </w:rPr>
+              <w:t xml:space="preserve">Composite Primary key comprising of </w:t>
+            </w:r>
+            <w:proofErr w:type="spellStart"/>
+            <w:r>
+              <w:rPr>
+                <w:rFonts w:eastAsiaTheme="minorEastAsia"/>
+                <w:lang w:val="en"/>
+              </w:rPr>
+              <w:t>CaseTypeID</w:t>
+            </w:r>
+            <w:proofErr w:type="spellEnd"/>
+            <w:r>
+              <w:rPr>
+                <w:rFonts w:eastAsiaTheme="minorEastAsia"/>
+                <w:lang w:val="en"/>
+              </w:rPr>
+              <w:t xml:space="preserve"> and </w:t>
+            </w:r>
+            <w:proofErr w:type="spellStart"/>
+            <w:r>
+              <w:rPr>
+                <w:rFonts w:eastAsiaTheme="minorEastAsia"/>
+                <w:lang w:val="en"/>
+              </w:rPr>
+              <w:t>LocalGroupID</w:t>
+            </w:r>
+            <w:proofErr w:type="spellEnd"/>
+          </w:p>
+        </w:tc>
+      </w:tr>
+      <w:tr>
+        <w:trPr>
+          <w:trHeight w:val="343"/>
+          <w:jc w:val="center"/>
+        </w:trPr>
+        <w:tc>
+          <w:tcPr>
+            <w:tcW w:w="535" w:type="dxa"/>
+          </w:tcPr>
+          <w:p>
+            <w:pPr>
+              <w:rPr>
+                <w:rFonts w:eastAsiaTheme="minorEastAsia"/>
+                <w:lang w:val="en"/>
+              </w:rPr>
+            </w:pPr>
+            <w:r>
+              <w:rPr>
+                <w:rFonts w:eastAsiaTheme="minorEastAsia"/>
+                <w:lang w:val="en"/>
+              </w:rPr>
+              <w:t>1</w:t>
+            </w:r>
+            <w:r>
+              <w:rPr>
+                <w:rFonts w:eastAsiaTheme="minorEastAsia"/>
+                <w:lang w:val="en"/>
+              </w:rPr>
+              <w:t>2</w:t>
             </w:r>
           </w:p>
         </w:tc>
@@ -5780,7 +6043,15 @@
                 <w:rFonts w:eastAsiaTheme="minorEastAsia"/>
                 <w:lang w:val="en"/>
               </w:rPr>
-              <w:t>12</w:t>
+              <w:lastRenderedPageBreak/>
+              <w:t>1</w:t>
+            </w:r>
+            <w:r>
+              <w:rPr>
+                <w:rFonts w:eastAsiaTheme="minorEastAsia"/>
+                <w:lang w:val="en"/>
+              </w:rPr>
+              <w:t>3</w:t>
             </w:r>
           </w:p>
         </w:tc>
@@ -5934,15 +6205,7 @@
                 <w:rFonts w:eastAsiaTheme="minorEastAsia"/>
                 <w:lang w:val="en"/>
               </w:rPr>
-              <w:t xml:space="preserve">To add specific details for a Case Type, new entities can be created by the admin/developer as required by the users. For every new Case Type added, a </w:t>
-            </w:r>
-            <w:r>
-              <w:rPr>
-                <w:rFonts w:eastAsiaTheme="minorEastAsia"/>
-                <w:lang w:val="en"/>
-              </w:rPr>
-              <w:lastRenderedPageBreak/>
-              <w:t>new model must be created under the “~/Models/</w:t>
+              <w:t>To add specific details for a Case Type, new entities can be created by the admin/developer as required by the users. For every new Case Type added, a new model must be created under the “~/Models/</w:t>
             </w:r>
             <w:proofErr w:type="spellStart"/>
             <w:r>
@@ -5987,7 +6250,6 @@
                 <w:rFonts w:eastAsiaTheme="minorEastAsia"/>
                 <w:lang w:val="en"/>
               </w:rPr>
-              <w:lastRenderedPageBreak/>
               <w:t>One-to-One relation with Case table. Only one entry can be created in this table per Case.</w:t>
             </w:r>
           </w:p>
@@ -6014,7 +6276,14 @@
                 <w:rFonts w:eastAsiaTheme="minorEastAsia"/>
                 <w:lang w:val="en"/>
               </w:rPr>
-              <w:t>13</w:t>
+              <w:t>1</w:t>
+            </w:r>
+            <w:r>
+              <w:rPr>
+                <w:rFonts w:eastAsiaTheme="minorEastAsia"/>
+                <w:lang w:val="en"/>
+              </w:rPr>
+              <w:t>4</w:t>
             </w:r>
           </w:p>
         </w:tc>
@@ -6395,7 +6664,7 @@
           <v:shape id="_x0000_i1025" type="#_x0000_t75" style="width:468pt;height:64.5pt" o:ole="">
             <v:imagedata r:id="rId15" o:title=""/>
           </v:shape>
-          <o:OLEObject Type="Embed" ProgID="Word.OpenDocumentText.12" ShapeID="_x0000_i1025" DrawAspect="Content" ObjectID="_1650747349" r:id="rId16"/>
+          <o:OLEObject Type="Embed" ProgID="Word.OpenDocumentText.12" ShapeID="_x0000_i1025" DrawAspect="Content" ObjectID="_1650884741" r:id="rId16"/>
         </w:object>
       </w:r>
     </w:p>
@@ -6629,6 +6898,7 @@
         </w:numPr>
       </w:pPr>
       <w:r>
+        <w:lastRenderedPageBreak/>
         <w:t>Add block of code to "~/Views/Cases/</w:t>
       </w:r>
       <w:proofErr w:type="spellStart"/>
@@ -7037,6 +7307,7 @@
         </w:numPr>
       </w:pPr>
       <w:r>
+        <w:lastRenderedPageBreak/>
         <w:t xml:space="preserve">Until the Case is resolved, a badge with “# Approvals Pending” is put for the case. </w:t>
       </w:r>
     </w:p>
@@ -7064,7 +7335,7 @@
           <v:shape id="_x0000_i1026" type="#_x0000_t75" style="width:468pt;height:253.5pt" o:ole="">
             <v:imagedata r:id="rId17" o:title=""/>
           </v:shape>
-          <o:OLEObject Type="Embed" ProgID="Word.OpenDocumentText.12" ShapeID="_x0000_i1026" DrawAspect="Content" ObjectID="_1650747350" r:id="rId18"/>
+          <o:OLEObject Type="Embed" ProgID="Word.OpenDocumentText.12" ShapeID="_x0000_i1026" DrawAspect="Content" ObjectID="_1650884742" r:id="rId18"/>
         </w:object>
       </w:r>
     </w:p>
@@ -10840,7 +11111,7 @@
 </file>
 
 <file path=customXml/itemProps1.xml><?xml version="1.0" encoding="utf-8"?>
-<ds:datastoreItem xmlns:ds="http://schemas.openxmlformats.org/officeDocument/2006/customXml" ds:itemID="{4C82E68C-2962-4FE4-AB87-4C0FC4EBE724}">
+<ds:datastoreItem xmlns:ds="http://schemas.openxmlformats.org/officeDocument/2006/customXml" ds:itemID="{E2E77FD1-3B9E-4D2E-B2EF-15ADCC7DDC83}">
   <ds:schemaRefs>
     <ds:schemaRef ds:uri="http://schemas.openxmlformats.org/officeDocument/2006/bibliography"/>
   </ds:schemaRefs>

</xml_diff>

<commit_message>
Modified steps to add new case type
</commit_message>
<xml_diff>
--- a/Resolve Documentation.docx
+++ b/Resolve Documentation.docx
@@ -180,6 +180,26 @@
         <w:rPr>
           <w:b/>
           <w:bCs/>
+          <w:sz w:val="36"/>
+          <w:szCs w:val="36"/>
+        </w:rPr>
+      </w:pPr>
+      <w:r>
+        <w:rPr>
+          <w:b/>
+          <w:bCs/>
+          <w:sz w:val="36"/>
+          <w:szCs w:val="36"/>
+        </w:rPr>
+        <w:t>School of Dentistry</w:t>
+      </w:r>
+    </w:p>
+    <w:p>
+      <w:pPr>
+        <w:jc w:val="center"/>
+        <w:rPr>
+          <w:b/>
+          <w:bCs/>
           <w:sz w:val="40"/>
           <w:szCs w:val="40"/>
         </w:rPr>
@@ -224,15 +244,6 @@
           <w:szCs w:val="36"/>
         </w:rPr>
       </w:pPr>
-      <w:r>
-        <w:rPr>
-          <w:b/>
-          <w:bCs/>
-          <w:sz w:val="36"/>
-          <w:szCs w:val="36"/>
-        </w:rPr>
-        <w:t>School of Dentistry</w:t>
-      </w:r>
     </w:p>
     <w:p>
       <w:pPr>
@@ -260,10 +271,10 @@
           <w:noProof/>
         </w:rPr>
         <w:drawing>
-          <wp:inline distT="0" distB="0" distL="0" distR="0" wp14:anchorId="5352A084" wp14:editId="1BB745BA">
-            <wp:extent cx="4171950" cy="857250"/>
-            <wp:effectExtent l="0" t="0" r="0" b="0"/>
-            <wp:docPr id="5" name="Picture 5"/>
+          <wp:inline distT="0" distB="0" distL="0" distR="0" wp14:anchorId="7573B2BC" wp14:editId="729CC5B6">
+            <wp:extent cx="3133725" cy="642289"/>
+            <wp:effectExtent l="0" t="0" r="0" b="5715"/>
+            <wp:docPr id="2023296782" name="Picture 2" descr="UW logos | UW Brand"/>
             <wp:cNvGraphicFramePr>
               <a:graphicFrameLocks xmlns:a="http://schemas.openxmlformats.org/drawingml/2006/main" noChangeAspect="1"/>
             </wp:cNvGraphicFramePr>
@@ -271,18 +282,25 @@
               <a:graphicData uri="http://schemas.openxmlformats.org/drawingml/2006/picture">
                 <pic:pic xmlns:pic="http://schemas.openxmlformats.org/drawingml/2006/picture">
                   <pic:nvPicPr>
-                    <pic:cNvPr id="1" name=""/>
+                    <pic:cNvPr id="0" name="Picture 2"/>
                     <pic:cNvPicPr/>
                   </pic:nvPicPr>
-                  <pic:blipFill rotWithShape="1">
-                    <a:blip r:embed="rId6"/>
-                    <a:srcRect b="3225"/>
-                    <a:stretch/>
+                  <pic:blipFill>
+                    <a:blip r:embed="rId8" cstate="print">
+                      <a:extLst>
+                        <a:ext uri="{28A0092B-C50C-407E-A947-70E740481C1C}">
+                          <a14:useLocalDpi xmlns:a14="http://schemas.microsoft.com/office/drawing/2010/main" val="0"/>
+                        </a:ext>
+                      </a:extLst>
+                    </a:blip>
+                    <a:stretch>
+                      <a:fillRect/>
+                    </a:stretch>
                   </pic:blipFill>
                   <pic:spPr>
                     <a:xfrm>
                       <a:off x="0" y="0"/>
-                      <a:ext cx="4171950" cy="857250"/>
+                      <a:ext cx="3133725" cy="642289"/>
                     </a:xfrm>
                     <a:prstGeom prst="rect">
                       <a:avLst/>
@@ -304,33 +322,14 @@
           <w:szCs w:val="28"/>
         </w:rPr>
       </w:pPr>
-    </w:p>
-    <w:p>
-      <w:pPr>
+      <w:r>
         <w:rPr>
           <w:b/>
           <w:bCs/>
           <w:sz w:val="28"/>
           <w:szCs w:val="28"/>
         </w:rPr>
-      </w:pPr>
-    </w:p>
-    <w:p>
-      <w:pPr>
-        <w:rPr>
-          <w:b/>
-          <w:bCs/>
-          <w:sz w:val="28"/>
-          <w:szCs w:val="28"/>
-        </w:rPr>
-      </w:pPr>
-      <w:r>
-        <w:rPr>
-          <w:b/>
-          <w:bCs/>
-          <w:sz w:val="28"/>
-          <w:szCs w:val="28"/>
-        </w:rPr>
+        <w:lastRenderedPageBreak/>
         <w:t>Revision and Signoff Sheet</w:t>
       </w:r>
     </w:p>
@@ -903,196 +902,13 @@
           <w:szCs w:val="24"/>
         </w:rPr>
       </w:pPr>
-    </w:p>
-    <w:p>
-      <w:pPr>
+      <w:r>
         <w:rPr>
-          <w:b/>
-          <w:bCs/>
           <w:sz w:val="24"/>
           <w:szCs w:val="24"/>
         </w:rPr>
-      </w:pPr>
-    </w:p>
-    <w:p>
-      <w:pPr>
-        <w:rPr>
-          <w:b/>
-          <w:bCs/>
-          <w:sz w:val="24"/>
-          <w:szCs w:val="24"/>
-        </w:rPr>
-      </w:pPr>
-    </w:p>
-    <w:p>
-      <w:pPr>
-        <w:rPr>
-          <w:b/>
-          <w:bCs/>
-          <w:sz w:val="24"/>
-          <w:szCs w:val="24"/>
-        </w:rPr>
-      </w:pPr>
-    </w:p>
-    <w:p>
-      <w:pPr>
-        <w:rPr>
-          <w:b/>
-          <w:bCs/>
-          <w:sz w:val="24"/>
-          <w:szCs w:val="24"/>
-        </w:rPr>
-      </w:pPr>
-    </w:p>
-    <w:p>
-      <w:pPr>
-        <w:rPr>
-          <w:b/>
-          <w:bCs/>
-          <w:sz w:val="24"/>
-          <w:szCs w:val="24"/>
-        </w:rPr>
-      </w:pPr>
-    </w:p>
-    <w:p>
-      <w:pPr>
-        <w:rPr>
-          <w:b/>
-          <w:bCs/>
-          <w:sz w:val="24"/>
-          <w:szCs w:val="24"/>
-        </w:rPr>
-      </w:pPr>
-    </w:p>
-    <w:p>
-      <w:pPr>
-        <w:rPr>
-          <w:b/>
-          <w:bCs/>
-          <w:sz w:val="24"/>
-          <w:szCs w:val="24"/>
-        </w:rPr>
-      </w:pPr>
-    </w:p>
-    <w:p>
-      <w:pPr>
-        <w:rPr>
-          <w:b/>
-          <w:bCs/>
-          <w:sz w:val="24"/>
-          <w:szCs w:val="24"/>
-        </w:rPr>
-      </w:pPr>
-    </w:p>
-    <w:p>
-      <w:pPr>
-        <w:rPr>
-          <w:b/>
-          <w:bCs/>
-          <w:sz w:val="24"/>
-          <w:szCs w:val="24"/>
-        </w:rPr>
-      </w:pPr>
-    </w:p>
-    <w:p>
-      <w:pPr>
-        <w:rPr>
-          <w:b/>
-          <w:bCs/>
-          <w:sz w:val="24"/>
-          <w:szCs w:val="24"/>
-        </w:rPr>
-      </w:pPr>
-    </w:p>
-    <w:p>
-      <w:pPr>
-        <w:rPr>
-          <w:b/>
-          <w:bCs/>
-          <w:sz w:val="24"/>
-          <w:szCs w:val="24"/>
-        </w:rPr>
-      </w:pPr>
-    </w:p>
-    <w:p>
-      <w:pPr>
-        <w:rPr>
-          <w:b/>
-          <w:bCs/>
-          <w:sz w:val="24"/>
-          <w:szCs w:val="24"/>
-        </w:rPr>
-      </w:pPr>
-    </w:p>
-    <w:p>
-      <w:pPr>
-        <w:rPr>
-          <w:b/>
-          <w:bCs/>
-          <w:sz w:val="24"/>
-          <w:szCs w:val="24"/>
-        </w:rPr>
-      </w:pPr>
-    </w:p>
-    <w:p>
-      <w:pPr>
-        <w:rPr>
-          <w:b/>
-          <w:bCs/>
-          <w:sz w:val="24"/>
-          <w:szCs w:val="24"/>
-        </w:rPr>
-      </w:pPr>
-    </w:p>
-    <w:p>
-      <w:pPr>
-        <w:rPr>
-          <w:b/>
-          <w:bCs/>
-          <w:sz w:val="24"/>
-          <w:szCs w:val="24"/>
-        </w:rPr>
-      </w:pPr>
-    </w:p>
-    <w:p>
-      <w:pPr>
-        <w:rPr>
-          <w:b/>
-          <w:bCs/>
-          <w:sz w:val="24"/>
-          <w:szCs w:val="24"/>
-        </w:rPr>
-      </w:pPr>
-    </w:p>
-    <w:p>
-      <w:pPr>
-        <w:rPr>
-          <w:b/>
-          <w:bCs/>
-          <w:sz w:val="24"/>
-          <w:szCs w:val="24"/>
-        </w:rPr>
-      </w:pPr>
-    </w:p>
-    <w:p>
-      <w:pPr>
-        <w:rPr>
-          <w:b/>
-          <w:bCs/>
-          <w:sz w:val="24"/>
-          <w:szCs w:val="24"/>
-        </w:rPr>
-      </w:pPr>
-    </w:p>
-    <w:p>
-      <w:pPr>
-        <w:rPr>
-          <w:b/>
-          <w:bCs/>
-          <w:sz w:val="24"/>
-          <w:szCs w:val="24"/>
-        </w:rPr>
-      </w:pPr>
+        <w:br w:type="page"/>
+      </w:r>
     </w:p>
     <w:sdt>
       <w:sdtPr>
@@ -1977,188 +1793,21 @@
     <w:p>
       <w:pPr>
         <w:rPr>
-          <w:b/>
-          <w:bCs/>
-          <w:sz w:val="24"/>
-          <w:szCs w:val="24"/>
+          <w:rFonts w:asciiTheme="majorHAnsi" w:eastAsiaTheme="majorEastAsia" w:hAnsiTheme="majorHAnsi" w:cstheme="majorBidi"/>
+          <w:color w:val="2F5496" w:themeColor="accent1" w:themeShade="BF"/>
+          <w:sz w:val="32"/>
+          <w:szCs w:val="32"/>
         </w:rPr>
       </w:pPr>
+      <w:bookmarkStart w:id="0" w:name="_Toc39406825"/>
+      <w:r>
+        <w:br w:type="page"/>
+      </w:r>
     </w:p>
     <w:p>
       <w:pPr>
-        <w:rPr>
-          <w:b/>
-          <w:bCs/>
-          <w:sz w:val="24"/>
-          <w:szCs w:val="24"/>
-        </w:rPr>
-      </w:pPr>
-    </w:p>
-    <w:p>
-      <w:pPr>
-        <w:rPr>
-          <w:b/>
-          <w:bCs/>
-          <w:sz w:val="24"/>
-          <w:szCs w:val="24"/>
-        </w:rPr>
-      </w:pPr>
-    </w:p>
-    <w:p>
-      <w:pPr>
-        <w:rPr>
-          <w:b/>
-          <w:bCs/>
-          <w:sz w:val="24"/>
-          <w:szCs w:val="24"/>
-        </w:rPr>
-      </w:pPr>
-    </w:p>
-    <w:p>
-      <w:pPr>
-        <w:rPr>
-          <w:b/>
-          <w:bCs/>
-          <w:sz w:val="24"/>
-          <w:szCs w:val="24"/>
-        </w:rPr>
-      </w:pPr>
-    </w:p>
-    <w:p>
-      <w:pPr>
-        <w:rPr>
-          <w:b/>
-          <w:bCs/>
-          <w:sz w:val="24"/>
-          <w:szCs w:val="24"/>
-        </w:rPr>
-      </w:pPr>
-    </w:p>
-    <w:p>
-      <w:pPr>
-        <w:rPr>
-          <w:b/>
-          <w:bCs/>
-          <w:sz w:val="24"/>
-          <w:szCs w:val="24"/>
-        </w:rPr>
-      </w:pPr>
-    </w:p>
-    <w:p>
-      <w:pPr>
-        <w:rPr>
-          <w:b/>
-          <w:bCs/>
-          <w:sz w:val="24"/>
-          <w:szCs w:val="24"/>
-        </w:rPr>
-      </w:pPr>
-    </w:p>
-    <w:p>
-      <w:pPr>
-        <w:rPr>
-          <w:b/>
-          <w:bCs/>
-          <w:sz w:val="24"/>
-          <w:szCs w:val="24"/>
-        </w:rPr>
-      </w:pPr>
-    </w:p>
-    <w:p>
-      <w:pPr>
-        <w:rPr>
-          <w:b/>
-          <w:bCs/>
-          <w:sz w:val="24"/>
-          <w:szCs w:val="24"/>
-        </w:rPr>
-      </w:pPr>
-    </w:p>
-    <w:p>
-      <w:pPr>
-        <w:rPr>
-          <w:b/>
-          <w:bCs/>
-          <w:sz w:val="24"/>
-          <w:szCs w:val="24"/>
-        </w:rPr>
-      </w:pPr>
-    </w:p>
-    <w:p>
-      <w:pPr>
-        <w:rPr>
-          <w:b/>
-          <w:bCs/>
-          <w:sz w:val="24"/>
-          <w:szCs w:val="24"/>
-        </w:rPr>
-      </w:pPr>
-    </w:p>
-    <w:p>
-      <w:pPr>
-        <w:rPr>
-          <w:b/>
-          <w:bCs/>
-          <w:sz w:val="24"/>
-          <w:szCs w:val="24"/>
-        </w:rPr>
-      </w:pPr>
-    </w:p>
-    <w:p>
-      <w:pPr>
-        <w:rPr>
-          <w:b/>
-          <w:bCs/>
-          <w:sz w:val="24"/>
-          <w:szCs w:val="24"/>
-        </w:rPr>
-      </w:pPr>
-    </w:p>
-    <w:p>
-      <w:pPr>
-        <w:rPr>
-          <w:b/>
-          <w:bCs/>
-          <w:sz w:val="24"/>
-          <w:szCs w:val="24"/>
-        </w:rPr>
-      </w:pPr>
-    </w:p>
-    <w:p>
-      <w:pPr>
-        <w:rPr>
-          <w:b/>
-          <w:bCs/>
-          <w:sz w:val="24"/>
-          <w:szCs w:val="24"/>
-        </w:rPr>
-      </w:pPr>
-    </w:p>
-    <w:p>
-      <w:pPr>
-        <w:rPr>
-          <w:b/>
-          <w:bCs/>
-          <w:sz w:val="24"/>
-          <w:szCs w:val="24"/>
-        </w:rPr>
-      </w:pPr>
-    </w:p>
-    <w:p>
-      <w:pPr>
-        <w:rPr>
-          <w:b/>
-          <w:bCs/>
-          <w:sz w:val="24"/>
-          <w:szCs w:val="24"/>
-        </w:rPr>
-      </w:pPr>
-    </w:p>
-    <w:p>
-      <w:pPr>
         <w:pStyle w:val="Heading1"/>
       </w:pPr>
-      <w:bookmarkStart w:id="0" w:name="_Toc39406825"/>
       <w:r>
         <w:lastRenderedPageBreak/>
         <w:t>Objective</w:t>
@@ -2261,7 +1910,7 @@
         </w:rPr>
         <w:t xml:space="preserve">GitHub Link: </w:t>
       </w:r>
-      <w:hyperlink r:id="rId7" w:history="1">
+      <w:hyperlink r:id="rId9" w:history="1">
         <w:r>
           <w:rPr>
             <w:rStyle w:val="Hyperlink"/>
@@ -2323,7 +1972,7 @@
                     <pic:cNvPicPr/>
                   </pic:nvPicPr>
                   <pic:blipFill>
-                    <a:blip r:embed="rId8"/>
+                    <a:blip r:embed="rId10"/>
                     <a:stretch>
                       <a:fillRect/>
                     </a:stretch>
@@ -2366,7 +2015,7 @@
                     <pic:cNvPicPr/>
                   </pic:nvPicPr>
                   <pic:blipFill>
-                    <a:blip r:embed="rId9"/>
+                    <a:blip r:embed="rId11"/>
                     <a:stretch>
                       <a:fillRect/>
                     </a:stretch>
@@ -2408,7 +2057,7 @@
                     <pic:cNvPicPr/>
                   </pic:nvPicPr>
                   <pic:blipFill>
-                    <a:blip r:embed="rId10"/>
+                    <a:blip r:embed="rId12"/>
                     <a:stretch>
                       <a:fillRect/>
                     </a:stretch>
@@ -2451,7 +2100,7 @@
                     <pic:cNvPicPr/>
                   </pic:nvPicPr>
                   <pic:blipFill>
-                    <a:blip r:embed="rId11"/>
+                    <a:blip r:embed="rId13"/>
                     <a:stretch>
                       <a:fillRect/>
                     </a:stretch>
@@ -2480,7 +2129,7 @@
     </w:p>
     <w:p/>
     <w:p>
-      <w:hyperlink r:id="rId12" w:history="1">
+      <w:hyperlink r:id="rId14" w:history="1">
         <w:r>
           <w:rPr>
             <w:rStyle w:val="Hyperlink"/>
@@ -2495,7 +2144,7 @@
           <w:rStyle w:val="Hyperlink"/>
         </w:rPr>
       </w:pPr>
-      <w:hyperlink r:id="rId13" w:history="1">
+      <w:hyperlink r:id="rId15" w:history="1">
         <w:r>
           <w:rPr>
             <w:rStyle w:val="Hyperlink"/>
@@ -2505,7 +2154,7 @@
       </w:hyperlink>
     </w:p>
     <w:p>
-      <w:hyperlink r:id="rId14" w:history="1">
+      <w:hyperlink r:id="rId16" w:history="1">
         <w:r>
           <w:rPr>
             <w:rStyle w:val="Hyperlink"/>
@@ -2608,13 +2257,8 @@
     </w:p>
     <w:p/>
     <w:p>
-      <w:proofErr w:type="spellStart"/>
-      <w:r>
-        <w:t>CaseType</w:t>
-      </w:r>
-      <w:proofErr w:type="spellEnd"/>
-      <w:r>
-        <w:t>: Sequential Approval? (Bit)</w:t>
+      <w:r>
+        <w:t>CaseType: Sequential Approval? (Bit)</w:t>
       </w:r>
     </w:p>
     <w:p>
@@ -3581,7 +3225,6 @@
                 <w:lang w:val="en"/>
               </w:rPr>
             </w:pPr>
-            <w:proofErr w:type="spellStart"/>
             <w:r>
               <w:rPr>
                 <w:rFonts w:eastAsiaTheme="minorEastAsia"/>
@@ -3589,7 +3232,6 @@
               </w:rPr>
               <w:t>CaseType</w:t>
             </w:r>
-            <w:proofErr w:type="spellEnd"/>
           </w:p>
         </w:tc>
         <w:tc>
@@ -3638,7 +3280,6 @@
                 <w:lang w:val="en"/>
               </w:rPr>
             </w:pPr>
-            <w:proofErr w:type="spellStart"/>
             <w:r>
               <w:rPr>
                 <w:rFonts w:eastAsiaTheme="minorEastAsia" w:cstheme="minorHAnsi"/>
@@ -3648,7 +3289,6 @@
               </w:rPr>
               <w:t>CaseTypeTitle</w:t>
             </w:r>
-            <w:proofErr w:type="spellEnd"/>
           </w:p>
           <w:p>
             <w:pPr>
@@ -3700,6 +3340,7 @@
                 <w:szCs w:val="20"/>
                 <w:lang w:val="en"/>
               </w:rPr>
+              <w:lastRenderedPageBreak/>
               <w:t>GroupNumber</w:t>
             </w:r>
             <w:proofErr w:type="spellEnd"/>
@@ -3721,7 +3362,16 @@
                 <w:rFonts w:eastAsiaTheme="minorEastAsia"/>
                 <w:lang w:val="en"/>
               </w:rPr>
-              <w:t>This table is manually managed by the admin. Newer Case Types can be added as required by the application users.</w:t>
+              <w:lastRenderedPageBreak/>
+              <w:t xml:space="preserve">This table is manually managed by the admin. Newer Case Types </w:t>
+            </w:r>
+            <w:r>
+              <w:rPr>
+                <w:rFonts w:eastAsiaTheme="minorEastAsia"/>
+                <w:lang w:val="en"/>
+              </w:rPr>
+              <w:lastRenderedPageBreak/>
+              <w:t>can be added as required by the application users.</w:t>
             </w:r>
           </w:p>
         </w:tc>
@@ -3742,6 +3392,7 @@
                 <w:rFonts w:eastAsiaTheme="minorEastAsia"/>
                 <w:lang w:val="en"/>
               </w:rPr>
+              <w:lastRenderedPageBreak/>
               <w:t>GroupNumber</w:t>
             </w:r>
             <w:proofErr w:type="spellEnd"/>
@@ -3768,21 +3419,13 @@
               </w:rPr>
               <w:t xml:space="preserve"> number of groups attached to this </w:t>
             </w:r>
-            <w:proofErr w:type="spellStart"/>
-            <w:r>
-              <w:rPr>
-                <w:rFonts w:eastAsiaTheme="minorEastAsia"/>
-                <w:lang w:val="en"/>
-              </w:rPr>
-              <w:t>CaseType</w:t>
-            </w:r>
-            <w:proofErr w:type="spellEnd"/>
-            <w:r>
-              <w:rPr>
-                <w:rFonts w:eastAsiaTheme="minorEastAsia"/>
-                <w:lang w:val="en"/>
-              </w:rPr>
-              <w:t xml:space="preserve"> to whom the Case would be assigned.</w:t>
+            <w:r>
+              <w:rPr>
+                <w:rFonts w:eastAsiaTheme="minorEastAsia"/>
+                <w:lang w:val="en"/>
+              </w:rPr>
+              <w:lastRenderedPageBreak/>
+              <w:t>CaseType to whom the Case would be assigned.</w:t>
             </w:r>
           </w:p>
         </w:tc>
@@ -4010,19 +3653,8 @@
                 <w:sz w:val="20"/>
                 <w:szCs w:val="20"/>
               </w:rPr>
-              <w:t xml:space="preserve">FK: </w:t>
-            </w:r>
-            <w:proofErr w:type="spellStart"/>
-            <w:r>
-              <w:rPr>
-                <w:rFonts w:cstheme="minorHAnsi"/>
-                <w:color w:val="000000"/>
-                <w:sz w:val="20"/>
-                <w:szCs w:val="20"/>
-              </w:rPr>
-              <w:t>CaseType</w:t>
-            </w:r>
-            <w:proofErr w:type="spellEnd"/>
+              <w:t>FK: CaseType</w:t>
+            </w:r>
           </w:p>
           <w:p>
             <w:pPr>
@@ -4097,7 +3729,7 @@
                 <w:rFonts w:eastAsiaTheme="minorEastAsia"/>
                 <w:lang w:val="en"/>
               </w:rPr>
-              <w:t xml:space="preserve">Many-to-One relationship with </w:t>
+              <w:t xml:space="preserve">Many-to-One relationship with CaseType and </w:t>
             </w:r>
             <w:proofErr w:type="spellStart"/>
             <w:r>
@@ -4105,7 +3737,7 @@
                 <w:rFonts w:eastAsiaTheme="minorEastAsia"/>
                 <w:lang w:val="en"/>
               </w:rPr>
-              <w:t>CaseType</w:t>
+              <w:t>LocalUser</w:t>
             </w:r>
             <w:proofErr w:type="spellEnd"/>
             <w:r>
@@ -4113,39 +3745,7 @@
                 <w:rFonts w:eastAsiaTheme="minorEastAsia"/>
                 <w:lang w:val="en"/>
               </w:rPr>
-              <w:t xml:space="preserve"> and </w:t>
-            </w:r>
-            <w:proofErr w:type="spellStart"/>
-            <w:r>
-              <w:rPr>
-                <w:rFonts w:eastAsiaTheme="minorEastAsia"/>
-                <w:lang w:val="en"/>
-              </w:rPr>
-              <w:t>LocalUser</w:t>
-            </w:r>
-            <w:proofErr w:type="spellEnd"/>
-            <w:r>
-              <w:rPr>
-                <w:rFonts w:eastAsiaTheme="minorEastAsia"/>
-                <w:lang w:val="en"/>
-              </w:rPr>
-              <w:t xml:space="preserve">. A new Case can be of one </w:t>
-            </w:r>
-            <w:proofErr w:type="spellStart"/>
-            <w:r>
-              <w:rPr>
-                <w:rFonts w:eastAsiaTheme="minorEastAsia"/>
-                <w:lang w:val="en"/>
-              </w:rPr>
-              <w:t>CaseType</w:t>
-            </w:r>
-            <w:proofErr w:type="spellEnd"/>
-            <w:r>
-              <w:rPr>
-                <w:rFonts w:eastAsiaTheme="minorEastAsia"/>
-                <w:lang w:val="en"/>
-              </w:rPr>
-              <w:t xml:space="preserve"> and can be created by one </w:t>
+              <w:t xml:space="preserve">. A new Case can be of one CaseType and can be created by one </w:t>
             </w:r>
             <w:proofErr w:type="spellStart"/>
             <w:r>
@@ -5352,23 +4952,7 @@
                 <w:rFonts w:eastAsiaTheme="minorEastAsia"/>
                 <w:lang w:val="en"/>
               </w:rPr>
-              <w:t xml:space="preserve">By default, a Case is assigned to one group (as defined in </w:t>
-            </w:r>
-            <w:proofErr w:type="spellStart"/>
-            <w:r>
-              <w:rPr>
-                <w:rFonts w:eastAsiaTheme="minorEastAsia"/>
-                <w:lang w:val="en"/>
-              </w:rPr>
-              <w:t>CaseType</w:t>
-            </w:r>
-            <w:proofErr w:type="spellEnd"/>
-            <w:r>
-              <w:rPr>
-                <w:rFonts w:eastAsiaTheme="minorEastAsia"/>
-                <w:lang w:val="en"/>
-              </w:rPr>
-              <w:t xml:space="preserve"> table), however, if further group assignments are required, then an entry is created in this table.</w:t>
+              <w:t>By default, a Case is assigned to one group (as defined in CaseType table), however, if further group assignments are required, then an entry is created in this table.</w:t>
             </w:r>
           </w:p>
         </w:tc>
@@ -5874,7 +5458,7 @@
                 <w:rFonts w:eastAsiaTheme="minorEastAsia"/>
                 <w:lang w:val="en"/>
               </w:rPr>
-              <w:t xml:space="preserve">One entry is created in this table automatically for every new case created (Case -&gt; </w:t>
+              <w:t xml:space="preserve">One entry is created in this table automatically for every new case created (Case -&gt; CaseType -&gt; </w:t>
             </w:r>
             <w:proofErr w:type="spellStart"/>
             <w:r>
@@ -5882,7 +5466,7 @@
                 <w:rFonts w:eastAsiaTheme="minorEastAsia"/>
                 <w:lang w:val="en"/>
               </w:rPr>
-              <w:t>CaseType</w:t>
+              <w:t>DefaultGroup</w:t>
             </w:r>
             <w:proofErr w:type="spellEnd"/>
             <w:r>
@@ -5898,7 +5482,7 @@
                 <w:rFonts w:eastAsiaTheme="minorEastAsia"/>
                 <w:lang w:val="en"/>
               </w:rPr>
-              <w:t>DefaultGroup</w:t>
+              <w:t>DefaultApprover</w:t>
             </w:r>
             <w:proofErr w:type="spellEnd"/>
             <w:r>
@@ -5906,23 +5490,15 @@
                 <w:rFonts w:eastAsiaTheme="minorEastAsia"/>
                 <w:lang w:val="en"/>
               </w:rPr>
-              <w:t xml:space="preserve"> -&gt; </w:t>
-            </w:r>
-            <w:proofErr w:type="spellStart"/>
-            <w:r>
-              <w:rPr>
-                <w:rFonts w:eastAsiaTheme="minorEastAsia"/>
-                <w:lang w:val="en"/>
-              </w:rPr>
-              <w:t>DefaultApprover</w:t>
-            </w:r>
-            <w:proofErr w:type="spellEnd"/>
-            <w:r>
-              <w:rPr>
-                <w:rFonts w:eastAsiaTheme="minorEastAsia"/>
-                <w:lang w:val="en"/>
-              </w:rPr>
-              <w:t>). However, more approvers can be added by the admin or the pre-assigned approver.</w:t>
+              <w:t xml:space="preserve">). However, more approvers can be added </w:t>
+            </w:r>
+            <w:r>
+              <w:rPr>
+                <w:rFonts w:eastAsiaTheme="minorEastAsia"/>
+                <w:lang w:val="en"/>
+              </w:rPr>
+              <w:lastRenderedPageBreak/>
+              <w:t>by the admin or the pre-assigned approver.</w:t>
             </w:r>
           </w:p>
         </w:tc>
@@ -5942,6 +5518,7 @@
                 <w:rFonts w:eastAsiaTheme="minorEastAsia"/>
                 <w:lang w:val="en"/>
               </w:rPr>
+              <w:lastRenderedPageBreak/>
               <w:t xml:space="preserve">Many-to-One relation with Case table and </w:t>
             </w:r>
             <w:proofErr w:type="spellStart"/>
@@ -6004,21 +5581,8 @@
                 <w:szCs w:val="24"/>
                 <w:lang w:val="en"/>
               </w:rPr>
-              <w:t xml:space="preserve">Sub Folder: </w:t>
-            </w:r>
-            <w:proofErr w:type="spellStart"/>
-            <w:r>
-              <w:rPr>
-                <w:rFonts w:eastAsiaTheme="minorEastAsia" w:cstheme="minorHAnsi"/>
-                <w:b/>
-                <w:bCs/>
-                <w:sz w:val="24"/>
-                <w:szCs w:val="24"/>
-                <w:lang w:val="en"/>
-              </w:rPr>
-              <w:t>CaseTypeModels</w:t>
-            </w:r>
-            <w:proofErr w:type="spellEnd"/>
+              <w:t>Sub Folder: CaseTypeModels</w:t>
+            </w:r>
           </w:p>
         </w:tc>
       </w:tr>
@@ -6043,7 +5607,6 @@
                 <w:rFonts w:eastAsiaTheme="minorEastAsia"/>
                 <w:lang w:val="en"/>
               </w:rPr>
-              <w:lastRenderedPageBreak/>
               <w:t>1</w:t>
             </w:r>
             <w:r>
@@ -6205,33 +5768,8 @@
                 <w:rFonts w:eastAsiaTheme="minorEastAsia"/>
                 <w:lang w:val="en"/>
               </w:rPr>
-              <w:t>To add specific details for a Case Type, new entities can be created by the admin/developer as required by the users. For every new Case Type added, a new model must be created under the “~/Models/</w:t>
-            </w:r>
-            <w:proofErr w:type="spellStart"/>
-            <w:r>
-              <w:rPr>
-                <w:rFonts w:eastAsiaTheme="minorEastAsia"/>
-                <w:lang w:val="en"/>
-              </w:rPr>
-              <w:t>CaseTypeModels</w:t>
-            </w:r>
-            <w:proofErr w:type="spellEnd"/>
-            <w:r>
-              <w:rPr>
-                <w:rFonts w:eastAsiaTheme="minorEastAsia"/>
-                <w:lang w:val="en"/>
-              </w:rPr>
-              <w:t xml:space="preserve">/” folder, if specific details are required for that </w:t>
-            </w:r>
-            <w:proofErr w:type="spellStart"/>
-            <w:r>
-              <w:rPr>
-                <w:rFonts w:eastAsiaTheme="minorEastAsia"/>
-                <w:lang w:val="en"/>
-              </w:rPr>
-              <w:t>CaseType</w:t>
-            </w:r>
-            <w:proofErr w:type="spellEnd"/>
+              <w:t>To add specific details for a Case Type, new entities can be created by the admin/developer as required by the users. For every new Case Type added, a new model must be created under the “~/Models/CaseTypeModels/” folder, if specific details are required for that CaseType</w:t>
+            </w:r>
           </w:p>
         </w:tc>
         <w:tc>
@@ -6661,10 +6199,10 @@
             <v:path o:extrusionok="f" gradientshapeok="t" o:connecttype="rect"/>
             <o:lock v:ext="edit" aspectratio="t"/>
           </v:shapetype>
-          <v:shape id="_x0000_i1025" type="#_x0000_t75" style="width:468pt;height:64.5pt" o:ole="">
-            <v:imagedata r:id="rId15" o:title=""/>
+          <v:shape id="_x0000_i1025" type="#_x0000_t75" style="width:468pt;height:64.55pt" o:ole="">
+            <v:imagedata r:id="rId17" o:title=""/>
           </v:shape>
-          <o:OLEObject Type="Embed" ProgID="Word.OpenDocumentText.12" ShapeID="_x0000_i1025" DrawAspect="Content" ObjectID="_1650884741" r:id="rId16"/>
+          <o:OLEObject Type="Embed" ProgID="Word.OpenDocumentText.12" ShapeID="_x0000_i1025" DrawAspect="Content" ObjectID="_1652732936" r:id="rId18"/>
         </w:object>
       </w:r>
     </w:p>
@@ -6678,13 +6216,18 @@
       </w:r>
       <w:bookmarkEnd w:id="8"/>
     </w:p>
-    <w:p/>
     <w:p>
+      <w:r>
+        <w:br w:type="page"/>
+      </w:r>
+    </w:p>
+    <w:p>
       <w:pPr>
         <w:pStyle w:val="Heading1"/>
       </w:pPr>
       <w:bookmarkStart w:id="9" w:name="_Toc39406833"/>
       <w:r>
+        <w:lastRenderedPageBreak/>
         <w:t>Business Logic</w:t>
       </w:r>
       <w:r>
@@ -6728,23 +6271,7 @@
         </w:numPr>
       </w:pPr>
       <w:r>
-        <w:t>Create a model under "~/Models/</w:t>
-      </w:r>
-      <w:proofErr w:type="spellStart"/>
-      <w:r>
-        <w:t>CaseTypeModels</w:t>
-      </w:r>
-      <w:proofErr w:type="spellEnd"/>
-      <w:r>
-        <w:t>/{</w:t>
-      </w:r>
-      <w:proofErr w:type="spellStart"/>
-      <w:r>
-        <w:t>CaseTypeTitle</w:t>
-      </w:r>
-      <w:proofErr w:type="spellEnd"/>
-      <w:r>
-        <w:t>}.cs"</w:t>
+        <w:t>Create a model under "~/Models/CaseTypeModels/{CaseTypeTitle}.cs"</w:t>
       </w:r>
     </w:p>
     <w:p>
@@ -6758,21 +6285,14 @@
       <w:r>
         <w:t xml:space="preserve">P.S - Name of the model </w:t>
       </w:r>
-      <w:proofErr w:type="gramStart"/>
-      <w:r>
-        <w:t>has to</w:t>
-      </w:r>
-      <w:proofErr w:type="gramEnd"/>
-      <w:r>
-        <w:t xml:space="preserve"> be same as "</w:t>
-      </w:r>
-      <w:proofErr w:type="spellStart"/>
-      <w:r>
-        <w:t>CaseTypeTitle</w:t>
-      </w:r>
-      <w:proofErr w:type="spellEnd"/>
-      <w:r>
-        <w:t>"</w:t>
+      <w:r>
+        <w:t>must</w:t>
+      </w:r>
+      <w:r>
+        <w:t xml:space="preserve"> be same as "CaseTypeTitle"</w:t>
+      </w:r>
+      <w:r>
+        <w:t xml:space="preserve"> from CaseType entity</w:t>
       </w:r>
     </w:p>
     <w:p>
@@ -6784,15 +6304,7 @@
         </w:numPr>
       </w:pPr>
       <w:r>
-        <w:t>Add entry to "~/Data/</w:t>
-      </w:r>
-      <w:proofErr w:type="spellStart"/>
-      <w:r>
-        <w:t>ResolveCaseContext.cs</w:t>
-      </w:r>
-      <w:proofErr w:type="spellEnd"/>
-      <w:r>
-        <w:t>"</w:t>
+        <w:t>Add entry to "~/Data/ResolveCaseContext.cs"</w:t>
       </w:r>
     </w:p>
     <w:p>
@@ -6804,15 +6316,7 @@
         </w:numPr>
       </w:pPr>
       <w:r>
-        <w:t>Add entry to "~/Models/</w:t>
-      </w:r>
-      <w:proofErr w:type="spellStart"/>
-      <w:r>
-        <w:t>Case.cs</w:t>
-      </w:r>
-      <w:proofErr w:type="spellEnd"/>
-      <w:r>
-        <w:t>"</w:t>
+        <w:t>Add entry to "~/Models/Case.cs"</w:t>
       </w:r>
     </w:p>
     <w:p>
@@ -6826,29 +6330,41 @@
       <w:r>
         <w:t xml:space="preserve">Add </w:t>
       </w:r>
-      <w:proofErr w:type="spellStart"/>
-      <w:r>
-        <w:t>funtion</w:t>
-      </w:r>
-      <w:proofErr w:type="spellEnd"/>
-      <w:r>
-        <w:t xml:space="preserve"> {</w:t>
-      </w:r>
-      <w:proofErr w:type="spellStart"/>
-      <w:r>
-        <w:t>CaseTypeTitle</w:t>
-      </w:r>
-      <w:proofErr w:type="spellEnd"/>
-      <w:r>
-        <w:t>} to "~/Controllers/</w:t>
-      </w:r>
-      <w:proofErr w:type="spellStart"/>
-      <w:r>
-        <w:t>CaseSpecificDetailsController.cs</w:t>
-      </w:r>
-      <w:proofErr w:type="spellEnd"/>
-      <w:r>
-        <w:t>"</w:t>
+      <w:r>
+        <w:t>controller</w:t>
+      </w:r>
+      <w:r>
+        <w:t xml:space="preserve"> </w:t>
+      </w:r>
+      <w:r>
+        <w:t>under</w:t>
+      </w:r>
+      <w:r>
+        <w:t xml:space="preserve"> "~/</w:t>
+      </w:r>
+      <w:r>
+        <w:t>Areas/</w:t>
+      </w:r>
+      <w:r>
+        <w:rPr>
+          <w:rFonts w:ascii="Consolas" w:hAnsi="Consolas" w:cs="Consolas"/>
+          <w:color w:val="000000"/>
+          <w:sz w:val="19"/>
+          <w:szCs w:val="19"/>
+        </w:rPr>
+        <w:t>CaseSpecificDetails</w:t>
+      </w:r>
+      <w:r>
+        <w:t>/</w:t>
+      </w:r>
+      <w:r>
+        <w:t>Controllers/</w:t>
+      </w:r>
+      <w:r>
+        <w:t>{CaseTypeTitle}</w:t>
+      </w:r>
+      <w:r>
+        <w:t>Controller.cs"</w:t>
       </w:r>
     </w:p>
     <w:p>
@@ -6860,33 +6376,61 @@
         </w:numPr>
       </w:pPr>
       <w:r>
-        <w:t>Add form template to "~/Views/</w:t>
-      </w:r>
-      <w:proofErr w:type="spellStart"/>
-      <w:r>
+        <w:t>Add</w:t>
+      </w:r>
+      <w:r>
+        <w:t xml:space="preserve"> partial</w:t>
+      </w:r>
+      <w:r>
+        <w:t xml:space="preserve"> </w:t>
+      </w:r>
+      <w:r>
+        <w:t>view</w:t>
+      </w:r>
+      <w:r>
+        <w:t xml:space="preserve"> </w:t>
+      </w:r>
+      <w:r>
+        <w:t>under</w:t>
+      </w:r>
+      <w:r>
+        <w:t xml:space="preserve"> "</w:t>
+      </w:r>
+      <w:r>
+        <w:t>~</w:t>
+      </w:r>
+      <w:r>
+        <w:t>/</w:t>
+      </w:r>
+      <w:r>
+        <w:t>Areas/</w:t>
+      </w:r>
+      <w:r>
+        <w:rPr>
+          <w:rFonts w:ascii="Consolas" w:hAnsi="Consolas" w:cs="Consolas"/>
+          <w:color w:val="000000"/>
+          <w:sz w:val="19"/>
+          <w:szCs w:val="19"/>
+        </w:rPr>
         <w:t>CaseSpecificDetails</w:t>
       </w:r>
-      <w:proofErr w:type="spellEnd"/>
-      <w:r>
-        <w:t>/{</w:t>
-      </w:r>
-      <w:proofErr w:type="spellStart"/>
-      <w:r>
-        <w:t>CaseTypeTitle</w:t>
-      </w:r>
-      <w:proofErr w:type="spellEnd"/>
-      <w:proofErr w:type="gramStart"/>
-      <w:r>
-        <w:t>}.</w:t>
-      </w:r>
-      <w:proofErr w:type="spellStart"/>
-      <w:r>
-        <w:t>cshtml</w:t>
-      </w:r>
-      <w:proofErr w:type="spellEnd"/>
-      <w:proofErr w:type="gramEnd"/>
-      <w:r>
-        <w:t>"</w:t>
+      <w:r>
+        <w:t>/</w:t>
+      </w:r>
+      <w:r>
+        <w:t>Views/{CaseTypeTitle}</w:t>
+      </w:r>
+      <w:r>
+        <w:t>/</w:t>
+      </w:r>
+      <w:r>
+        <w:t>I</w:t>
+      </w:r>
+      <w:r>
+        <w:t>ndex</w:t>
+      </w:r>
+      <w:r>
+        <w:t>.cshtml"</w:t>
       </w:r>
     </w:p>
     <w:p>
@@ -6898,16 +6442,28 @@
         </w:numPr>
       </w:pPr>
       <w:r>
-        <w:lastRenderedPageBreak/>
-        <w:t>Add block of code to "~/Views/Cases/</w:t>
-      </w:r>
-      <w:proofErr w:type="spellStart"/>
-      <w:r>
-        <w:t>Details.cshtml</w:t>
-      </w:r>
-      <w:proofErr w:type="spellEnd"/>
-      <w:r>
-        <w:t>" for every new Case Type Added</w:t>
+        <w:t xml:space="preserve">Add view under </w:t>
+      </w:r>
+      <w:r>
+        <w:t>"~/Areas/</w:t>
+      </w:r>
+      <w:r>
+        <w:rPr>
+          <w:rFonts w:ascii="Consolas" w:hAnsi="Consolas" w:cs="Consolas"/>
+          <w:color w:val="000000"/>
+          <w:sz w:val="19"/>
+          <w:szCs w:val="19"/>
+        </w:rPr>
+        <w:t>CaseSpecificDetails</w:t>
+      </w:r>
+      <w:r>
+        <w:t>/Views/{CaseTypeTitle}/</w:t>
+      </w:r>
+      <w:r>
+        <w:t>Create</w:t>
+      </w:r>
+      <w:r>
+        <w:t>.cshtml"</w:t>
       </w:r>
     </w:p>
     <w:p>
@@ -6919,15 +6475,7 @@
         </w:numPr>
       </w:pPr>
       <w:r>
-        <w:t>Add an entry to “Details” action in “~/Controllers/</w:t>
-      </w:r>
-      <w:proofErr w:type="spellStart"/>
-      <w:r>
-        <w:t>CasesController.cs</w:t>
-      </w:r>
-      <w:proofErr w:type="spellEnd"/>
-      <w:r>
-        <w:t>” to include details of new Case Type.</w:t>
+        <w:t>Add an entry to “Details” action in “~/Controllers/CasesController.cs” to include details of new Case Type.</w:t>
       </w:r>
     </w:p>
     <w:p/>
@@ -7171,15 +6719,7 @@
         </w:numPr>
       </w:pPr>
       <w:r>
-        <w:t xml:space="preserve">This default approver comes from the flow: Case -&gt; </w:t>
-      </w:r>
-      <w:proofErr w:type="spellStart"/>
-      <w:r>
-        <w:t>CaseType</w:t>
-      </w:r>
-      <w:proofErr w:type="spellEnd"/>
-      <w:r>
-        <w:t xml:space="preserve"> -&gt; Default </w:t>
+        <w:t xml:space="preserve">This default approver comes from the flow: Case -&gt; CaseType -&gt; Default </w:t>
       </w:r>
       <w:proofErr w:type="spellStart"/>
       <w:r>
@@ -7207,23 +6747,7 @@
         </w:numPr>
       </w:pPr>
       <w:r>
-        <w:t xml:space="preserve">Every Case will belong to a </w:t>
-      </w:r>
-      <w:proofErr w:type="spellStart"/>
-      <w:r>
-        <w:t>CaseType</w:t>
-      </w:r>
-      <w:proofErr w:type="spellEnd"/>
-      <w:r>
-        <w:t xml:space="preserve">, every </w:t>
-      </w:r>
-      <w:proofErr w:type="spellStart"/>
-      <w:r>
-        <w:t>CaseType</w:t>
-      </w:r>
-      <w:proofErr w:type="spellEnd"/>
-      <w:r>
-        <w:t xml:space="preserve"> will have a Default </w:t>
+        <w:t xml:space="preserve">Every Case will belong to a CaseType, every CaseType will have a Default </w:t>
       </w:r>
       <w:proofErr w:type="spellStart"/>
       <w:r>
@@ -7307,7 +6831,6 @@
         </w:numPr>
       </w:pPr>
       <w:r>
-        <w:lastRenderedPageBreak/>
         <w:t xml:space="preserve">Until the Case is resolved, a badge with “# Approvals Pending” is put for the case. </w:t>
       </w:r>
     </w:p>
@@ -7332,10 +6855,10 @@
       </w:pPr>
       <w:r>
         <w:object w:dxaOrig="9360" w:dyaOrig="5072" w14:anchorId="5DF712FA">
-          <v:shape id="_x0000_i1026" type="#_x0000_t75" style="width:468pt;height:253.5pt" o:ole="">
-            <v:imagedata r:id="rId17" o:title=""/>
+          <v:shape id="_x0000_i1026" type="#_x0000_t75" style="width:468pt;height:253.35pt" o:ole="">
+            <v:imagedata r:id="rId19" o:title=""/>
           </v:shape>
-          <o:OLEObject Type="Embed" ProgID="Word.OpenDocumentText.12" ShapeID="_x0000_i1026" DrawAspect="Content" ObjectID="_1650884742" r:id="rId18"/>
+          <o:OLEObject Type="Embed" ProgID="Word.OpenDocumentText.12" ShapeID="_x0000_i1026" DrawAspect="Content" ObjectID="_1652732937" r:id="rId20"/>
         </w:object>
       </w:r>
     </w:p>
@@ -7382,6 +6905,7 @@
       </w:pPr>
     </w:p>
     <w:sectPr>
+      <w:footerReference w:type="default" r:id="rId21"/>
       <w:pgSz w:w="12240" w:h="15840"/>
       <w:pgMar w:top="720" w:right="720" w:bottom="720" w:left="720" w:header="720" w:footer="720" w:gutter="0"/>
       <w:pgBorders w:offsetFrom="page">
@@ -7395,6 +6919,109 @@
     </w:sectPr>
   </w:body>
 </w:document>
+</file>
+
+<file path=word/endnotes.xml><?xml version="1.0" encoding="utf-8"?>
+<w:endnotes xmlns:wpc="http://schemas.microsoft.com/office/word/2010/wordprocessingCanvas" xmlns:cx="http://schemas.microsoft.com/office/drawing/2014/chartex" xmlns:cx1="http://schemas.microsoft.com/office/drawing/2015/9/8/chartex" xmlns:cx2="http://schemas.microsoft.com/office/drawing/2015/10/21/chartex" xmlns:cx3="http://schemas.microsoft.com/office/drawing/2016/5/9/chartex" xmlns:cx4="http://schemas.microsoft.com/office/drawing/2016/5/10/chartex" xmlns:cx5="http://schemas.microsoft.com/office/drawing/2016/5/11/chartex" xmlns:cx6="http://schemas.microsoft.com/office/drawing/2016/5/12/chartex" xmlns:cx7="http://schemas.microsoft.com/office/drawing/2016/5/13/chartex" xmlns:cx8="http://schemas.microsoft.com/office/drawing/2016/5/14/chartex" xmlns:mc="http://schemas.openxmlformats.org/markup-compatibility/2006" xmlns:aink="http://schemas.microsoft.com/office/drawing/2016/ink" xmlns:am3d="http://schemas.microsoft.com/office/drawing/2017/model3d" xmlns:o="urn:schemas-microsoft-com:office:office" xmlns:r="http://schemas.openxmlformats.org/officeDocument/2006/relationships" xmlns:m="http://schemas.openxmlformats.org/officeDocument/2006/math" xmlns:v="urn:schemas-microsoft-com:vml" xmlns:wp14="http://schemas.microsoft.com/office/word/2010/wordprocessingDrawing" xmlns:wp="http://schemas.openxmlformats.org/drawingml/2006/wordprocessingDrawing" xmlns:w10="urn:schemas-microsoft-com:office:word" xmlns:w="http://schemas.openxmlformats.org/wordprocessingml/2006/main" xmlns:w14="http://schemas.microsoft.com/office/word/2010/wordml" xmlns:w15="http://schemas.microsoft.com/office/word/2012/wordml" xmlns:w16cex="http://schemas.microsoft.com/office/word/2018/wordml/cex" xmlns:w16cid="http://schemas.microsoft.com/office/word/2016/wordml/cid" xmlns:w16="http://schemas.microsoft.com/office/word/2018/wordml" xmlns:w16se="http://schemas.microsoft.com/office/word/2015/wordml/symex" xmlns:wpg="http://schemas.microsoft.com/office/word/2010/wordprocessingGroup" xmlns:wpi="http://schemas.microsoft.com/office/word/2010/wordprocessingInk" xmlns:wne="http://schemas.microsoft.com/office/word/2006/wordml" xmlns:wps="http://schemas.microsoft.com/office/word/2010/wordprocessingShape" mc:Ignorable="w14 w15 w16se w16cid w16 w16cex wp14">
+  <w:endnote w:type="separator" w:id="-1">
+    <w:p>
+      <w:pPr>
+        <w:spacing w:after="0" w:line="240" w:lineRule="auto"/>
+      </w:pPr>
+      <w:r>
+        <w:separator/>
+      </w:r>
+    </w:p>
+  </w:endnote>
+  <w:endnote w:type="continuationSeparator" w:id="0">
+    <w:p>
+      <w:pPr>
+        <w:spacing w:after="0" w:line="240" w:lineRule="auto"/>
+      </w:pPr>
+      <w:r>
+        <w:continuationSeparator/>
+      </w:r>
+    </w:p>
+  </w:endnote>
+</w:endnotes>
+</file>
+
+<file path=word/footer1.xml><?xml version="1.0" encoding="utf-8"?>
+<w:ftr xmlns:wpc="http://schemas.microsoft.com/office/word/2010/wordprocessingCanvas" xmlns:cx="http://schemas.microsoft.com/office/drawing/2014/chartex" xmlns:cx1="http://schemas.microsoft.com/office/drawing/2015/9/8/chartex" xmlns:cx2="http://schemas.microsoft.com/office/drawing/2015/10/21/chartex" xmlns:cx3="http://schemas.microsoft.com/office/drawing/2016/5/9/chartex" xmlns:cx4="http://schemas.microsoft.com/office/drawing/2016/5/10/chartex" xmlns:cx5="http://schemas.microsoft.com/office/drawing/2016/5/11/chartex" xmlns:cx6="http://schemas.microsoft.com/office/drawing/2016/5/12/chartex" xmlns:cx7="http://schemas.microsoft.com/office/drawing/2016/5/13/chartex" xmlns:cx8="http://schemas.microsoft.com/office/drawing/2016/5/14/chartex" xmlns:mc="http://schemas.openxmlformats.org/markup-compatibility/2006" xmlns:aink="http://schemas.microsoft.com/office/drawing/2016/ink" xmlns:am3d="http://schemas.microsoft.com/office/drawing/2017/model3d" xmlns:o="urn:schemas-microsoft-com:office:office" xmlns:r="http://schemas.openxmlformats.org/officeDocument/2006/relationships" xmlns:m="http://schemas.openxmlformats.org/officeDocument/2006/math" xmlns:v="urn:schemas-microsoft-com:vml" xmlns:wp14="http://schemas.microsoft.com/office/word/2010/wordprocessingDrawing" xmlns:wp="http://schemas.openxmlformats.org/drawingml/2006/wordprocessingDrawing" xmlns:w10="urn:schemas-microsoft-com:office:word" xmlns:w="http://schemas.openxmlformats.org/wordprocessingml/2006/main" xmlns:w14="http://schemas.microsoft.com/office/word/2010/wordml" xmlns:w15="http://schemas.microsoft.com/office/word/2012/wordml" xmlns:w16cex="http://schemas.microsoft.com/office/word/2018/wordml/cex" xmlns:w16cid="http://schemas.microsoft.com/office/word/2016/wordml/cid" xmlns:w16="http://schemas.microsoft.com/office/word/2018/wordml" xmlns:w16se="http://schemas.microsoft.com/office/word/2015/wordml/symex" xmlns:wpg="http://schemas.microsoft.com/office/word/2010/wordprocessingGroup" xmlns:wpi="http://schemas.microsoft.com/office/word/2010/wordprocessingInk" xmlns:wne="http://schemas.microsoft.com/office/word/2006/wordml" xmlns:wps="http://schemas.microsoft.com/office/word/2010/wordprocessingShape" mc:Ignorable="w14 w15 w16se w16cid w16 w16cex wp14">
+  <w:sdt>
+    <w:sdtPr>
+      <w:id w:val="-1716656246"/>
+      <w:docPartObj>
+        <w:docPartGallery w:val="Page Numbers (Bottom of Page)"/>
+        <w:docPartUnique/>
+      </w:docPartObj>
+    </w:sdtPr>
+    <w:sdtEndPr>
+      <w:rPr>
+        <w:noProof/>
+      </w:rPr>
+    </w:sdtEndPr>
+    <w:sdtContent>
+      <w:p>
+        <w:pPr>
+          <w:pStyle w:val="Footer"/>
+          <w:jc w:val="center"/>
+        </w:pPr>
+        <w:r>
+          <w:fldChar w:fldCharType="begin"/>
+        </w:r>
+        <w:r>
+          <w:instrText xml:space="preserve"> PAGE   \* MERGEFORMAT </w:instrText>
+        </w:r>
+        <w:r>
+          <w:fldChar w:fldCharType="separate"/>
+        </w:r>
+        <w:r>
+          <w:rPr>
+            <w:noProof/>
+          </w:rPr>
+          <w:t>2</w:t>
+        </w:r>
+        <w:r>
+          <w:rPr>
+            <w:noProof/>
+          </w:rPr>
+          <w:fldChar w:fldCharType="end"/>
+        </w:r>
+      </w:p>
+    </w:sdtContent>
+  </w:sdt>
+  <w:p>
+    <w:pPr>
+      <w:pStyle w:val="Footer"/>
+    </w:pPr>
+  </w:p>
+</w:ftr>
+</file>
+
+<file path=word/footnotes.xml><?xml version="1.0" encoding="utf-8"?>
+<w:footnotes xmlns:wpc="http://schemas.microsoft.com/office/word/2010/wordprocessingCanvas" xmlns:cx="http://schemas.microsoft.com/office/drawing/2014/chartex" xmlns:cx1="http://schemas.microsoft.com/office/drawing/2015/9/8/chartex" xmlns:cx2="http://schemas.microsoft.com/office/drawing/2015/10/21/chartex" xmlns:cx3="http://schemas.microsoft.com/office/drawing/2016/5/9/chartex" xmlns:cx4="http://schemas.microsoft.com/office/drawing/2016/5/10/chartex" xmlns:cx5="http://schemas.microsoft.com/office/drawing/2016/5/11/chartex" xmlns:cx6="http://schemas.microsoft.com/office/drawing/2016/5/12/chartex" xmlns:cx7="http://schemas.microsoft.com/office/drawing/2016/5/13/chartex" xmlns:cx8="http://schemas.microsoft.com/office/drawing/2016/5/14/chartex" xmlns:mc="http://schemas.openxmlformats.org/markup-compatibility/2006" xmlns:aink="http://schemas.microsoft.com/office/drawing/2016/ink" xmlns:am3d="http://schemas.microsoft.com/office/drawing/2017/model3d" xmlns:o="urn:schemas-microsoft-com:office:office" xmlns:r="http://schemas.openxmlformats.org/officeDocument/2006/relationships" xmlns:m="http://schemas.openxmlformats.org/officeDocument/2006/math" xmlns:v="urn:schemas-microsoft-com:vml" xmlns:wp14="http://schemas.microsoft.com/office/word/2010/wordprocessingDrawing" xmlns:wp="http://schemas.openxmlformats.org/drawingml/2006/wordprocessingDrawing" xmlns:w10="urn:schemas-microsoft-com:office:word" xmlns:w="http://schemas.openxmlformats.org/wordprocessingml/2006/main" xmlns:w14="http://schemas.microsoft.com/office/word/2010/wordml" xmlns:w15="http://schemas.microsoft.com/office/word/2012/wordml" xmlns:w16cex="http://schemas.microsoft.com/office/word/2018/wordml/cex" xmlns:w16cid="http://schemas.microsoft.com/office/word/2016/wordml/cid" xmlns:w16="http://schemas.microsoft.com/office/word/2018/wordml" xmlns:w16se="http://schemas.microsoft.com/office/word/2015/wordml/symex" xmlns:wpg="http://schemas.microsoft.com/office/word/2010/wordprocessingGroup" xmlns:wpi="http://schemas.microsoft.com/office/word/2010/wordprocessingInk" xmlns:wne="http://schemas.microsoft.com/office/word/2006/wordml" xmlns:wps="http://schemas.microsoft.com/office/word/2010/wordprocessingShape" mc:Ignorable="w14 w15 w16se w16cid w16 w16cex wp14">
+  <w:footnote w:type="separator" w:id="-1">
+    <w:p>
+      <w:pPr>
+        <w:spacing w:after="0" w:line="240" w:lineRule="auto"/>
+      </w:pPr>
+      <w:r>
+        <w:separator/>
+      </w:r>
+    </w:p>
+  </w:footnote>
+  <w:footnote w:type="continuationSeparator" w:id="0">
+    <w:p>
+      <w:pPr>
+        <w:spacing w:after="0" w:line="240" w:lineRule="auto"/>
+      </w:pPr>
+      <w:r>
+        <w:continuationSeparator/>
+      </w:r>
+    </w:p>
+  </w:footnote>
+</w:footnotes>
 </file>
 
 <file path=word/numbering.xml><?xml version="1.0" encoding="utf-8"?>
@@ -10808,6 +10435,50 @@
       <w:contextualSpacing/>
     </w:pPr>
   </w:style>
+  <w:style w:type="paragraph" w:styleId="Header">
+    <w:name w:val="header"/>
+    <w:basedOn w:val="Normal"/>
+    <w:link w:val="HeaderChar"/>
+    <w:uiPriority w:val="99"/>
+    <w:unhideWhenUsed/>
+    <w:rsid w:val="006506F4"/>
+    <w:pPr>
+      <w:tabs>
+        <w:tab w:val="center" w:pos="4680"/>
+        <w:tab w:val="right" w:pos="9360"/>
+      </w:tabs>
+      <w:spacing w:after="0" w:line="240" w:lineRule="auto"/>
+    </w:pPr>
+  </w:style>
+  <w:style w:type="character" w:customStyle="1" w:styleId="HeaderChar">
+    <w:name w:val="Header Char"/>
+    <w:basedOn w:val="DefaultParagraphFont"/>
+    <w:link w:val="Header"/>
+    <w:uiPriority w:val="99"/>
+    <w:rsid w:val="006506F4"/>
+  </w:style>
+  <w:style w:type="paragraph" w:styleId="Footer">
+    <w:name w:val="footer"/>
+    <w:basedOn w:val="Normal"/>
+    <w:link w:val="FooterChar"/>
+    <w:uiPriority w:val="99"/>
+    <w:unhideWhenUsed/>
+    <w:rsid w:val="006506F4"/>
+    <w:pPr>
+      <w:tabs>
+        <w:tab w:val="center" w:pos="4680"/>
+        <w:tab w:val="right" w:pos="9360"/>
+      </w:tabs>
+      <w:spacing w:after="0" w:line="240" w:lineRule="auto"/>
+    </w:pPr>
+  </w:style>
+  <w:style w:type="character" w:customStyle="1" w:styleId="FooterChar">
+    <w:name w:val="Footer Char"/>
+    <w:basedOn w:val="DefaultParagraphFont"/>
+    <w:link w:val="Footer"/>
+    <w:uiPriority w:val="99"/>
+    <w:rsid w:val="006506F4"/>
+  </w:style>
 </w:styles>
 </file>
 
@@ -11111,7 +10782,7 @@
 </file>
 
 <file path=customXml/itemProps1.xml><?xml version="1.0" encoding="utf-8"?>
-<ds:datastoreItem xmlns:ds="http://schemas.openxmlformats.org/officeDocument/2006/customXml" ds:itemID="{E2E77FD1-3B9E-4D2E-B2EF-15ADCC7DDC83}">
+<ds:datastoreItem xmlns:ds="http://schemas.openxmlformats.org/officeDocument/2006/customXml" ds:itemID="{F3E34040-6A06-4DB0-A0F1-C106ABB68376}">
   <ds:schemaRefs>
     <ds:schemaRef ds:uri="http://schemas.openxmlformats.org/officeDocument/2006/bibliography"/>
   </ds:schemaRefs>

</xml_diff>